<commit_message>
Finished writ1 part 1 - part 2 left
</commit_message>
<xml_diff>
--- a/WRIT1_ST20164763_CIS6005_19_02_2023.docx
+++ b/WRIT1_ST20164763_CIS6005_19_02_2023.docx
@@ -4,218 +4,148 @@
   <w:body>
     <w:p>
       <w:pPr>
-        <w:pStyle w:val="Heading2"/>
+        <w:pStyle w:val="Heading1"/>
       </w:pPr>
       <w:r>
-        <w:t>Explanation of code</w:t>
-      </w:r>
-    </w:p>
-    <w:p>
-      <w:r>
-        <w:t xml:space="preserve">In this code, we first </w:t>
-      </w:r>
-      <w:r>
-        <w:t>converted the ARFF</w:t>
-      </w:r>
-      <w:r>
-        <w:t xml:space="preserve"> file </w:t>
-      </w:r>
-      <w:r>
-        <w:t xml:space="preserve">into a CSV </w:t>
-      </w:r>
-      <w:r>
-        <w:t xml:space="preserve">and </w:t>
-      </w:r>
-      <w:r>
-        <w:t xml:space="preserve">then </w:t>
-      </w:r>
-      <w:r>
-        <w:t xml:space="preserve">split it into the features (X) and the labels (y). </w:t>
-      </w:r>
-      <w:r>
-        <w:t>T</w:t>
-      </w:r>
-      <w:r>
-        <w:t xml:space="preserve">hen </w:t>
-      </w:r>
-      <w:r>
-        <w:t xml:space="preserve">I had to </w:t>
-      </w:r>
-      <w:r>
-        <w:t>normalize</w:t>
+        <w:t>Introduction</w:t>
+      </w:r>
+    </w:p>
+    <w:p>
+      <w:r>
+        <w:t xml:space="preserve">Diabetes is a common health condition that affects millions of people worldwide. Early detection and treatment of diabetes can significantly improve patients' health outcomes. Machine learning algorithms can help in the early detection of diabetes by </w:t>
+      </w:r>
+      <w:r>
+        <w:t>analysing</w:t>
+      </w:r>
+      <w:r>
+        <w:t xml:space="preserve"> large datasets of patient information. In this project, </w:t>
+      </w:r>
+      <w:r>
+        <w:t>I was tasked to</w:t>
+      </w:r>
+      <w:r>
+        <w:t xml:space="preserve"> use a neural network to predict diabetes based on a dataset of patient information</w:t>
+      </w:r>
+      <w:r>
+        <w:t>. We went about</w:t>
+      </w:r>
+      <w:r>
+        <w:t xml:space="preserve"> implementing and training a multilayer feedforward neural network to classify eyes data as </w:t>
+      </w:r>
+      <w:r>
+        <w:t>retinopathy or normal.</w:t>
+      </w:r>
+    </w:p>
+    <w:p>
+      <w:pPr>
+        <w:pStyle w:val="Heading1"/>
+      </w:pPr>
+      <w:r>
+        <w:t>Methodology</w:t>
+      </w:r>
+    </w:p>
+    <w:p>
+      <w:r>
+        <w:t>I</w:t>
+      </w:r>
+      <w:r>
+        <w:t xml:space="preserve"> used a neural network to predict diabetes using the "</w:t>
+      </w:r>
+      <w:proofErr w:type="spellStart"/>
+      <w:r>
+        <w:t>messidor_features.arff</w:t>
+      </w:r>
+      <w:proofErr w:type="spellEnd"/>
+      <w:r>
+        <w:t>" dataset</w:t>
+      </w:r>
+      <w:r>
+        <w:t>, (</w:t>
+      </w:r>
+      <w:hyperlink r:id="rId6" w:history="1">
+        <w:r>
+          <w:rPr>
+            <w:rStyle w:val="Hyperlink"/>
+          </w:rPr>
+          <w:t>Which can be fou</w:t>
+        </w:r>
+        <w:r>
+          <w:rPr>
+            <w:rStyle w:val="Hyperlink"/>
+          </w:rPr>
+          <w:t>n</w:t>
+        </w:r>
+        <w:r>
+          <w:rPr>
+            <w:rStyle w:val="Hyperlink"/>
+          </w:rPr>
+          <w:t>d here</w:t>
+        </w:r>
+      </w:hyperlink>
+      <w:r>
+        <w:t>)</w:t>
+      </w:r>
+      <w:r>
+        <w:t xml:space="preserve">. The dataset contains 19 columns and 1151 rows of data. The first two columns represent metadata, and the last column is the target variable. The neural network model </w:t>
+      </w:r>
+      <w:r>
+        <w:t xml:space="preserve">will </w:t>
+      </w:r>
+      <w:r>
+        <w:t>use one hidden layer with 30 neurons</w:t>
+      </w:r>
+      <w:r>
+        <w:t xml:space="preserve"> to start then we will try 12</w:t>
       </w:r>
       <w:r>
         <w:t xml:space="preserve"> </w:t>
       </w:r>
       <w:r>
-        <w:t xml:space="preserve">the features using the MinMaxScaler, </w:t>
-      </w:r>
-      <w:r>
-        <w:t xml:space="preserve">which </w:t>
-      </w:r>
-      <w:r>
-        <w:t>split the data into training and testing sets</w:t>
-      </w:r>
-      <w:r>
-        <w:t xml:space="preserve"> which also meant it was normalised to a scale of [0, 1]</w:t>
-      </w:r>
-      <w:r>
-        <w:t xml:space="preserve">, and </w:t>
-      </w:r>
-      <w:r>
-        <w:t xml:space="preserve">finally the last task was to </w:t>
-      </w:r>
-      <w:r>
-        <w:t xml:space="preserve">build the neural network using the Keras Sequential API. </w:t>
-      </w:r>
-    </w:p>
-    <w:p>
-      <w:r>
-        <w:t>The neural network consists of two hidden layers with 20 and 10 nodes respectively</w:t>
-      </w:r>
-      <w:r>
-        <w:t xml:space="preserve"> as per the assignment brief</w:t>
-      </w:r>
-      <w:r>
-        <w:t xml:space="preserve">, and an output layer with a </w:t>
-      </w:r>
-      <w:r>
-        <w:t>SoftMax</w:t>
-      </w:r>
-      <w:r>
-        <w:t xml:space="preserve"> activation function to classify the data into the two classes. </w:t>
+        <w:t>neurons</w:t>
+      </w:r>
+      <w:r>
+        <w:t xml:space="preserve"> and then </w:t>
+      </w:r>
+      <w:r>
+        <w:t xml:space="preserve">finally </w:t>
+      </w:r>
+      <w:r>
+        <w:t>20</w:t>
+      </w:r>
+      <w:r>
+        <w:t xml:space="preserve">. </w:t>
+      </w:r>
+      <w:r>
+        <w:t>Also,</w:t>
+      </w:r>
+      <w:r>
+        <w:t xml:space="preserve"> it </w:t>
+      </w:r>
+      <w:r>
+        <w:t xml:space="preserve">will be </w:t>
+      </w:r>
+      <w:r>
+        <w:t>trained using a learning rate of 0.1 for 10000 epochs</w:t>
+      </w:r>
+      <w:r>
+        <w:t xml:space="preserve"> but this may change during testing to improve the data</w:t>
+      </w:r>
+      <w:r>
+        <w:t>.</w:t>
+      </w:r>
+    </w:p>
+    <w:p>
+      <w:r>
+        <w:t xml:space="preserve">The dataset contained many missing values, represented as 0s. </w:t>
       </w:r>
       <w:r>
         <w:t>I</w:t>
       </w:r>
       <w:r>
-        <w:t xml:space="preserve"> then compile</w:t>
-      </w:r>
-      <w:r>
-        <w:t>d</w:t>
-      </w:r>
-      <w:r>
-        <w:t xml:space="preserve"> the model using the </w:t>
-      </w:r>
-      <w:r>
-        <w:t>Adam</w:t>
-      </w:r>
-      <w:r>
-        <w:t xml:space="preserve"> optimizer and</w:t>
-      </w:r>
-      <w:r>
-        <w:t xml:space="preserve"> </w:t>
-      </w:r>
-      <w:r>
-        <w:t xml:space="preserve">sparse_categorical_crossentropy loss </w:t>
-      </w:r>
-      <w:r>
-        <w:t xml:space="preserve">function, then </w:t>
-      </w:r>
-      <w:r>
-        <w:t>train</w:t>
-      </w:r>
-      <w:r>
-        <w:t>ed</w:t>
-      </w:r>
-      <w:r>
-        <w:t xml:space="preserve"> it for 100 epochs using a batch size of 32 and a validation split of 0.1.</w:t>
-      </w:r>
-    </w:p>
-    <w:p>
-      <w:r>
-        <w:t xml:space="preserve">After training, </w:t>
-      </w:r>
-      <w:r>
-        <w:t>you can see</w:t>
-      </w:r>
-      <w:r>
-        <w:t xml:space="preserve"> </w:t>
-      </w:r>
-      <w:r>
-        <w:t xml:space="preserve">that I </w:t>
-      </w:r>
-      <w:r>
-        <w:t>evaluate</w:t>
-      </w:r>
-      <w:r>
-        <w:t>d</w:t>
-      </w:r>
-      <w:r>
-        <w:t xml:space="preserve"> the model on the test set and</w:t>
-      </w:r>
-      <w:r>
-        <w:t xml:space="preserve"> then</w:t>
-      </w:r>
-      <w:r>
-        <w:t xml:space="preserve"> print</w:t>
-      </w:r>
-      <w:r>
-        <w:t>ed</w:t>
-      </w:r>
-      <w:r>
-        <w:t xml:space="preserve"> the test accuracy. </w:t>
-      </w:r>
-      <w:r>
-        <w:t xml:space="preserve">Then I </w:t>
-      </w:r>
-      <w:r>
-        <w:t xml:space="preserve">also </w:t>
-      </w:r>
-      <w:r>
-        <w:t>plotted</w:t>
-      </w:r>
-      <w:r>
-        <w:t xml:space="preserve"> the training and validation accuracy over time using Matplotlib. Finally, </w:t>
-      </w:r>
-      <w:r>
-        <w:t>the program</w:t>
-      </w:r>
-      <w:r>
-        <w:t xml:space="preserve"> ma</w:t>
-      </w:r>
-      <w:r>
-        <w:t>d</w:t>
-      </w:r>
-      <w:r>
-        <w:t>e predictions on the test set, print</w:t>
-      </w:r>
-      <w:r>
-        <w:t>ed</w:t>
-      </w:r>
-      <w:r>
-        <w:t xml:space="preserve"> the classification report and confusion matrix using scikit-</w:t>
-      </w:r>
-      <w:proofErr w:type="spellStart"/>
-      <w:r>
-        <w:t>learn's</w:t>
-      </w:r>
-      <w:proofErr w:type="spellEnd"/>
-      <w:r>
-        <w:t xml:space="preserve"> </w:t>
-      </w:r>
-      <w:proofErr w:type="spellStart"/>
-      <w:r>
-        <w:t>classification_report</w:t>
-      </w:r>
-      <w:proofErr w:type="spellEnd"/>
-      <w:r>
-        <w:t xml:space="preserve"> and </w:t>
-      </w:r>
-      <w:r>
-        <w:t>confusion matrix</w:t>
-      </w:r>
-      <w:r>
-        <w:t xml:space="preserve"> functions, </w:t>
-      </w:r>
-      <w:r>
-        <w:t>to</w:t>
-      </w:r>
-      <w:r>
-        <w:t xml:space="preserve"> output them to the console.</w:t>
-      </w:r>
-      <w:r>
-        <w:br/>
+        <w:t xml:space="preserve"> removed columns that had more than 25% missing values and filled in the remaining missing values with the columns' mean values</w:t>
+      </w:r>
+      <w:r>
+        <w:t>. This was so that when I trained the dataset it wouldn’t train with useless information. As I felt that if a column would have more than 25% then it makes those results redundant, so instead of straight removing them converting the null values to a mean column value created a more efficient and accurate model.</w:t>
       </w:r>
     </w:p>
     <w:p>
@@ -228,54 +158,1096 @@
     </w:p>
     <w:p>
       <w:r>
-        <w:t xml:space="preserve">Based on the dataset and problem description, it looks like we </w:t>
-      </w:r>
-      <w:r>
-        <w:t>had</w:t>
-      </w:r>
-      <w:r>
-        <w:t xml:space="preserve"> 17 input features, and we want to classify each eye as having diabetic retinopathy or being normal. Therefore, we need 2 output neurons for the binary classification. Therefore, X=17 and Y=2.</w:t>
-      </w:r>
-    </w:p>
-    <w:p>
-      <w:r>
-        <w:t>For the hidden layer, we will use 20 neurons as specified in the problem description.</w:t>
-      </w:r>
-    </w:p>
-    <w:p>
-      <w:r>
-        <w:t xml:space="preserve">A common choice for the activation function in the hidden layer is </w:t>
+        <w:drawing>
+          <wp:anchor distT="0" distB="0" distL="114300" distR="114300" simplePos="0" relativeHeight="251658240" behindDoc="0" locked="0" layoutInCell="1" allowOverlap="1" wp14:anchorId="22BD4B01" wp14:editId="4445C83B">
+            <wp:simplePos x="0" y="0"/>
+            <wp:positionH relativeFrom="margin">
+              <wp:align>right</wp:align>
+            </wp:positionH>
+            <wp:positionV relativeFrom="paragraph">
+              <wp:posOffset>608330</wp:posOffset>
+            </wp:positionV>
+            <wp:extent cx="2581275" cy="1638300"/>
+            <wp:effectExtent l="0" t="0" r="9525" b="0"/>
+            <wp:wrapSquare wrapText="bothSides"/>
+            <wp:docPr id="1" name="Picture 1"/>
+            <wp:cNvGraphicFramePr>
+              <a:graphicFrameLocks xmlns:a="http://schemas.openxmlformats.org/drawingml/2006/main" noChangeAspect="1"/>
+            </wp:cNvGraphicFramePr>
+            <a:graphic xmlns:a="http://schemas.openxmlformats.org/drawingml/2006/main">
+              <a:graphicData uri="http://schemas.openxmlformats.org/drawingml/2006/picture">
+                <pic:pic xmlns:pic="http://schemas.openxmlformats.org/drawingml/2006/picture">
+                  <pic:nvPicPr>
+                    <pic:cNvPr id="1" name=""/>
+                    <pic:cNvPicPr/>
+                  </pic:nvPicPr>
+                  <pic:blipFill>
+                    <a:blip r:embed="rId7">
+                      <a:extLst>
+                        <a:ext uri="{28A0092B-C50C-407E-A947-70E740481C1C}">
+                          <a14:useLocalDpi xmlns:a14="http://schemas.microsoft.com/office/drawing/2010/main" val="0"/>
+                        </a:ext>
+                      </a:extLst>
+                    </a:blip>
+                    <a:stretch>
+                      <a:fillRect/>
+                    </a:stretch>
+                  </pic:blipFill>
+                  <pic:spPr>
+                    <a:xfrm>
+                      <a:off x="0" y="0"/>
+                      <a:ext cx="2581275" cy="1638300"/>
+                    </a:xfrm>
+                    <a:prstGeom prst="rect">
+                      <a:avLst/>
+                    </a:prstGeom>
+                  </pic:spPr>
+                </pic:pic>
+              </a:graphicData>
+            </a:graphic>
+          </wp:anchor>
+        </w:drawing>
+      </w:r>
+      <w:r>
+        <w:t xml:space="preserve">I have the choice of two major activation functions, </w:t>
+      </w:r>
+      <w:r>
+        <w:t xml:space="preserve">Sigmoid and </w:t>
       </w:r>
       <w:proofErr w:type="spellStart"/>
       <w:r>
-        <w:t>ReLU</w:t>
+        <w:t>softmax</w:t>
       </w:r>
       <w:proofErr w:type="spellEnd"/>
       <w:r>
-        <w:t xml:space="preserve"> (Rectified Linear Unit), which has been shown to work well in many cases. </w:t>
+        <w:t xml:space="preserve">. They </w:t>
+      </w:r>
+      <w:r>
+        <w:t>are two frequently used activation functions in neural networks. However, they have distinct characteristics and are ideal for different types of tasks.</w:t>
+      </w:r>
+      <w:r>
+        <w:rPr>
+          <w:noProof/>
+        </w:rPr>
+        <w:t xml:space="preserve"> </w:t>
+      </w:r>
+    </w:p>
+    <w:p>
+      <w:r>
+        <w:rPr>
+          <w:noProof/>
+        </w:rPr>
+        <mc:AlternateContent>
+          <mc:Choice Requires="wps">
+            <w:drawing>
+              <wp:anchor distT="0" distB="0" distL="114300" distR="114300" simplePos="0" relativeHeight="251661312" behindDoc="0" locked="0" layoutInCell="1" allowOverlap="1" wp14:anchorId="6BBB8172" wp14:editId="3480DFAC">
+                <wp:simplePos x="0" y="0"/>
+                <wp:positionH relativeFrom="column">
+                  <wp:posOffset>3505200</wp:posOffset>
+                </wp:positionH>
+                <wp:positionV relativeFrom="paragraph">
+                  <wp:posOffset>1449705</wp:posOffset>
+                </wp:positionV>
+                <wp:extent cx="1933575" cy="133350"/>
+                <wp:effectExtent l="0" t="0" r="9525" b="0"/>
+                <wp:wrapSquare wrapText="bothSides"/>
+                <wp:docPr id="3" name="Text Box 3"/>
+                <wp:cNvGraphicFramePr/>
+                <a:graphic xmlns:a="http://schemas.openxmlformats.org/drawingml/2006/main">
+                  <a:graphicData uri="http://schemas.microsoft.com/office/word/2010/wordprocessingShape">
+                    <wps:wsp>
+                      <wps:cNvSpPr txBox="1"/>
+                      <wps:spPr>
+                        <a:xfrm>
+                          <a:off x="0" y="0"/>
+                          <a:ext cx="1933575" cy="133350"/>
+                        </a:xfrm>
+                        <a:prstGeom prst="rect">
+                          <a:avLst/>
+                        </a:prstGeom>
+                        <a:solidFill>
+                          <a:prstClr val="white"/>
+                        </a:solidFill>
+                        <a:ln>
+                          <a:noFill/>
+                        </a:ln>
+                      </wps:spPr>
+                      <wps:txbx>
+                        <w:txbxContent>
+                          <w:p>
+                            <w:pPr>
+                              <w:pStyle w:val="Caption"/>
+                            </w:pPr>
+                            <w:r>
+                              <w:t xml:space="preserve">Figure </w:t>
+                            </w:r>
+                            <w:r>
+                              <w:fldChar w:fldCharType="begin"/>
+                            </w:r>
+                            <w:r>
+                              <w:instrText xml:space="preserve"> SEQ Figure \* ARABIC </w:instrText>
+                            </w:r>
+                            <w:r>
+                              <w:fldChar w:fldCharType="separate"/>
+                            </w:r>
+                            <w:r>
+                              <w:rPr>
+                                <w:noProof/>
+                              </w:rPr>
+                              <w:t>1</w:t>
+                            </w:r>
+                            <w:r>
+                              <w:fldChar w:fldCharType="end"/>
+                            </w:r>
+                            <w:r>
+                              <w:t xml:space="preserve"> Sigmoid Function from my Code</w:t>
+                            </w:r>
+                          </w:p>
+                        </w:txbxContent>
+                      </wps:txbx>
+                      <wps:bodyPr rot="0" spcFirstLastPara="0" vertOverflow="overflow" horzOverflow="overflow" vert="horz" wrap="square" lIns="0" tIns="0" rIns="0" bIns="0" numCol="1" spcCol="0" rtlCol="0" fromWordArt="0" anchor="t" anchorCtr="0" forceAA="0" compatLnSpc="1">
+                        <a:prstTxWarp prst="textNoShape">
+                          <a:avLst/>
+                        </a:prstTxWarp>
+                        <a:noAutofit/>
+                      </wps:bodyPr>
+                    </wps:wsp>
+                  </a:graphicData>
+                </a:graphic>
+                <wp14:sizeRelH relativeFrom="margin">
+                  <wp14:pctWidth>0</wp14:pctWidth>
+                </wp14:sizeRelH>
+                <wp14:sizeRelV relativeFrom="margin">
+                  <wp14:pctHeight>0</wp14:pctHeight>
+                </wp14:sizeRelV>
+              </wp:anchor>
+            </w:drawing>
+          </mc:Choice>
+          <mc:Fallback>
+            <w:pict>
+              <v:shapetype w14:anchorId="6BBB8172" id="_x0000_t202" coordsize="21600,21600" o:spt="202" path="m,l,21600r21600,l21600,xe">
+                <v:stroke joinstyle="miter"/>
+                <v:path gradientshapeok="t" o:connecttype="rect"/>
+              </v:shapetype>
+              <v:shape id="Text Box 3" o:spid="_x0000_s1026" type="#_x0000_t202" style="position:absolute;margin-left:276pt;margin-top:114.15pt;width:152.25pt;height:10.5pt;z-index:251661312;visibility:visible;mso-wrap-style:square;mso-width-percent:0;mso-height-percent:0;mso-wrap-distance-left:9pt;mso-wrap-distance-top:0;mso-wrap-distance-right:9pt;mso-wrap-distance-bottom:0;mso-position-horizontal:absolute;mso-position-horizontal-relative:text;mso-position-vertical:absolute;mso-position-vertical-relative:text;mso-width-percent:0;mso-height-percent:0;mso-width-relative:margin;mso-height-relative:margin;v-text-anchor:top" o:gfxdata="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" stroked="f">
+                <v:textbox inset="0,0,0,0">
+                  <w:txbxContent>
+                    <w:p>
+                      <w:pPr>
+                        <w:pStyle w:val="Caption"/>
+                      </w:pPr>
+                      <w:r>
+                        <w:t xml:space="preserve">Figure </w:t>
+                      </w:r>
+                      <w:r>
+                        <w:fldChar w:fldCharType="begin"/>
+                      </w:r>
+                      <w:r>
+                        <w:instrText xml:space="preserve"> SEQ Figure \* ARABIC </w:instrText>
+                      </w:r>
+                      <w:r>
+                        <w:fldChar w:fldCharType="separate"/>
+                      </w:r>
+                      <w:r>
+                        <w:rPr>
+                          <w:noProof/>
+                        </w:rPr>
+                        <w:t>1</w:t>
+                      </w:r>
+                      <w:r>
+                        <w:fldChar w:fldCharType="end"/>
+                      </w:r>
+                      <w:r>
+                        <w:t xml:space="preserve"> Sigmoid Function from my Code</w:t>
+                      </w:r>
+                    </w:p>
+                  </w:txbxContent>
+                </v:textbox>
+                <w10:wrap type="square"/>
+              </v:shape>
+            </w:pict>
+          </mc:Fallback>
+        </mc:AlternateContent>
+      </w:r>
+      <w:r>
+        <w:t>The sigmoid function is utilized to transform any input value into a range between 0 and 1, which can be interpreted as a probability. It is commonly employed in binary classification problems where the objective is to predict if a given input belongs to one of two categories. The sigmoid function is often used in the output layer of the model to produce a probability estimate for the positive class.</w:t>
+      </w:r>
+    </w:p>
+    <w:p>
+      <w:r>
+        <w:rPr>
+          <w:noProof/>
+        </w:rPr>
+        <mc:AlternateContent>
+          <mc:Choice Requires="wps">
+            <w:drawing>
+              <wp:anchor distT="0" distB="0" distL="114300" distR="114300" simplePos="0" relativeHeight="251663360" behindDoc="0" locked="0" layoutInCell="1" allowOverlap="1" wp14:anchorId="45D9A61E" wp14:editId="0205FFFC">
+                <wp:simplePos x="0" y="0"/>
+                <wp:positionH relativeFrom="page">
+                  <wp:posOffset>5200650</wp:posOffset>
+                </wp:positionH>
+                <wp:positionV relativeFrom="paragraph">
+                  <wp:posOffset>1228725</wp:posOffset>
+                </wp:positionV>
+                <wp:extent cx="1895475" cy="190500"/>
+                <wp:effectExtent l="0" t="0" r="9525" b="0"/>
+                <wp:wrapSquare wrapText="bothSides"/>
+                <wp:docPr id="4" name="Text Box 4"/>
+                <wp:cNvGraphicFramePr/>
+                <a:graphic xmlns:a="http://schemas.openxmlformats.org/drawingml/2006/main">
+                  <a:graphicData uri="http://schemas.microsoft.com/office/word/2010/wordprocessingShape">
+                    <wps:wsp>
+                      <wps:cNvSpPr txBox="1"/>
+                      <wps:spPr>
+                        <a:xfrm>
+                          <a:off x="0" y="0"/>
+                          <a:ext cx="1895475" cy="190500"/>
+                        </a:xfrm>
+                        <a:prstGeom prst="rect">
+                          <a:avLst/>
+                        </a:prstGeom>
+                        <a:solidFill>
+                          <a:prstClr val="white"/>
+                        </a:solidFill>
+                        <a:ln>
+                          <a:noFill/>
+                        </a:ln>
+                      </wps:spPr>
+                      <wps:txbx>
+                        <w:txbxContent>
+                          <w:p>
+                            <w:pPr>
+                              <w:pStyle w:val="Caption"/>
+                            </w:pPr>
+                            <w:r>
+                              <w:t xml:space="preserve">Figure </w:t>
+                            </w:r>
+                            <w:r>
+                              <w:fldChar w:fldCharType="begin"/>
+                            </w:r>
+                            <w:r>
+                              <w:instrText xml:space="preserve"> SEQ Figure \* ARABIC </w:instrText>
+                            </w:r>
+                            <w:r>
+                              <w:fldChar w:fldCharType="separate"/>
+                            </w:r>
+                            <w:r>
+                              <w:rPr>
+                                <w:noProof/>
+                              </w:rPr>
+                              <w:t>2</w:t>
+                            </w:r>
+                            <w:r>
+                              <w:fldChar w:fldCharType="end"/>
+                            </w:r>
+                            <w:r>
+                              <w:t xml:space="preserve"> </w:t>
+                            </w:r>
+                            <w:r>
+                              <w:t>SoftMax</w:t>
+                            </w:r>
+                            <w:r>
+                              <w:t xml:space="preserve"> Function from my Code</w:t>
+                            </w:r>
+                          </w:p>
+                        </w:txbxContent>
+                      </wps:txbx>
+                      <wps:bodyPr rot="0" spcFirstLastPara="0" vertOverflow="overflow" horzOverflow="overflow" vert="horz" wrap="square" lIns="0" tIns="0" rIns="0" bIns="0" numCol="1" spcCol="0" rtlCol="0" fromWordArt="0" anchor="t" anchorCtr="0" forceAA="0" compatLnSpc="1">
+                        <a:prstTxWarp prst="textNoShape">
+                          <a:avLst/>
+                        </a:prstTxWarp>
+                        <a:noAutofit/>
+                      </wps:bodyPr>
+                    </wps:wsp>
+                  </a:graphicData>
+                </a:graphic>
+                <wp14:sizeRelH relativeFrom="margin">
+                  <wp14:pctWidth>0</wp14:pctWidth>
+                </wp14:sizeRelH>
+                <wp14:sizeRelV relativeFrom="margin">
+                  <wp14:pctHeight>0</wp14:pctHeight>
+                </wp14:sizeRelV>
+              </wp:anchor>
+            </w:drawing>
+          </mc:Choice>
+          <mc:Fallback>
+            <w:pict>
+              <v:shape w14:anchorId="45D9A61E" id="Text Box 4" o:spid="_x0000_s1027" type="#_x0000_t202" style="position:absolute;margin-left:409.5pt;margin-top:96.75pt;width:149.25pt;height:15pt;z-index:251663360;visibility:visible;mso-wrap-style:square;mso-width-percent:0;mso-height-percent:0;mso-wrap-distance-left:9pt;mso-wrap-distance-top:0;mso-wrap-distance-right:9pt;mso-wrap-distance-bottom:0;mso-position-horizontal:absolute;mso-position-horizontal-relative:page;mso-position-vertical:absolute;mso-position-vertical-relative:text;mso-width-percent:0;mso-height-percent:0;mso-width-relative:margin;mso-height-relative:margin;v-text-anchor:top" o:gfxdata="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" stroked="f">
+                <v:textbox inset="0,0,0,0">
+                  <w:txbxContent>
+                    <w:p>
+                      <w:pPr>
+                        <w:pStyle w:val="Caption"/>
+                      </w:pPr>
+                      <w:r>
+                        <w:t xml:space="preserve">Figure </w:t>
+                      </w:r>
+                      <w:r>
+                        <w:fldChar w:fldCharType="begin"/>
+                      </w:r>
+                      <w:r>
+                        <w:instrText xml:space="preserve"> SEQ Figure \* ARABIC </w:instrText>
+                      </w:r>
+                      <w:r>
+                        <w:fldChar w:fldCharType="separate"/>
+                      </w:r>
+                      <w:r>
+                        <w:rPr>
+                          <w:noProof/>
+                        </w:rPr>
+                        <w:t>2</w:t>
+                      </w:r>
+                      <w:r>
+                        <w:fldChar w:fldCharType="end"/>
+                      </w:r>
+                      <w:r>
+                        <w:t xml:space="preserve"> </w:t>
+                      </w:r>
+                      <w:r>
+                        <w:t>SoftMax</w:t>
+                      </w:r>
+                      <w:r>
+                        <w:t xml:space="preserve"> Function from my Code</w:t>
+                      </w:r>
+                    </w:p>
+                  </w:txbxContent>
+                </v:textbox>
+                <w10:wrap type="square" anchorx="page"/>
+              </v:shape>
+            </w:pict>
+          </mc:Fallback>
+        </mc:AlternateContent>
+      </w:r>
+      <w:r>
+        <w:drawing>
+          <wp:anchor distT="0" distB="0" distL="114300" distR="114300" simplePos="0" relativeHeight="251659264" behindDoc="0" locked="0" layoutInCell="1" allowOverlap="1" wp14:anchorId="2B091906" wp14:editId="1652328C">
+            <wp:simplePos x="0" y="0"/>
+            <wp:positionH relativeFrom="page">
+              <wp:posOffset>2978785</wp:posOffset>
+            </wp:positionH>
+            <wp:positionV relativeFrom="paragraph">
+              <wp:posOffset>1116330</wp:posOffset>
+            </wp:positionV>
+            <wp:extent cx="4295775" cy="933450"/>
+            <wp:effectExtent l="0" t="0" r="9525" b="0"/>
+            <wp:wrapSquare wrapText="bothSides"/>
+            <wp:docPr id="2" name="Picture 2"/>
+            <wp:cNvGraphicFramePr>
+              <a:graphicFrameLocks xmlns:a="http://schemas.openxmlformats.org/drawingml/2006/main" noChangeAspect="1"/>
+            </wp:cNvGraphicFramePr>
+            <a:graphic xmlns:a="http://schemas.openxmlformats.org/drawingml/2006/main">
+              <a:graphicData uri="http://schemas.openxmlformats.org/drawingml/2006/picture">
+                <pic:pic xmlns:pic="http://schemas.openxmlformats.org/drawingml/2006/picture">
+                  <pic:nvPicPr>
+                    <pic:cNvPr id="1" name=""/>
+                    <pic:cNvPicPr/>
+                  </pic:nvPicPr>
+                  <pic:blipFill>
+                    <a:blip r:embed="rId8">
+                      <a:extLst>
+                        <a:ext uri="{28A0092B-C50C-407E-A947-70E740481C1C}">
+                          <a14:useLocalDpi xmlns:a14="http://schemas.microsoft.com/office/drawing/2010/main" val="0"/>
+                        </a:ext>
+                      </a:extLst>
+                    </a:blip>
+                    <a:stretch>
+                      <a:fillRect/>
+                    </a:stretch>
+                  </pic:blipFill>
+                  <pic:spPr>
+                    <a:xfrm>
+                      <a:off x="0" y="0"/>
+                      <a:ext cx="4295775" cy="933450"/>
+                    </a:xfrm>
+                    <a:prstGeom prst="rect">
+                      <a:avLst/>
+                    </a:prstGeom>
+                  </pic:spPr>
+                </pic:pic>
+              </a:graphicData>
+            </a:graphic>
+          </wp:anchor>
+        </w:drawing>
+      </w:r>
+      <w:r>
+        <w:t xml:space="preserve">In contrast, the </w:t>
       </w:r>
       <w:proofErr w:type="spellStart"/>
       <w:r>
-        <w:t>ReLU</w:t>
+        <w:t>softmax</w:t>
       </w:r>
       <w:proofErr w:type="spellEnd"/>
       <w:r>
-        <w:t xml:space="preserve"> is a simple and computationally efficient function that allows the network to learn complex, nonlinear relationships between the inputs and outputs.</w:t>
-      </w:r>
-    </w:p>
-    <w:p>
-      <w:r>
-        <w:t>For the output layer, since we have a binary classification problem, we can use the sigmoid activation function. Sigmoid squashes the output to a range between 0 and 1, which can be interpreted as the probability of the input belonging to class 1 (diabetic retinopathy).</w:t>
+        <w:t xml:space="preserve"> function is employed to transform any input value into a range between 0 and 1, and it also normalizes the output so that the sum of all the values is equal to 1. This makes it ideal for multi-class classification problems where the goal is to predict which category a given input belongs to among multiple classes. The </w:t>
+      </w:r>
+      <w:proofErr w:type="spellStart"/>
+      <w:r>
+        <w:t>softmax</w:t>
+      </w:r>
+      <w:proofErr w:type="spellEnd"/>
+      <w:r>
+        <w:t xml:space="preserve"> function can be utilized in the output layer to generate a probability distribution over all the possible classes.</w:t>
+      </w:r>
+      <w:r>
+        <w:rPr>
+          <w:noProof/>
+        </w:rPr>
+        <w:t xml:space="preserve"> </w:t>
+      </w:r>
+      <w:r>
+        <w:rPr>
+          <w:noProof/>
+        </w:rPr>
+        <w:t xml:space="preserve"> </w:t>
+      </w:r>
+      <w:r>
+        <w:t xml:space="preserve">Considering </w:t>
+      </w:r>
+      <w:r>
+        <w:t>our given problem</w:t>
+      </w:r>
+      <w:r>
+        <w:t xml:space="preserve"> at hand is binary classification, where the objective is to predict if a patient has diabetic retinopathy or not. As a result, the sigmoid function is an appropriate choice for the output layer. On the other hand, using </w:t>
+      </w:r>
+      <w:proofErr w:type="spellStart"/>
+      <w:r>
+        <w:lastRenderedPageBreak/>
+        <w:t>softmax</w:t>
+      </w:r>
+      <w:proofErr w:type="spellEnd"/>
+      <w:r>
+        <w:t xml:space="preserve"> would be unsuitable since it is intended for multi-class classification, which is not the scenario in this case.</w:t>
+      </w:r>
+      <w:r>
+        <w:t xml:space="preserve"> </w:t>
+      </w:r>
+    </w:p>
+    <w:p>
+      <w:pPr>
+        <w:pStyle w:val="Heading1"/>
+      </w:pPr>
+      <w:r>
+        <w:t>Hidden Neuron Tests</w:t>
+      </w:r>
+    </w:p>
+    <w:p>
+      <w:r>
+        <w:t xml:space="preserve">To compare the performance of three neural network classifiers with different numbers of hidden neurons, </w:t>
+      </w:r>
+      <w:r>
+        <w:t>I</w:t>
+      </w:r>
+      <w:r>
+        <w:t xml:space="preserve"> need</w:t>
+      </w:r>
+      <w:r>
+        <w:t>ed</w:t>
+      </w:r>
+      <w:r>
+        <w:t xml:space="preserve"> to evaluate their accuracy on </w:t>
+      </w:r>
+      <w:r>
+        <w:t>the</w:t>
+      </w:r>
+      <w:r>
+        <w:t xml:space="preserve"> dataset</w:t>
+      </w:r>
+      <w:r>
+        <w:t xml:space="preserve"> we are using</w:t>
+      </w:r>
+      <w:r>
+        <w:t>. We can use metrics such as precision, recall, F1-score, and accuracy to compare their performance</w:t>
+      </w:r>
+      <w:r>
+        <w:t xml:space="preserve"> against each other</w:t>
+      </w:r>
+      <w:r>
+        <w:t>.</w:t>
+      </w:r>
+    </w:p>
+    <w:p>
+      <w:r>
+        <w:t>After training the three classifiers and evaluating them on the dataset, we can compare their performance based on the chosen metrics. It is likely that the classifier with more hidden neurons (30) will have higher accuracy than the others, but it may also be prone to overfitting. The classifier with fewer hidden neurons (12) may have lower accuracy but may generalize better to new data.</w:t>
+      </w:r>
+    </w:p>
+    <w:p>
+      <w:r>
+        <w:t xml:space="preserve">To justify </w:t>
+      </w:r>
+      <w:r>
+        <w:t>my</w:t>
+      </w:r>
+      <w:r>
+        <w:t xml:space="preserve"> observations, </w:t>
+      </w:r>
+      <w:r>
+        <w:t>I</w:t>
+      </w:r>
+      <w:r>
+        <w:t xml:space="preserve"> can </w:t>
+      </w:r>
+      <w:r>
+        <w:t>analyse</w:t>
+      </w:r>
+      <w:r>
+        <w:t xml:space="preserve"> the training and validation curves of the classifiers and check for signs of overfitting or underfitting. We can also try tuning the hyperparameters of the classifiers, such as learning rate and regularization, to improve their performance</w:t>
+      </w:r>
+      <w:r>
+        <w:t xml:space="preserve"> as mentioned before</w:t>
+      </w:r>
+      <w:r>
+        <w:t>.</w:t>
+      </w:r>
+      <w:r>
+        <w:t xml:space="preserve"> Below you will find 3 pictures of the Neural Network being tested with 12, 20 &amp; 30 hidden neurons all with the learning rate of 0.1 and running on 100,000 epochs – Below is their confusion matrix and a graph plotting the training curve of MSE vs epoch.</w:t>
+      </w:r>
+    </w:p>
+    <w:p>
+      <w:pPr>
+        <w:pStyle w:val="Heading2"/>
+      </w:pPr>
+      <w:r>
+        <w:t>12 Hidden Neurons</w:t>
+      </w:r>
+    </w:p>
+    <w:p>
+      <w:r>
+        <w:drawing>
+          <wp:anchor distT="0" distB="0" distL="114300" distR="114300" simplePos="0" relativeHeight="251664384" behindDoc="0" locked="0" layoutInCell="1" allowOverlap="1" wp14:anchorId="0524D245" wp14:editId="6FBB070E">
+            <wp:simplePos x="0" y="0"/>
+            <wp:positionH relativeFrom="margin">
+              <wp:align>left</wp:align>
+            </wp:positionH>
+            <wp:positionV relativeFrom="paragraph">
+              <wp:posOffset>1589372</wp:posOffset>
+            </wp:positionV>
+            <wp:extent cx="1964690" cy="1519555"/>
+            <wp:effectExtent l="0" t="0" r="0" b="4445"/>
+            <wp:wrapSquare wrapText="bothSides"/>
+            <wp:docPr id="9" name="Picture 9"/>
+            <wp:cNvGraphicFramePr>
+              <a:graphicFrameLocks xmlns:a="http://schemas.openxmlformats.org/drawingml/2006/main" noChangeAspect="1"/>
+            </wp:cNvGraphicFramePr>
+            <a:graphic xmlns:a="http://schemas.openxmlformats.org/drawingml/2006/main">
+              <a:graphicData uri="http://schemas.openxmlformats.org/drawingml/2006/picture">
+                <pic:pic xmlns:pic="http://schemas.openxmlformats.org/drawingml/2006/picture">
+                  <pic:nvPicPr>
+                    <pic:cNvPr id="1" name=""/>
+                    <pic:cNvPicPr/>
+                  </pic:nvPicPr>
+                  <pic:blipFill>
+                    <a:blip r:embed="rId9">
+                      <a:extLst>
+                        <a:ext uri="{28A0092B-C50C-407E-A947-70E740481C1C}">
+                          <a14:useLocalDpi xmlns:a14="http://schemas.microsoft.com/office/drawing/2010/main" val="0"/>
+                        </a:ext>
+                      </a:extLst>
+                    </a:blip>
+                    <a:stretch>
+                      <a:fillRect/>
+                    </a:stretch>
+                  </pic:blipFill>
+                  <pic:spPr>
+                    <a:xfrm>
+                      <a:off x="0" y="0"/>
+                      <a:ext cx="1964690" cy="1519555"/>
+                    </a:xfrm>
+                    <a:prstGeom prst="rect">
+                      <a:avLst/>
+                    </a:prstGeom>
+                  </pic:spPr>
+                </pic:pic>
+              </a:graphicData>
+            </a:graphic>
+            <wp14:sizeRelH relativeFrom="margin">
+              <wp14:pctWidth>0</wp14:pctWidth>
+            </wp14:sizeRelH>
+            <wp14:sizeRelV relativeFrom="margin">
+              <wp14:pctHeight>0</wp14:pctHeight>
+            </wp14:sizeRelV>
+          </wp:anchor>
+        </w:drawing>
+      </w:r>
+      <w:r>
+        <w:drawing>
+          <wp:anchor distT="0" distB="0" distL="114300" distR="114300" simplePos="0" relativeHeight="251665408" behindDoc="0" locked="0" layoutInCell="1" allowOverlap="1" wp14:anchorId="4690C68D" wp14:editId="655EBCC6">
+            <wp:simplePos x="0" y="0"/>
+            <wp:positionH relativeFrom="page">
+              <wp:posOffset>2980690</wp:posOffset>
+            </wp:positionH>
+            <wp:positionV relativeFrom="paragraph">
+              <wp:posOffset>1272540</wp:posOffset>
+            </wp:positionV>
+            <wp:extent cx="4408170" cy="3605530"/>
+            <wp:effectExtent l="0" t="0" r="0" b="0"/>
+            <wp:wrapSquare wrapText="bothSides"/>
+            <wp:docPr id="10" name="Picture 10"/>
+            <wp:cNvGraphicFramePr>
+              <a:graphicFrameLocks xmlns:a="http://schemas.openxmlformats.org/drawingml/2006/main" noChangeAspect="1"/>
+            </wp:cNvGraphicFramePr>
+            <a:graphic xmlns:a="http://schemas.openxmlformats.org/drawingml/2006/main">
+              <a:graphicData uri="http://schemas.openxmlformats.org/drawingml/2006/picture">
+                <pic:pic xmlns:pic="http://schemas.openxmlformats.org/drawingml/2006/picture">
+                  <pic:nvPicPr>
+                    <pic:cNvPr id="1" name=""/>
+                    <pic:cNvPicPr/>
+                  </pic:nvPicPr>
+                  <pic:blipFill>
+                    <a:blip r:embed="rId10">
+                      <a:extLst>
+                        <a:ext uri="{28A0092B-C50C-407E-A947-70E740481C1C}">
+                          <a14:useLocalDpi xmlns:a14="http://schemas.microsoft.com/office/drawing/2010/main" val="0"/>
+                        </a:ext>
+                      </a:extLst>
+                    </a:blip>
+                    <a:stretch>
+                      <a:fillRect/>
+                    </a:stretch>
+                  </pic:blipFill>
+                  <pic:spPr>
+                    <a:xfrm>
+                      <a:off x="0" y="0"/>
+                      <a:ext cx="4408170" cy="3605530"/>
+                    </a:xfrm>
+                    <a:prstGeom prst="rect">
+                      <a:avLst/>
+                    </a:prstGeom>
+                  </pic:spPr>
+                </pic:pic>
+              </a:graphicData>
+            </a:graphic>
+            <wp14:sizeRelH relativeFrom="margin">
+              <wp14:pctWidth>0</wp14:pctWidth>
+            </wp14:sizeRelH>
+            <wp14:sizeRelV relativeFrom="margin">
+              <wp14:pctHeight>0</wp14:pctHeight>
+            </wp14:sizeRelV>
+          </wp:anchor>
+        </w:drawing>
+      </w:r>
+      <w:r>
+        <w:rPr>
+          <w:noProof/>
+        </w:rPr>
+        <w:t xml:space="preserve"> </w:t>
+      </w:r>
+      <w:r>
+        <w:rPr>
+          <w:noProof/>
+        </w:rPr>
+        <w:t>For the neural network with 12 hidden neurons, the accuracy is 0.78, which indicates that it correctly classified 78% of the instances. The false positive rate (FP rate) is 0.22, which means that 22% of the instances that did not have diabetic retinopathy were incorrectly classified as having the condition. The true positive rate (TP rate) is 0.79, which means that 79% of the instances that actually had diabetic retinopathy were correctly identified as having the condition.</w:t>
+      </w:r>
+      <w:r>
+        <w:rPr>
+          <w:noProof/>
+        </w:rPr>
+        <w:t xml:space="preserve"> </w:t>
+      </w:r>
+    </w:p>
+    <w:p>
+      <w:pPr>
+        <w:pStyle w:val="Heading2"/>
+      </w:pPr>
+      <w:r>
+        <w:lastRenderedPageBreak/>
+        <w:t>20 Hidden Neurons</w:t>
+      </w:r>
+    </w:p>
+    <w:p>
+      <w:pPr>
+        <w:rPr>
+          <w:noProof/>
+        </w:rPr>
+      </w:pPr>
+      <w:r>
+        <w:rPr>
+          <w:noProof/>
+        </w:rPr>
+        <w:drawing>
+          <wp:anchor distT="0" distB="0" distL="114300" distR="114300" simplePos="0" relativeHeight="251667456" behindDoc="0" locked="0" layoutInCell="1" allowOverlap="1" wp14:anchorId="5CFA46F8" wp14:editId="47E582BA">
+            <wp:simplePos x="0" y="0"/>
+            <wp:positionH relativeFrom="page">
+              <wp:align>right</wp:align>
+            </wp:positionH>
+            <wp:positionV relativeFrom="paragraph">
+              <wp:posOffset>826770</wp:posOffset>
+            </wp:positionV>
+            <wp:extent cx="4994275" cy="3933825"/>
+            <wp:effectExtent l="0" t="0" r="0" b="9525"/>
+            <wp:wrapSquare wrapText="bothSides"/>
+            <wp:docPr id="12" name="Picture 12"/>
+            <wp:cNvGraphicFramePr>
+              <a:graphicFrameLocks xmlns:a="http://schemas.openxmlformats.org/drawingml/2006/main" noChangeAspect="1"/>
+            </wp:cNvGraphicFramePr>
+            <a:graphic xmlns:a="http://schemas.openxmlformats.org/drawingml/2006/main">
+              <a:graphicData uri="http://schemas.openxmlformats.org/drawingml/2006/picture">
+                <pic:pic xmlns:pic="http://schemas.openxmlformats.org/drawingml/2006/picture">
+                  <pic:nvPicPr>
+                    <pic:cNvPr id="1" name=""/>
+                    <pic:cNvPicPr/>
+                  </pic:nvPicPr>
+                  <pic:blipFill>
+                    <a:blip r:embed="rId11">
+                      <a:extLst>
+                        <a:ext uri="{28A0092B-C50C-407E-A947-70E740481C1C}">
+                          <a14:useLocalDpi xmlns:a14="http://schemas.microsoft.com/office/drawing/2010/main" val="0"/>
+                        </a:ext>
+                      </a:extLst>
+                    </a:blip>
+                    <a:stretch>
+                      <a:fillRect/>
+                    </a:stretch>
+                  </pic:blipFill>
+                  <pic:spPr>
+                    <a:xfrm>
+                      <a:off x="0" y="0"/>
+                      <a:ext cx="4994275" cy="3933825"/>
+                    </a:xfrm>
+                    <a:prstGeom prst="rect">
+                      <a:avLst/>
+                    </a:prstGeom>
+                  </pic:spPr>
+                </pic:pic>
+              </a:graphicData>
+            </a:graphic>
+            <wp14:sizeRelH relativeFrom="margin">
+              <wp14:pctWidth>0</wp14:pctWidth>
+            </wp14:sizeRelH>
+            <wp14:sizeRelV relativeFrom="margin">
+              <wp14:pctHeight>0</wp14:pctHeight>
+            </wp14:sizeRelV>
+          </wp:anchor>
+        </w:drawing>
+      </w:r>
+      <w:r>
+        <w:rPr>
+          <w:noProof/>
+        </w:rPr>
+        <w:t xml:space="preserve"> </w:t>
+      </w:r>
+      <w:r>
+        <w:rPr>
+          <w:noProof/>
+        </w:rPr>
+        <w:t>For the neural network with 20 hidden neurons, the accuracy is 0.79, which is slightly better than the neural network with 12 hidden neurons. The false positive rate is lower at 0.16, indicating that fewer instances without diabetic retinopathy were incorrectly classified as having the condition. However, the TP rate is slightly lower at 0.75, indicating that some instances of diabetic retinopathy were not correctly identified.</w:t>
+      </w:r>
+    </w:p>
+    <w:p>
+      <w:r>
+        <w:rPr>
+          <w:noProof/>
+        </w:rPr>
+        <w:drawing>
+          <wp:anchor distT="0" distB="0" distL="114300" distR="114300" simplePos="0" relativeHeight="251666432" behindDoc="0" locked="0" layoutInCell="1" allowOverlap="1" wp14:anchorId="498EB546" wp14:editId="2AD1E311">
+            <wp:simplePos x="0" y="0"/>
+            <wp:positionH relativeFrom="column">
+              <wp:posOffset>-581174</wp:posOffset>
+            </wp:positionH>
+            <wp:positionV relativeFrom="paragraph">
+              <wp:posOffset>179705</wp:posOffset>
+            </wp:positionV>
+            <wp:extent cx="2232025" cy="1923415"/>
+            <wp:effectExtent l="0" t="0" r="0" b="635"/>
+            <wp:wrapSquare wrapText="bothSides"/>
+            <wp:docPr id="11" name="Picture 11"/>
+            <wp:cNvGraphicFramePr>
+              <a:graphicFrameLocks xmlns:a="http://schemas.openxmlformats.org/drawingml/2006/main" noChangeAspect="1"/>
+            </wp:cNvGraphicFramePr>
+            <a:graphic xmlns:a="http://schemas.openxmlformats.org/drawingml/2006/main">
+              <a:graphicData uri="http://schemas.openxmlformats.org/drawingml/2006/picture">
+                <pic:pic xmlns:pic="http://schemas.openxmlformats.org/drawingml/2006/picture">
+                  <pic:nvPicPr>
+                    <pic:cNvPr id="1" name=""/>
+                    <pic:cNvPicPr/>
+                  </pic:nvPicPr>
+                  <pic:blipFill>
+                    <a:blip r:embed="rId12">
+                      <a:extLst>
+                        <a:ext uri="{28A0092B-C50C-407E-A947-70E740481C1C}">
+                          <a14:useLocalDpi xmlns:a14="http://schemas.microsoft.com/office/drawing/2010/main" val="0"/>
+                        </a:ext>
+                      </a:extLst>
+                    </a:blip>
+                    <a:stretch>
+                      <a:fillRect/>
+                    </a:stretch>
+                  </pic:blipFill>
+                  <pic:spPr>
+                    <a:xfrm>
+                      <a:off x="0" y="0"/>
+                      <a:ext cx="2232025" cy="1923415"/>
+                    </a:xfrm>
+                    <a:prstGeom prst="rect">
+                      <a:avLst/>
+                    </a:prstGeom>
+                  </pic:spPr>
+                </pic:pic>
+              </a:graphicData>
+            </a:graphic>
+            <wp14:sizeRelH relativeFrom="margin">
+              <wp14:pctWidth>0</wp14:pctWidth>
+            </wp14:sizeRelH>
+            <wp14:sizeRelV relativeFrom="margin">
+              <wp14:pctHeight>0</wp14:pctHeight>
+            </wp14:sizeRelV>
+          </wp:anchor>
+        </w:drawing>
+      </w:r>
+    </w:p>
+    <w:p/>
+    <w:p/>
+    <w:p/>
+    <w:p/>
+    <w:p/>
+    <w:p>
+      <w:pPr>
+        <w:pStyle w:val="Heading2"/>
+      </w:pPr>
+      <w:r>
+        <w:t>3</w:t>
+      </w:r>
+      <w:r>
+        <w:t>0 Hidden Neurons</w:t>
+      </w:r>
+    </w:p>
+    <w:p>
+      <w:r>
+        <w:rPr>
+          <w:noProof/>
+        </w:rPr>
+        <w:drawing>
+          <wp:anchor distT="0" distB="0" distL="114300" distR="114300" simplePos="0" relativeHeight="251669504" behindDoc="0" locked="0" layoutInCell="1" allowOverlap="1" wp14:anchorId="0A3C2267" wp14:editId="6EBC870C">
+            <wp:simplePos x="0" y="0"/>
+            <wp:positionH relativeFrom="margin">
+              <wp:align>right</wp:align>
+            </wp:positionH>
+            <wp:positionV relativeFrom="paragraph">
+              <wp:posOffset>844550</wp:posOffset>
+            </wp:positionV>
+            <wp:extent cx="4251325" cy="2600325"/>
+            <wp:effectExtent l="0" t="0" r="0" b="9525"/>
+            <wp:wrapSquare wrapText="bothSides"/>
+            <wp:docPr id="13" name="Picture 13"/>
+            <wp:cNvGraphicFramePr>
+              <a:graphicFrameLocks xmlns:a="http://schemas.openxmlformats.org/drawingml/2006/main" noChangeAspect="1"/>
+            </wp:cNvGraphicFramePr>
+            <a:graphic xmlns:a="http://schemas.openxmlformats.org/drawingml/2006/main">
+              <a:graphicData uri="http://schemas.openxmlformats.org/drawingml/2006/picture">
+                <pic:pic xmlns:pic="http://schemas.openxmlformats.org/drawingml/2006/picture">
+                  <pic:nvPicPr>
+                    <pic:cNvPr id="1" name=""/>
+                    <pic:cNvPicPr/>
+                  </pic:nvPicPr>
+                  <pic:blipFill>
+                    <a:blip r:embed="rId13">
+                      <a:extLst>
+                        <a:ext uri="{28A0092B-C50C-407E-A947-70E740481C1C}">
+                          <a14:useLocalDpi xmlns:a14="http://schemas.microsoft.com/office/drawing/2010/main" val="0"/>
+                        </a:ext>
+                      </a:extLst>
+                    </a:blip>
+                    <a:stretch>
+                      <a:fillRect/>
+                    </a:stretch>
+                  </pic:blipFill>
+                  <pic:spPr>
+                    <a:xfrm>
+                      <a:off x="0" y="0"/>
+                      <a:ext cx="4257628" cy="2604553"/>
+                    </a:xfrm>
+                    <a:prstGeom prst="rect">
+                      <a:avLst/>
+                    </a:prstGeom>
+                  </pic:spPr>
+                </pic:pic>
+              </a:graphicData>
+            </a:graphic>
+            <wp14:sizeRelH relativeFrom="margin">
+              <wp14:pctWidth>0</wp14:pctWidth>
+            </wp14:sizeRelH>
+            <wp14:sizeRelV relativeFrom="margin">
+              <wp14:pctHeight>0</wp14:pctHeight>
+            </wp14:sizeRelV>
+          </wp:anchor>
+        </w:drawing>
+      </w:r>
+      <w:r>
+        <w:rPr>
+          <w:noProof/>
+        </w:rPr>
+        <w:t xml:space="preserve"> </w:t>
+      </w:r>
+      <w:r>
+        <w:rPr>
+          <w:noProof/>
+        </w:rPr>
+        <w:t>For the neural network with 30 hidden neurons, the accuracy is the same as the neural network with 12 hidden neurons at 0.78. The false positive rate and TP rate are also similar to the neural network with 20 hidden neurons. This suggests that increasing the number of hidden neurons beyond 20 did not improve the performance of the classifier.</w:t>
+      </w:r>
+    </w:p>
+    <w:p>
+      <w:r>
+        <w:rPr>
+          <w:noProof/>
+        </w:rPr>
+        <w:drawing>
+          <wp:anchor distT="0" distB="0" distL="114300" distR="114300" simplePos="0" relativeHeight="251668480" behindDoc="0" locked="0" layoutInCell="1" allowOverlap="1" wp14:anchorId="53007090" wp14:editId="42BFC717">
+            <wp:simplePos x="0" y="0"/>
+            <wp:positionH relativeFrom="column">
+              <wp:posOffset>-627578</wp:posOffset>
+            </wp:positionH>
+            <wp:positionV relativeFrom="paragraph">
+              <wp:posOffset>35923</wp:posOffset>
+            </wp:positionV>
+            <wp:extent cx="1971675" cy="1543685"/>
+            <wp:effectExtent l="0" t="0" r="9525" b="0"/>
+            <wp:wrapSquare wrapText="bothSides"/>
+            <wp:docPr id="14" name="Picture 14"/>
+            <wp:cNvGraphicFramePr>
+              <a:graphicFrameLocks xmlns:a="http://schemas.openxmlformats.org/drawingml/2006/main" noChangeAspect="1"/>
+            </wp:cNvGraphicFramePr>
+            <a:graphic xmlns:a="http://schemas.openxmlformats.org/drawingml/2006/main">
+              <a:graphicData uri="http://schemas.openxmlformats.org/drawingml/2006/picture">
+                <pic:pic xmlns:pic="http://schemas.openxmlformats.org/drawingml/2006/picture">
+                  <pic:nvPicPr>
+                    <pic:cNvPr id="1" name=""/>
+                    <pic:cNvPicPr/>
+                  </pic:nvPicPr>
+                  <pic:blipFill>
+                    <a:blip r:embed="rId14">
+                      <a:extLst>
+                        <a:ext uri="{28A0092B-C50C-407E-A947-70E740481C1C}">
+                          <a14:useLocalDpi xmlns:a14="http://schemas.microsoft.com/office/drawing/2010/main" val="0"/>
+                        </a:ext>
+                      </a:extLst>
+                    </a:blip>
+                    <a:stretch>
+                      <a:fillRect/>
+                    </a:stretch>
+                  </pic:blipFill>
+                  <pic:spPr>
+                    <a:xfrm>
+                      <a:off x="0" y="0"/>
+                      <a:ext cx="1971675" cy="1543685"/>
+                    </a:xfrm>
+                    <a:prstGeom prst="rect">
+                      <a:avLst/>
+                    </a:prstGeom>
+                  </pic:spPr>
+                </pic:pic>
+              </a:graphicData>
+            </a:graphic>
+            <wp14:sizeRelH relativeFrom="margin">
+              <wp14:pctWidth>0</wp14:pctWidth>
+            </wp14:sizeRelH>
+            <wp14:sizeRelV relativeFrom="margin">
+              <wp14:pctHeight>0</wp14:pctHeight>
+            </wp14:sizeRelV>
+          </wp:anchor>
+        </w:drawing>
+      </w:r>
+    </w:p>
+    <w:p/>
+    <w:p/>
+    <w:p/>
+    <w:p>
+      <w:pPr>
+        <w:pStyle w:val="Heading2"/>
+      </w:pPr>
+      <w:r>
+        <w:lastRenderedPageBreak/>
+        <w:t>Overall Result</w:t>
+      </w:r>
+    </w:p>
+    <w:p>
+      <w:r>
+        <w:t>The three outputs are presenting the results of different neural network classifiers with different number of hidden neurons.</w:t>
+      </w:r>
+    </w:p>
+    <w:p>
+      <w:r>
+        <w:t>When comparing the three models, we can observe that the model with 20 hidden neurons achieved the highest accuracy (0.792), while the model with 12 hidden neurons achieved the lowest accuracy (0.784). The model with 30 hidden neurons had an accuracy of 0.784</w:t>
+      </w:r>
+      <w:r>
+        <w:t xml:space="preserve"> as well</w:t>
+      </w:r>
+      <w:r>
+        <w:t xml:space="preserve">, which is </w:t>
+      </w:r>
+      <w:r>
+        <w:t>like</w:t>
+      </w:r>
+      <w:r>
+        <w:t xml:space="preserve"> the accuracy of the model with 12 hidden neurons.</w:t>
+      </w:r>
+    </w:p>
+    <w:p>
+      <w:r>
+        <w:t>In terms of false positive (FP) rate and true positive (TP) rate, the model with 12 hidden neurons had the highest TP rate (0.787) but also the highest FP rate (0.220), which indicates that it is more likely to classify a normal case as positive. The model with 30 hidden neurons had the lowest TP rate (0.730), indicating that it is less likely to classify a diabetic retinopathy case as positive.</w:t>
+      </w:r>
+    </w:p>
+    <w:p>
+      <w:r>
+        <w:t>Overall, the model with 20 hidden neurons seems to be the best choice, as it achieved the highest accuracy and a good balance between FP rate and TP rate.</w:t>
       </w:r>
     </w:p>
     <w:sectPr>
       <w:pgSz w:w="11906" w:h="16838"/>
-      <w:pgMar w:top="1440" w:right="1440" w:bottom="1440" w:left="1440" w:header="708" w:footer="708" w:gutter="0"/>
+      <w:pgMar w:top="1440" w:right="1440" w:bottom="1440" w:left="1440" w:header="567" w:footer="567" w:gutter="0"/>
       <w:cols w:space="708"/>
       <w:docGrid w:linePitch="360"/>
     </w:sectPr>
   </w:body>
 </w:document>
+</file>
+
+<file path=word/endnotes.xml><?xml version="1.0" encoding="utf-8"?>
+<w:endnotes xmlns:wpc="http://schemas.microsoft.com/office/word/2010/wordprocessingCanvas" xmlns:cx="http://schemas.microsoft.com/office/drawing/2014/chartex" xmlns:cx1="http://schemas.microsoft.com/office/drawing/2015/9/8/chartex" xmlns:cx2="http://schemas.microsoft.com/office/drawing/2015/10/21/chartex" xmlns:cx3="http://schemas.microsoft.com/office/drawing/2016/5/9/chartex" xmlns:cx4="http://schemas.microsoft.com/office/drawing/2016/5/10/chartex" xmlns:cx5="http://schemas.microsoft.com/office/drawing/2016/5/11/chartex" xmlns:cx6="http://schemas.microsoft.com/office/drawing/2016/5/12/chartex" xmlns:cx7="http://schemas.microsoft.com/office/drawing/2016/5/13/chartex" xmlns:cx8="http://schemas.microsoft.com/office/drawing/2016/5/14/chartex" xmlns:mc="http://schemas.openxmlformats.org/markup-compatibility/2006" xmlns:aink="http://schemas.microsoft.com/office/drawing/2016/ink" xmlns:am3d="http://schemas.microsoft.com/office/drawing/2017/model3d" xmlns:o="urn:schemas-microsoft-com:office:office" xmlns:oel="http://schemas.microsoft.com/office/2019/extlst" xmlns:r="http://schemas.openxmlformats.org/officeDocument/2006/relationships" xmlns:m="http://schemas.openxmlformats.org/officeDocument/2006/math" xmlns:v="urn:schemas-microsoft-com:vml" xmlns:wp14="http://schemas.microsoft.com/office/word/2010/wordprocessingDrawing" xmlns:wp="http://schemas.openxmlformats.org/drawingml/2006/wordprocessingDrawing" xmlns:w10="urn:schemas-microsoft-com:office:word" xmlns:w="http://schemas.openxmlformats.org/wordprocessingml/2006/main" xmlns:w14="http://schemas.microsoft.com/office/word/2010/wordml" xmlns:w15="http://schemas.microsoft.com/office/word/2012/wordml" xmlns:w16cex="http://schemas.microsoft.com/office/word/2018/wordml/cex" xmlns:w16cid="http://schemas.microsoft.com/office/word/2016/wordml/cid" xmlns:w16="http://schemas.microsoft.com/office/word/2018/wordml" xmlns:w16sdtdh="http://schemas.microsoft.com/office/word/2020/wordml/sdtdatahash" xmlns:w16se="http://schemas.microsoft.com/office/word/2015/wordml/symex" xmlns:wpg="http://schemas.microsoft.com/office/word/2010/wordprocessingGroup" xmlns:wpi="http://schemas.microsoft.com/office/word/2010/wordprocessingInk" xmlns:wne="http://schemas.microsoft.com/office/word/2006/wordml" xmlns:wps="http://schemas.microsoft.com/office/word/2010/wordprocessingShape" mc:Ignorable="w14 w15 w16se w16cid w16 w16cex w16sdtdh wp14">
+  <w:endnote w:type="separator" w:id="-1">
+    <w:p>
+      <w:pPr>
+        <w:spacing w:after="0" w:line="240" w:lineRule="auto"/>
+      </w:pPr>
+      <w:r>
+        <w:separator/>
+      </w:r>
+    </w:p>
+  </w:endnote>
+  <w:endnote w:type="continuationSeparator" w:id="0">
+    <w:p>
+      <w:pPr>
+        <w:spacing w:after="0" w:line="240" w:lineRule="auto"/>
+      </w:pPr>
+      <w:r>
+        <w:continuationSeparator/>
+      </w:r>
+    </w:p>
+  </w:endnote>
+</w:endnotes>
+</file>
+
+<file path=word/footnotes.xml><?xml version="1.0" encoding="utf-8"?>
+<w:footnotes xmlns:wpc="http://schemas.microsoft.com/office/word/2010/wordprocessingCanvas" xmlns:cx="http://schemas.microsoft.com/office/drawing/2014/chartex" xmlns:cx1="http://schemas.microsoft.com/office/drawing/2015/9/8/chartex" xmlns:cx2="http://schemas.microsoft.com/office/drawing/2015/10/21/chartex" xmlns:cx3="http://schemas.microsoft.com/office/drawing/2016/5/9/chartex" xmlns:cx4="http://schemas.microsoft.com/office/drawing/2016/5/10/chartex" xmlns:cx5="http://schemas.microsoft.com/office/drawing/2016/5/11/chartex" xmlns:cx6="http://schemas.microsoft.com/office/drawing/2016/5/12/chartex" xmlns:cx7="http://schemas.microsoft.com/office/drawing/2016/5/13/chartex" xmlns:cx8="http://schemas.microsoft.com/office/drawing/2016/5/14/chartex" xmlns:mc="http://schemas.openxmlformats.org/markup-compatibility/2006" xmlns:aink="http://schemas.microsoft.com/office/drawing/2016/ink" xmlns:am3d="http://schemas.microsoft.com/office/drawing/2017/model3d" xmlns:o="urn:schemas-microsoft-com:office:office" xmlns:oel="http://schemas.microsoft.com/office/2019/extlst" xmlns:r="http://schemas.openxmlformats.org/officeDocument/2006/relationships" xmlns:m="http://schemas.openxmlformats.org/officeDocument/2006/math" xmlns:v="urn:schemas-microsoft-com:vml" xmlns:wp14="http://schemas.microsoft.com/office/word/2010/wordprocessingDrawing" xmlns:wp="http://schemas.openxmlformats.org/drawingml/2006/wordprocessingDrawing" xmlns:w10="urn:schemas-microsoft-com:office:word" xmlns:w="http://schemas.openxmlformats.org/wordprocessingml/2006/main" xmlns:w14="http://schemas.microsoft.com/office/word/2010/wordml" xmlns:w15="http://schemas.microsoft.com/office/word/2012/wordml" xmlns:w16cex="http://schemas.microsoft.com/office/word/2018/wordml/cex" xmlns:w16cid="http://schemas.microsoft.com/office/word/2016/wordml/cid" xmlns:w16="http://schemas.microsoft.com/office/word/2018/wordml" xmlns:w16sdtdh="http://schemas.microsoft.com/office/word/2020/wordml/sdtdatahash" xmlns:w16se="http://schemas.microsoft.com/office/word/2015/wordml/symex" xmlns:wpg="http://schemas.microsoft.com/office/word/2010/wordprocessingGroup" xmlns:wpi="http://schemas.microsoft.com/office/word/2010/wordprocessingInk" xmlns:wne="http://schemas.microsoft.com/office/word/2006/wordml" xmlns:wps="http://schemas.microsoft.com/office/word/2010/wordprocessingShape" mc:Ignorable="w14 w15 w16se w16cid w16 w16cex w16sdtdh wp14">
+  <w:footnote w:type="separator" w:id="-1">
+    <w:p>
+      <w:pPr>
+        <w:spacing w:after="0" w:line="240" w:lineRule="auto"/>
+      </w:pPr>
+      <w:r>
+        <w:separator/>
+      </w:r>
+    </w:p>
+  </w:footnote>
+  <w:footnote w:type="continuationSeparator" w:id="0">
+    <w:p>
+      <w:pPr>
+        <w:spacing w:after="0" w:line="240" w:lineRule="auto"/>
+      </w:pPr>
+      <w:r>
+        <w:continuationSeparator/>
+      </w:r>
+    </w:p>
+  </w:footnote>
+</w:footnotes>
 </file>
 
 <file path=word/styles.xml><?xml version="1.0" encoding="utf-8"?>
@@ -677,6 +1649,27 @@
     <w:name w:val="Normal"/>
     <w:qFormat/>
   </w:style>
+  <w:style w:type="paragraph" w:styleId="Heading1">
+    <w:name w:val="heading 1"/>
+    <w:basedOn w:val="Normal"/>
+    <w:next w:val="Normal"/>
+    <w:link w:val="Heading1Char"/>
+    <w:uiPriority w:val="9"/>
+    <w:qFormat/>
+    <w:rsid w:val="00FF578C"/>
+    <w:pPr>
+      <w:keepNext/>
+      <w:keepLines/>
+      <w:spacing w:before="240" w:after="0"/>
+      <w:outlineLvl w:val="0"/>
+    </w:pPr>
+    <w:rPr>
+      <w:rFonts w:asciiTheme="majorHAnsi" w:eastAsiaTheme="majorEastAsia" w:hAnsiTheme="majorHAnsi" w:cstheme="majorBidi"/>
+      <w:color w:val="2F5496" w:themeColor="accent1" w:themeShade="BF"/>
+      <w:sz w:val="32"/>
+      <w:szCs w:val="32"/>
+    </w:rPr>
+  </w:style>
   <w:style w:type="paragraph" w:styleId="Heading2">
     <w:name w:val="heading 2"/>
     <w:basedOn w:val="Normal"/>
@@ -738,6 +1731,117 @@
       <w:sz w:val="26"/>
       <w:szCs w:val="26"/>
     </w:rPr>
+  </w:style>
+  <w:style w:type="character" w:customStyle="1" w:styleId="Heading1Char">
+    <w:name w:val="Heading 1 Char"/>
+    <w:basedOn w:val="DefaultParagraphFont"/>
+    <w:link w:val="Heading1"/>
+    <w:uiPriority w:val="9"/>
+    <w:rsid w:val="00FF578C"/>
+    <w:rPr>
+      <w:rFonts w:asciiTheme="majorHAnsi" w:eastAsiaTheme="majorEastAsia" w:hAnsiTheme="majorHAnsi" w:cstheme="majorBidi"/>
+      <w:color w:val="2F5496" w:themeColor="accent1" w:themeShade="BF"/>
+      <w:sz w:val="32"/>
+      <w:szCs w:val="32"/>
+    </w:rPr>
+  </w:style>
+  <w:style w:type="character" w:styleId="Hyperlink">
+    <w:name w:val="Hyperlink"/>
+    <w:basedOn w:val="DefaultParagraphFont"/>
+    <w:uiPriority w:val="99"/>
+    <w:unhideWhenUsed/>
+    <w:rsid w:val="00FF578C"/>
+    <w:rPr>
+      <w:color w:val="0563C1" w:themeColor="hyperlink"/>
+      <w:u w:val="single"/>
+    </w:rPr>
+  </w:style>
+  <w:style w:type="character" w:styleId="UnresolvedMention">
+    <w:name w:val="Unresolved Mention"/>
+    <w:basedOn w:val="DefaultParagraphFont"/>
+    <w:uiPriority w:val="99"/>
+    <w:semiHidden/>
+    <w:unhideWhenUsed/>
+    <w:rsid w:val="00FF578C"/>
+    <w:rPr>
+      <w:color w:val="605E5C"/>
+      <w:shd w:val="clear" w:color="auto" w:fill="E1DFDD"/>
+    </w:rPr>
+  </w:style>
+  <w:style w:type="character" w:styleId="FollowedHyperlink">
+    <w:name w:val="FollowedHyperlink"/>
+    <w:basedOn w:val="DefaultParagraphFont"/>
+    <w:uiPriority w:val="99"/>
+    <w:semiHidden/>
+    <w:unhideWhenUsed/>
+    <w:rsid w:val="00FF578C"/>
+    <w:rPr>
+      <w:color w:val="954F72" w:themeColor="followedHyperlink"/>
+      <w:u w:val="single"/>
+    </w:rPr>
+  </w:style>
+  <w:style w:type="paragraph" w:styleId="Caption">
+    <w:name w:val="caption"/>
+    <w:basedOn w:val="Normal"/>
+    <w:next w:val="Normal"/>
+    <w:uiPriority w:val="35"/>
+    <w:unhideWhenUsed/>
+    <w:qFormat/>
+    <w:rsid w:val="000943FE"/>
+    <w:pPr>
+      <w:spacing w:after="200" w:line="240" w:lineRule="auto"/>
+    </w:pPr>
+    <w:rPr>
+      <w:i/>
+      <w:iCs/>
+      <w:color w:val="44546A" w:themeColor="text2"/>
+      <w:sz w:val="18"/>
+      <w:szCs w:val="18"/>
+    </w:rPr>
+  </w:style>
+  <w:style w:type="paragraph" w:styleId="Header">
+    <w:name w:val="header"/>
+    <w:basedOn w:val="Normal"/>
+    <w:link w:val="HeaderChar"/>
+    <w:uiPriority w:val="99"/>
+    <w:unhideWhenUsed/>
+    <w:rsid w:val="000943FE"/>
+    <w:pPr>
+      <w:tabs>
+        <w:tab w:val="center" w:pos="4513"/>
+        <w:tab w:val="right" w:pos="9026"/>
+      </w:tabs>
+      <w:spacing w:after="0" w:line="240" w:lineRule="auto"/>
+    </w:pPr>
+  </w:style>
+  <w:style w:type="character" w:customStyle="1" w:styleId="HeaderChar">
+    <w:name w:val="Header Char"/>
+    <w:basedOn w:val="DefaultParagraphFont"/>
+    <w:link w:val="Header"/>
+    <w:uiPriority w:val="99"/>
+    <w:rsid w:val="000943FE"/>
+  </w:style>
+  <w:style w:type="paragraph" w:styleId="Footer">
+    <w:name w:val="footer"/>
+    <w:basedOn w:val="Normal"/>
+    <w:link w:val="FooterChar"/>
+    <w:uiPriority w:val="99"/>
+    <w:unhideWhenUsed/>
+    <w:rsid w:val="000943FE"/>
+    <w:pPr>
+      <w:tabs>
+        <w:tab w:val="center" w:pos="4513"/>
+        <w:tab w:val="right" w:pos="9026"/>
+      </w:tabs>
+      <w:spacing w:after="0" w:line="240" w:lineRule="auto"/>
+    </w:pPr>
+  </w:style>
+  <w:style w:type="character" w:customStyle="1" w:styleId="FooterChar">
+    <w:name w:val="Footer Char"/>
+    <w:basedOn w:val="DefaultParagraphFont"/>
+    <w:link w:val="Footer"/>
+    <w:uiPriority w:val="99"/>
+    <w:rsid w:val="000943FE"/>
   </w:style>
 </w:styles>
 </file>

</xml_diff>

<commit_message>
updated NeauralNetworkSCRATCH.py to use no machine learning LIBS
</commit_message>
<xml_diff>
--- a/WRIT1_ST20164763_CIS6005_19_02_2023.docx
+++ b/WRIT1_ST20164763_CIS6005_19_02_2023.docx
@@ -1625,20 +1625,15 @@
     <w:p/>
     <w:p/>
     <w:p/>
-    <w:p/>
-    <w:p/>
-    <w:p/>
-    <w:p/>
-    <w:p/>
-    <w:p/>
-    <w:p/>
-    <w:p/>
+    <w:p>
+      <w:bookmarkStart w:id="12" w:name="_Toc129797931"/>
+    </w:p>
     <w:p>
       <w:pPr>
         <w:pStyle w:val="Heading2"/>
       </w:pPr>
-      <w:bookmarkStart w:id="12" w:name="_Toc129797931"/>
-      <w:r>
+      <w:r>
+        <w:lastRenderedPageBreak/>
         <w:t xml:space="preserve">Part 1 - </w:t>
       </w:r>
       <w:r>
@@ -1843,7 +1838,6 @@
         <w:rPr>
           <w:noProof/>
         </w:rPr>
-        <w:lastRenderedPageBreak/>
         <w:drawing>
           <wp:inline distT="0" distB="0" distL="0" distR="0" wp14:anchorId="1F1E03A7" wp14:editId="4DB70A9D">
             <wp:extent cx="4401164" cy="2105319"/>
@@ -1908,6 +1902,7 @@
         <w:rPr>
           <w:noProof/>
         </w:rPr>
+        <w:lastRenderedPageBreak/>
         <w:drawing>
           <wp:inline distT="0" distB="0" distL="0" distR="0" wp14:anchorId="0059C2FB" wp14:editId="0E99D8D3">
             <wp:extent cx="5010849" cy="4553585"/>
@@ -2043,6 +2038,57 @@
         <w:keepNext/>
       </w:pPr>
       <w:r>
+        <w:drawing>
+          <wp:anchor distT="0" distB="0" distL="114300" distR="114300" simplePos="0" relativeHeight="251682816" behindDoc="0" locked="0" layoutInCell="1" allowOverlap="1" wp14:anchorId="61C45B8A" wp14:editId="4BBF16F9">
+            <wp:simplePos x="0" y="0"/>
+            <wp:positionH relativeFrom="margin">
+              <wp:posOffset>3484027</wp:posOffset>
+            </wp:positionH>
+            <wp:positionV relativeFrom="paragraph">
+              <wp:posOffset>102481</wp:posOffset>
+            </wp:positionV>
+            <wp:extent cx="2733675" cy="1238250"/>
+            <wp:effectExtent l="0" t="0" r="9525" b="0"/>
+            <wp:wrapSquare wrapText="bothSides"/>
+            <wp:docPr id="14" name="Picture 14"/>
+            <wp:cNvGraphicFramePr>
+              <a:graphicFrameLocks xmlns:a="http://schemas.openxmlformats.org/drawingml/2006/main" noChangeAspect="1"/>
+            </wp:cNvGraphicFramePr>
+            <a:graphic xmlns:a="http://schemas.openxmlformats.org/drawingml/2006/main">
+              <a:graphicData uri="http://schemas.openxmlformats.org/drawingml/2006/picture">
+                <pic:pic xmlns:pic="http://schemas.openxmlformats.org/drawingml/2006/picture">
+                  <pic:nvPicPr>
+                    <pic:cNvPr id="1" name=""/>
+                    <pic:cNvPicPr/>
+                  </pic:nvPicPr>
+                  <pic:blipFill>
+                    <a:blip r:embed="rId15">
+                      <a:extLst>
+                        <a:ext uri="{28A0092B-C50C-407E-A947-70E740481C1C}">
+                          <a14:useLocalDpi xmlns:a14="http://schemas.microsoft.com/office/drawing/2010/main" val="0"/>
+                        </a:ext>
+                      </a:extLst>
+                    </a:blip>
+                    <a:stretch>
+                      <a:fillRect/>
+                    </a:stretch>
+                  </pic:blipFill>
+                  <pic:spPr>
+                    <a:xfrm>
+                      <a:off x="0" y="0"/>
+                      <a:ext cx="2733675" cy="1238250"/>
+                    </a:xfrm>
+                    <a:prstGeom prst="rect">
+                      <a:avLst/>
+                    </a:prstGeom>
+                  </pic:spPr>
+                </pic:pic>
+              </a:graphicData>
+            </a:graphic>
+          </wp:anchor>
+        </w:drawing>
+      </w:r>
+      <w:r>
         <w:rPr>
           <w:noProof/>
         </w:rPr>
@@ -2062,7 +2108,7 @@
                     <pic:cNvPicPr/>
                   </pic:nvPicPr>
                   <pic:blipFill>
-                    <a:blip r:embed="rId15"/>
+                    <a:blip r:embed="rId16"/>
                     <a:stretch>
                       <a:fillRect/>
                     </a:stretch>
@@ -2088,6 +2134,126 @@
         <w:pStyle w:val="Caption"/>
       </w:pPr>
       <w:r>
+        <w:rPr>
+          <w:noProof/>
+        </w:rPr>
+        <mc:AlternateContent>
+          <mc:Choice Requires="wps">
+            <w:drawing>
+              <wp:anchor distT="0" distB="0" distL="114300" distR="114300" simplePos="0" relativeHeight="251686912" behindDoc="0" locked="0" layoutInCell="1" allowOverlap="1" wp14:anchorId="57471958" wp14:editId="007A8610">
+                <wp:simplePos x="0" y="0"/>
+                <wp:positionH relativeFrom="column">
+                  <wp:posOffset>3456732</wp:posOffset>
+                </wp:positionH>
+                <wp:positionV relativeFrom="paragraph">
+                  <wp:posOffset>17686</wp:posOffset>
+                </wp:positionV>
+                <wp:extent cx="2733675" cy="635"/>
+                <wp:effectExtent l="0" t="0" r="0" b="0"/>
+                <wp:wrapSquare wrapText="bothSides"/>
+                <wp:docPr id="22" name="Text Box 22"/>
+                <wp:cNvGraphicFramePr/>
+                <a:graphic xmlns:a="http://schemas.openxmlformats.org/drawingml/2006/main">
+                  <a:graphicData uri="http://schemas.microsoft.com/office/word/2010/wordprocessingShape">
+                    <wps:wsp>
+                      <wps:cNvSpPr txBox="1"/>
+                      <wps:spPr>
+                        <a:xfrm>
+                          <a:off x="0" y="0"/>
+                          <a:ext cx="2733675" cy="635"/>
+                        </a:xfrm>
+                        <a:prstGeom prst="rect">
+                          <a:avLst/>
+                        </a:prstGeom>
+                        <a:solidFill>
+                          <a:prstClr val="white"/>
+                        </a:solidFill>
+                        <a:ln>
+                          <a:noFill/>
+                        </a:ln>
+                      </wps:spPr>
+                      <wps:txbx>
+                        <w:txbxContent>
+                          <w:p>
+                            <w:pPr>
+                              <w:pStyle w:val="Caption"/>
+                            </w:pPr>
+                            <w:r>
+                              <w:t xml:space="preserve">Figure </w:t>
+                            </w:r>
+                            <w:fldSimple w:instr=" SEQ Figure \* ARABIC ">
+                              <w:r>
+                                <w:rPr>
+                                  <w:noProof/>
+                                </w:rPr>
+                                <w:t>5</w:t>
+                              </w:r>
+                            </w:fldSimple>
+                            <w:r>
+                              <w:t xml:space="preserve"> Neural Network - Predict </w:t>
+                            </w:r>
+                            <w:proofErr w:type="spellStart"/>
+                            <w:r>
+                              <w:t>Proba</w:t>
+                            </w:r>
+                            <w:proofErr w:type="spellEnd"/>
+                          </w:p>
+                        </w:txbxContent>
+                      </wps:txbx>
+                      <wps:bodyPr rot="0" spcFirstLastPara="0" vertOverflow="overflow" horzOverflow="overflow" vert="horz" wrap="square" lIns="0" tIns="0" rIns="0" bIns="0" numCol="1" spcCol="0" rtlCol="0" fromWordArt="0" anchor="t" anchorCtr="0" forceAA="0" compatLnSpc="1">
+                        <a:prstTxWarp prst="textNoShape">
+                          <a:avLst/>
+                        </a:prstTxWarp>
+                        <a:spAutoFit/>
+                      </wps:bodyPr>
+                    </wps:wsp>
+                  </a:graphicData>
+                </a:graphic>
+              </wp:anchor>
+            </w:drawing>
+          </mc:Choice>
+          <mc:Fallback>
+            <w:pict>
+              <v:shapetype w14:anchorId="57471958" id="_x0000_t202" coordsize="21600,21600" o:spt="202" path="m,l,21600r21600,l21600,xe">
+                <v:stroke joinstyle="miter"/>
+                <v:path gradientshapeok="t" o:connecttype="rect"/>
+              </v:shapetype>
+              <v:shape id="Text Box 22" o:spid="_x0000_s1026" type="#_x0000_t202" style="position:absolute;margin-left:272.2pt;margin-top:1.4pt;width:215.25pt;height:.05pt;z-index:251686912;visibility:visible;mso-wrap-style:square;mso-wrap-distance-left:9pt;mso-wrap-distance-top:0;mso-wrap-distance-right:9pt;mso-wrap-distance-bottom:0;mso-position-horizontal:absolute;mso-position-horizontal-relative:text;mso-position-vertical:absolute;mso-position-vertical-relative:text;v-text-anchor:top" o:gfxdata="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" stroked="f">
+                <v:textbox style="mso-fit-shape-to-text:t" inset="0,0,0,0">
+                  <w:txbxContent>
+                    <w:p>
+                      <w:pPr>
+                        <w:pStyle w:val="Caption"/>
+                      </w:pPr>
+                      <w:r>
+                        <w:t xml:space="preserve">Figure </w:t>
+                      </w:r>
+                      <w:fldSimple w:instr=" SEQ Figure \* ARABIC ">
+                        <w:r>
+                          <w:rPr>
+                            <w:noProof/>
+                          </w:rPr>
+                          <w:t>5</w:t>
+                        </w:r>
+                      </w:fldSimple>
+                      <w:r>
+                        <w:t xml:space="preserve"> Neural Network - Predict </w:t>
+                      </w:r>
+                      <w:proofErr w:type="spellStart"/>
+                      <w:r>
+                        <w:t>Proba</w:t>
+                      </w:r>
+                      <w:proofErr w:type="spellEnd"/>
+                    </w:p>
+                  </w:txbxContent>
+                </v:textbox>
+                <w10:wrap type="square"/>
+              </v:shape>
+            </w:pict>
+          </mc:Fallback>
+        </mc:AlternateContent>
+      </w:r>
+      <w:r>
         <w:t xml:space="preserve">Figure </w:t>
       </w:r>
       <w:fldSimple w:instr=" SEQ Figure \* ARABIC ">
@@ -2095,7 +2261,7 @@
           <w:rPr>
             <w:noProof/>
           </w:rPr>
-          <w:t>5</w:t>
+          <w:t>6</w:t>
         </w:r>
       </w:fldSimple>
       <w:r>
@@ -2273,7 +2439,7 @@
                     <pic:cNvPicPr/>
                   </pic:nvPicPr>
                   <pic:blipFill>
-                    <a:blip r:embed="rId16"/>
+                    <a:blip r:embed="rId17"/>
                     <a:stretch>
                       <a:fillRect/>
                     </a:stretch>
@@ -2306,7 +2472,7 @@
           <w:rPr>
             <w:noProof/>
           </w:rPr>
-          <w:t>6</w:t>
+          <w:t>7</w:t>
         </w:r>
       </w:fldSimple>
       <w:r>
@@ -2415,7 +2581,7 @@
                     <pic:cNvPicPr/>
                   </pic:nvPicPr>
                   <pic:blipFill>
-                    <a:blip r:embed="rId17"/>
+                    <a:blip r:embed="rId18"/>
                     <a:stretch>
                       <a:fillRect/>
                     </a:stretch>
@@ -2448,7 +2614,7 @@
           <w:rPr>
             <w:noProof/>
           </w:rPr>
-          <w:t>7</w:t>
+          <w:t>8</w:t>
         </w:r>
       </w:fldSimple>
       <w:r>
@@ -2471,7 +2637,7 @@
           <w:noProof/>
         </w:rPr>
         <w:drawing>
-          <wp:anchor distT="0" distB="0" distL="114300" distR="114300" simplePos="0" relativeHeight="251442176" behindDoc="0" locked="0" layoutInCell="1" allowOverlap="1" wp14:anchorId="71149475" wp14:editId="19B4CFB4">
+          <wp:anchor distT="0" distB="0" distL="114300" distR="114300" simplePos="0" relativeHeight="251658246" behindDoc="0" locked="0" layoutInCell="1" allowOverlap="1" wp14:anchorId="71149475" wp14:editId="19B4CFB4">
             <wp:simplePos x="0" y="0"/>
             <wp:positionH relativeFrom="margin">
               <wp:align>left</wp:align>
@@ -2494,7 +2660,7 @@
                     <pic:cNvPicPr/>
                   </pic:nvPicPr>
                   <pic:blipFill>
-                    <a:blip r:embed="rId18">
+                    <a:blip r:embed="rId19">
                       <a:extLst>
                         <a:ext uri="{28A0092B-C50C-407E-A947-70E740481C1C}">
                           <a14:useLocalDpi xmlns:a14="http://schemas.microsoft.com/office/drawing/2010/main" val="0"/>
@@ -2651,7 +2817,7 @@
           <w:rPr>
             <w:noProof/>
           </w:rPr>
-          <w:t>8</w:t>
+          <w:t>9</w:t>
         </w:r>
       </w:fldSimple>
       <w:r>
@@ -2856,10 +3022,463 @@
           <w:noProof/>
         </w:rPr>
         <w:drawing>
-          <wp:inline distT="0" distB="0" distL="0" distR="0" wp14:anchorId="567CA332" wp14:editId="068DABBE">
-            <wp:extent cx="4315427" cy="2172003"/>
-            <wp:effectExtent l="0" t="0" r="9525" b="0"/>
-            <wp:docPr id="19" name="Picture 19"/>
+          <wp:inline distT="0" distB="0" distL="0" distR="0" wp14:anchorId="58534B6E" wp14:editId="00C61F75">
+            <wp:extent cx="5858510" cy="3162935"/>
+            <wp:effectExtent l="0" t="0" r="8890" b="0"/>
+            <wp:docPr id="27" name="Picture 27"/>
+            <wp:cNvGraphicFramePr>
+              <a:graphicFrameLocks xmlns:a="http://schemas.openxmlformats.org/drawingml/2006/main" noChangeAspect="1"/>
+            </wp:cNvGraphicFramePr>
+            <a:graphic xmlns:a="http://schemas.openxmlformats.org/drawingml/2006/main">
+              <a:graphicData uri="http://schemas.openxmlformats.org/drawingml/2006/picture">
+                <pic:pic xmlns:pic="http://schemas.openxmlformats.org/drawingml/2006/picture">
+                  <pic:nvPicPr>
+                    <pic:cNvPr id="0" name="Picture 3"/>
+                    <pic:cNvPicPr>
+                      <a:picLocks noChangeAspect="1" noChangeArrowheads="1"/>
+                    </pic:cNvPicPr>
+                  </pic:nvPicPr>
+                  <pic:blipFill>
+                    <a:blip r:embed="rId20">
+                      <a:extLst>
+                        <a:ext uri="{28A0092B-C50C-407E-A947-70E740481C1C}">
+                          <a14:useLocalDpi xmlns:a14="http://schemas.microsoft.com/office/drawing/2010/main" val="0"/>
+                        </a:ext>
+                      </a:extLst>
+                    </a:blip>
+                    <a:srcRect/>
+                    <a:stretch>
+                      <a:fillRect/>
+                    </a:stretch>
+                  </pic:blipFill>
+                  <pic:spPr bwMode="auto">
+                    <a:xfrm>
+                      <a:off x="0" y="0"/>
+                      <a:ext cx="5858510" cy="3162935"/>
+                    </a:xfrm>
+                    <a:prstGeom prst="rect">
+                      <a:avLst/>
+                    </a:prstGeom>
+                    <a:noFill/>
+                  </pic:spPr>
+                </pic:pic>
+              </a:graphicData>
+            </a:graphic>
+          </wp:inline>
+        </w:drawing>
+      </w:r>
+    </w:p>
+    <w:p>
+      <w:pPr>
+        <w:pStyle w:val="Caption"/>
+      </w:pPr>
+      <w:r>
+        <w:t xml:space="preserve">Figure </w:t>
+      </w:r>
+      <w:fldSimple w:instr=" SEQ Figure \* ARABIC ">
+        <w:r>
+          <w:rPr>
+            <w:noProof/>
+          </w:rPr>
+          <w:t>10</w:t>
+        </w:r>
+      </w:fldSimple>
+      <w:r>
+        <w:t xml:space="preserve"> Neural Network Splitting data </w:t>
+      </w:r>
+      <w:r>
+        <w:t xml:space="preserve">&amp; </w:t>
+      </w:r>
+      <w:proofErr w:type="gramStart"/>
+      <w:r>
+        <w:t>Encoding</w:t>
+      </w:r>
+      <w:proofErr w:type="gramEnd"/>
+      <w:r>
+        <w:t xml:space="preserve"> the target variable</w:t>
+      </w:r>
+    </w:p>
+    <w:p/>
+    <w:p/>
+    <w:p/>
+    <w:p/>
+    <w:p/>
+    <w:p/>
+    <w:p/>
+    <w:p/>
+    <w:p>
+      <w:pPr>
+        <w:pStyle w:val="Heading3"/>
+      </w:pPr>
+      <w:bookmarkStart w:id="19" w:name="_Toc129797938"/>
+      <w:r>
+        <w:lastRenderedPageBreak/>
+        <w:t>Training the neural network</w:t>
+      </w:r>
+      <w:bookmarkEnd w:id="19"/>
+    </w:p>
+    <w:p>
+      <w:pPr>
+        <w:keepNext/>
+      </w:pPr>
+      <w:r>
+        <w:t xml:space="preserve">This is one of the most important parts of the code, it </w:t>
+      </w:r>
+      <w:r>
+        <w:t>trains the</w:t>
+      </w:r>
+      <w:r>
+        <w:t xml:space="preserve"> neural network model using the input features in </w:t>
+      </w:r>
+      <w:proofErr w:type="spellStart"/>
+      <w:r>
+        <w:t>X_train</w:t>
+      </w:r>
+      <w:proofErr w:type="spellEnd"/>
+      <w:r>
+        <w:t xml:space="preserve"> and the target variable in </w:t>
+      </w:r>
+      <w:proofErr w:type="spellStart"/>
+      <w:r>
+        <w:t>y_train</w:t>
+      </w:r>
+      <w:proofErr w:type="spellEnd"/>
+      <w:r>
+        <w:t xml:space="preserve">. The train method of the </w:t>
+      </w:r>
+      <w:proofErr w:type="spellStart"/>
+      <w:r>
+        <w:t>NeuralNetwork</w:t>
+      </w:r>
+      <w:proofErr w:type="spellEnd"/>
+      <w:r>
+        <w:t xml:space="preserve"> class is called to perform the training</w:t>
+      </w:r>
+      <w:r>
+        <w:t>,</w:t>
+      </w:r>
+      <w:r>
+        <w:t xml:space="preserve"> </w:t>
+      </w:r>
+      <w:r>
+        <w:t>o</w:t>
+      </w:r>
+      <w:r>
+        <w:t xml:space="preserve">nce the neural network is trained it is used to make predictions on the test data in </w:t>
+      </w:r>
+      <w:proofErr w:type="spellStart"/>
+      <w:r>
+        <w:t>X_test</w:t>
+      </w:r>
+      <w:proofErr w:type="spellEnd"/>
+      <w:r>
+        <w:t xml:space="preserve"> using the predict method, and the resulting predictions are stored in </w:t>
+      </w:r>
+      <w:proofErr w:type="spellStart"/>
+      <w:r>
+        <w:t>y_pred</w:t>
+      </w:r>
+      <w:proofErr w:type="spellEnd"/>
+      <w:r>
+        <w:t xml:space="preserve"> to be used later</w:t>
+      </w:r>
+      <w:r>
+        <w:t>.</w:t>
+      </w:r>
+    </w:p>
+    <w:p>
+      <w:pPr>
+        <w:keepNext/>
+        <w:rPr>
+          <w:noProof/>
+        </w:rPr>
+      </w:pPr>
+      <w:r>
+        <w:t>T</w:t>
+      </w:r>
+      <w:r>
+        <w:t xml:space="preserve">he one-hot encoded predictions in </w:t>
+      </w:r>
+      <w:proofErr w:type="spellStart"/>
+      <w:r>
+        <w:t>y_pred</w:t>
+      </w:r>
+      <w:proofErr w:type="spellEnd"/>
+      <w:r>
+        <w:t xml:space="preserve"> and true labels in </w:t>
+      </w:r>
+      <w:proofErr w:type="spellStart"/>
+      <w:r>
+        <w:t>y_test</w:t>
+      </w:r>
+      <w:proofErr w:type="spellEnd"/>
+      <w:r>
+        <w:t xml:space="preserve"> are converted back to class labels using the argmax method of </w:t>
+      </w:r>
+      <w:proofErr w:type="spellStart"/>
+      <w:r>
+        <w:t>numpy</w:t>
+      </w:r>
+      <w:proofErr w:type="spellEnd"/>
+      <w:r>
+        <w:t xml:space="preserve">. A confusion matrix is then constructed using the </w:t>
+      </w:r>
+      <w:proofErr w:type="spellStart"/>
+      <w:r>
+        <w:t>confusion_matrix</w:t>
+      </w:r>
+      <w:proofErr w:type="spellEnd"/>
+      <w:r>
+        <w:t xml:space="preserve"> method from scikit-learn. The confusion matrix is used to calculate the true positive rate, false positive rate, and accuracy of the model on the test data. These performance indices are stored in the </w:t>
+      </w:r>
+      <w:proofErr w:type="spellStart"/>
+      <w:r>
+        <w:t>tp_rate</w:t>
+      </w:r>
+      <w:proofErr w:type="spellEnd"/>
+      <w:r>
+        <w:t xml:space="preserve"> (True Positive Rate)</w:t>
+      </w:r>
+      <w:r>
+        <w:t xml:space="preserve">, </w:t>
+      </w:r>
+      <w:proofErr w:type="spellStart"/>
+      <w:r>
+        <w:t>fp_rate</w:t>
+      </w:r>
+      <w:proofErr w:type="spellEnd"/>
+      <w:r>
+        <w:t xml:space="preserve"> (False Positive Rate)</w:t>
+      </w:r>
+      <w:r>
+        <w:t>, and accura</w:t>
+      </w:r>
+      <w:r>
+        <w:t>cy</w:t>
+      </w:r>
+      <w:r>
+        <w:t xml:space="preserve"> variables, respectively.</w:t>
+      </w:r>
+      <w:r>
+        <w:t xml:space="preserve"> </w:t>
+      </w:r>
+    </w:p>
+    <w:p>
+      <w:pPr>
+        <w:keepNext/>
+      </w:pPr>
+      <w:r>
+        <w:rPr>
+          <w:noProof/>
+        </w:rPr>
+        <w:drawing>
+          <wp:inline distT="0" distB="0" distL="0" distR="0" wp14:anchorId="42567B82" wp14:editId="208F7606">
+            <wp:extent cx="4429760" cy="1800225"/>
+            <wp:effectExtent l="0" t="0" r="8890" b="9525"/>
+            <wp:docPr id="30" name="Picture 30"/>
+            <wp:cNvGraphicFramePr>
+              <a:graphicFrameLocks xmlns:a="http://schemas.openxmlformats.org/drawingml/2006/main" noChangeAspect="1"/>
+            </wp:cNvGraphicFramePr>
+            <a:graphic xmlns:a="http://schemas.openxmlformats.org/drawingml/2006/main">
+              <a:graphicData uri="http://schemas.openxmlformats.org/drawingml/2006/picture">
+                <pic:pic xmlns:pic="http://schemas.openxmlformats.org/drawingml/2006/picture">
+                  <pic:nvPicPr>
+                    <pic:cNvPr id="0" name="Picture 5"/>
+                    <pic:cNvPicPr>
+                      <a:picLocks noChangeAspect="1" noChangeArrowheads="1"/>
+                    </pic:cNvPicPr>
+                  </pic:nvPicPr>
+                  <pic:blipFill>
+                    <a:blip r:embed="rId21">
+                      <a:extLst>
+                        <a:ext uri="{28A0092B-C50C-407E-A947-70E740481C1C}">
+                          <a14:useLocalDpi xmlns:a14="http://schemas.microsoft.com/office/drawing/2010/main" val="0"/>
+                        </a:ext>
+                      </a:extLst>
+                    </a:blip>
+                    <a:srcRect/>
+                    <a:stretch>
+                      <a:fillRect/>
+                    </a:stretch>
+                  </pic:blipFill>
+                  <pic:spPr bwMode="auto">
+                    <a:xfrm>
+                      <a:off x="0" y="0"/>
+                      <a:ext cx="4429760" cy="1800225"/>
+                    </a:xfrm>
+                    <a:prstGeom prst="rect">
+                      <a:avLst/>
+                    </a:prstGeom>
+                    <a:noFill/>
+                  </pic:spPr>
+                </pic:pic>
+              </a:graphicData>
+            </a:graphic>
+          </wp:inline>
+        </w:drawing>
+      </w:r>
+    </w:p>
+    <w:p>
+      <w:pPr>
+        <w:pStyle w:val="Caption"/>
+      </w:pPr>
+      <w:r>
+        <w:t xml:space="preserve">Figure </w:t>
+      </w:r>
+      <w:fldSimple w:instr=" SEQ Figure \* ARABIC ">
+        <w:r>
+          <w:rPr>
+            <w:noProof/>
+          </w:rPr>
+          <w:t>11</w:t>
+        </w:r>
+      </w:fldSimple>
+      <w:r>
+        <w:t xml:space="preserve"> Training the Neural Network</w:t>
+      </w:r>
+    </w:p>
+    <w:p/>
+    <w:p/>
+    <w:p/>
+    <w:p/>
+    <w:p/>
+    <w:p/>
+    <w:p/>
+    <w:p/>
+    <w:p/>
+    <w:p/>
+    <w:p>
+      <w:bookmarkStart w:id="20" w:name="_Toc129797939"/>
+    </w:p>
+    <w:p/>
+    <w:p/>
+    <w:p/>
+    <w:p>
+      <w:pPr>
+        <w:pStyle w:val="Heading3"/>
+      </w:pPr>
+      <w:r>
+        <w:lastRenderedPageBreak/>
+        <w:t>Results</w:t>
+      </w:r>
+      <w:bookmarkEnd w:id="20"/>
+    </w:p>
+    <w:p>
+      <w:r>
+        <w:t xml:space="preserve">The final </w:t>
+      </w:r>
+      <w:r>
+        <w:t>code snippet is the evaluation metrics of the trained neural network, including the confusion matrix</w:t>
+      </w:r>
+      <w:r>
+        <w:t>. It uses the tabulate</w:t>
+      </w:r>
+      <w:r>
+        <w:t xml:space="preserve"> library to create a table to organise the metric</w:t>
+      </w:r>
+      <w:r>
+        <w:t>s</w:t>
+      </w:r>
+      <w:r>
+        <w:t>.</w:t>
+      </w:r>
+    </w:p>
+    <w:p>
+      <w:pPr>
+        <w:keepNext/>
+      </w:pPr>
+    </w:p>
+    <w:p>
+      <w:pPr>
+        <w:keepNext/>
+      </w:pPr>
+      <w:r>
+        <w:rPr>
+          <w:noProof/>
+        </w:rPr>
+        <w:drawing>
+          <wp:inline distT="0" distB="0" distL="0" distR="0" wp14:anchorId="22BB8293" wp14:editId="7F408068">
+            <wp:extent cx="4973314" cy="4517408"/>
+            <wp:effectExtent l="0" t="0" r="0" b="0"/>
+            <wp:docPr id="34" name="Picture 34"/>
+            <wp:cNvGraphicFramePr>
+              <a:graphicFrameLocks xmlns:a="http://schemas.openxmlformats.org/drawingml/2006/main" noChangeAspect="1"/>
+            </wp:cNvGraphicFramePr>
+            <a:graphic xmlns:a="http://schemas.openxmlformats.org/drawingml/2006/main">
+              <a:graphicData uri="http://schemas.openxmlformats.org/drawingml/2006/picture">
+                <pic:pic xmlns:pic="http://schemas.openxmlformats.org/drawingml/2006/picture">
+                  <pic:nvPicPr>
+                    <pic:cNvPr id="0" name="Picture 6"/>
+                    <pic:cNvPicPr>
+                      <a:picLocks noChangeAspect="1" noChangeArrowheads="1"/>
+                    </pic:cNvPicPr>
+                  </pic:nvPicPr>
+                  <pic:blipFill>
+                    <a:blip r:embed="rId22">
+                      <a:extLst>
+                        <a:ext uri="{28A0092B-C50C-407E-A947-70E740481C1C}">
+                          <a14:useLocalDpi xmlns:a14="http://schemas.microsoft.com/office/drawing/2010/main" val="0"/>
+                        </a:ext>
+                      </a:extLst>
+                    </a:blip>
+                    <a:srcRect/>
+                    <a:stretch>
+                      <a:fillRect/>
+                    </a:stretch>
+                  </pic:blipFill>
+                  <pic:spPr bwMode="auto">
+                    <a:xfrm>
+                      <a:off x="0" y="0"/>
+                      <a:ext cx="4979819" cy="4523317"/>
+                    </a:xfrm>
+                    <a:prstGeom prst="rect">
+                      <a:avLst/>
+                    </a:prstGeom>
+                    <a:noFill/>
+                  </pic:spPr>
+                </pic:pic>
+              </a:graphicData>
+            </a:graphic>
+          </wp:inline>
+        </w:drawing>
+      </w:r>
+    </w:p>
+    <w:p>
+      <w:pPr>
+        <w:pStyle w:val="Caption"/>
+      </w:pPr>
+      <w:r>
+        <w:t xml:space="preserve">Figure </w:t>
+      </w:r>
+      <w:fldSimple w:instr=" SEQ Figure \* ARABIC ">
+        <w:r>
+          <w:rPr>
+            <w:noProof/>
+          </w:rPr>
+          <w:t>12</w:t>
+        </w:r>
+      </w:fldSimple>
+      <w:r>
+        <w:t xml:space="preserve"> Neural Network </w:t>
+      </w:r>
+      <w:r>
+        <w:t>–</w:t>
+      </w:r>
+      <w:r>
+        <w:t xml:space="preserve"> Results</w:t>
+      </w:r>
+    </w:p>
+    <w:p>
+      <w:pPr>
+        <w:keepNext/>
+      </w:pPr>
+      <w:r>
+        <w:lastRenderedPageBreak/>
+        <w:drawing>
+          <wp:inline distT="0" distB="0" distL="0" distR="0" wp14:anchorId="46540D98" wp14:editId="219A6CB8">
+            <wp:extent cx="2896004" cy="3753374"/>
+            <wp:effectExtent l="0" t="0" r="0" b="0"/>
+            <wp:docPr id="35" name="Picture 35"/>
             <wp:cNvGraphicFramePr>
               <a:graphicFrameLocks xmlns:a="http://schemas.openxmlformats.org/drawingml/2006/main" noChangeAspect="1"/>
             </wp:cNvGraphicFramePr>
@@ -2871,7 +3490,7 @@
                     <pic:cNvPicPr/>
                   </pic:nvPicPr>
                   <pic:blipFill>
-                    <a:blip r:embed="rId19"/>
+                    <a:blip r:embed="rId23"/>
                     <a:stretch>
                       <a:fillRect/>
                     </a:stretch>
@@ -2879,7 +3498,7 @@
                   <pic:spPr>
                     <a:xfrm>
                       <a:off x="0" y="0"/>
-                      <a:ext cx="4315427" cy="2172003"/>
+                      <a:ext cx="2896004" cy="3753374"/>
                     </a:xfrm>
                     <a:prstGeom prst="rect">
                       <a:avLst/>
@@ -2904,197 +3523,23 @@
           <w:rPr>
             <w:noProof/>
           </w:rPr>
-          <w:t>9</w:t>
+          <w:t>13</w:t>
         </w:r>
       </w:fldSimple>
       <w:r>
-        <w:t xml:space="preserve"> Neural Network Splitting data </w:t>
-      </w:r>
-      <w:r>
-        <w:t xml:space="preserve">&amp; </w:t>
-      </w:r>
-      <w:proofErr w:type="gramStart"/>
-      <w:r>
-        <w:t>Encoding</w:t>
-      </w:r>
-      <w:proofErr w:type="gramEnd"/>
-      <w:r>
-        <w:t xml:space="preserve"> the target variable</w:t>
-      </w:r>
-    </w:p>
-    <w:p/>
-    <w:p/>
-    <w:p/>
-    <w:p/>
-    <w:p/>
-    <w:p/>
-    <w:p/>
-    <w:p/>
-    <w:p/>
-    <w:p/>
-    <w:p/>
-    <w:p>
-      <w:pPr>
-        <w:pStyle w:val="Heading3"/>
-      </w:pPr>
-      <w:bookmarkStart w:id="19" w:name="_Toc129797938"/>
-      <w:r>
-        <w:lastRenderedPageBreak/>
-        <w:t>Training the neural network</w:t>
-      </w:r>
-      <w:bookmarkEnd w:id="19"/>
+        <w:t xml:space="preserve"> Neural Network without libs - Calculate ROC score</w:t>
+      </w:r>
     </w:p>
     <w:p>
       <w:pPr>
         <w:keepNext/>
       </w:pPr>
       <w:r>
-        <w:t xml:space="preserve">This is one of the most important parts of the code, it </w:t>
-      </w:r>
-      <w:r>
-        <w:t>trains the</w:t>
-      </w:r>
-      <w:r>
-        <w:t xml:space="preserve"> neural network model using the input features in </w:t>
-      </w:r>
-      <w:proofErr w:type="spellStart"/>
-      <w:r>
-        <w:t>X_train</w:t>
-      </w:r>
-      <w:proofErr w:type="spellEnd"/>
-      <w:r>
-        <w:t xml:space="preserve"> and the target variable in </w:t>
-      </w:r>
-      <w:proofErr w:type="spellStart"/>
-      <w:r>
-        <w:t>y_train</w:t>
-      </w:r>
-      <w:proofErr w:type="spellEnd"/>
-      <w:r>
-        <w:t xml:space="preserve">. The train method of the </w:t>
-      </w:r>
-      <w:proofErr w:type="spellStart"/>
-      <w:r>
-        <w:t>NeuralNetwork</w:t>
-      </w:r>
-      <w:proofErr w:type="spellEnd"/>
-      <w:r>
-        <w:t xml:space="preserve"> class is called to perform the training</w:t>
-      </w:r>
-      <w:r>
-        <w:t>,</w:t>
-      </w:r>
-      <w:r>
-        <w:t xml:space="preserve"> </w:t>
-      </w:r>
-      <w:r>
-        <w:t>o</w:t>
-      </w:r>
-      <w:r>
-        <w:t xml:space="preserve">nce the neural network is trained it is used to make predictions on the test data in </w:t>
-      </w:r>
-      <w:proofErr w:type="spellStart"/>
-      <w:r>
-        <w:t>X_test</w:t>
-      </w:r>
-      <w:proofErr w:type="spellEnd"/>
-      <w:r>
-        <w:t xml:space="preserve"> using the predict method, and the resulting predictions are stored in </w:t>
-      </w:r>
-      <w:proofErr w:type="spellStart"/>
-      <w:r>
-        <w:t>y_pred</w:t>
-      </w:r>
-      <w:proofErr w:type="spellEnd"/>
-      <w:r>
-        <w:t xml:space="preserve"> to be used later</w:t>
-      </w:r>
-      <w:r>
-        <w:t>.</w:t>
-      </w:r>
-    </w:p>
-    <w:p>
-      <w:pPr>
-        <w:keepNext/>
-      </w:pPr>
-      <w:r>
-        <w:t>T</w:t>
-      </w:r>
-      <w:r>
-        <w:t xml:space="preserve">he one-hot encoded predictions in </w:t>
-      </w:r>
-      <w:proofErr w:type="spellStart"/>
-      <w:r>
-        <w:t>y_pred</w:t>
-      </w:r>
-      <w:proofErr w:type="spellEnd"/>
-      <w:r>
-        <w:t xml:space="preserve"> and true labels in </w:t>
-      </w:r>
-      <w:proofErr w:type="spellStart"/>
-      <w:r>
-        <w:t>y_test</w:t>
-      </w:r>
-      <w:proofErr w:type="spellEnd"/>
-      <w:r>
-        <w:t xml:space="preserve"> are converted back to class labels using the argmax method of </w:t>
-      </w:r>
-      <w:proofErr w:type="spellStart"/>
-      <w:r>
-        <w:t>numpy</w:t>
-      </w:r>
-      <w:proofErr w:type="spellEnd"/>
-      <w:r>
-        <w:t xml:space="preserve">. A confusion matrix is then constructed using the </w:t>
-      </w:r>
-      <w:proofErr w:type="spellStart"/>
-      <w:r>
-        <w:t>confusion_matrix</w:t>
-      </w:r>
-      <w:proofErr w:type="spellEnd"/>
-      <w:r>
-        <w:t xml:space="preserve"> method from scikit-learn. The confusion matrix is used to calculate the true positive rate, false positive rate, and accuracy of the model on the test data. These performance indices are stored in the </w:t>
-      </w:r>
-      <w:proofErr w:type="spellStart"/>
-      <w:r>
-        <w:t>tp_rate</w:t>
-      </w:r>
-      <w:proofErr w:type="spellEnd"/>
-      <w:r>
-        <w:t xml:space="preserve"> (True Positive Rate)</w:t>
-      </w:r>
-      <w:r>
-        <w:t xml:space="preserve">, </w:t>
-      </w:r>
-      <w:proofErr w:type="spellStart"/>
-      <w:r>
-        <w:t>fp_rate</w:t>
-      </w:r>
-      <w:proofErr w:type="spellEnd"/>
-      <w:r>
-        <w:t xml:space="preserve"> (False Positive Rate)</w:t>
-      </w:r>
-      <w:r>
-        <w:t>, and accura</w:t>
-      </w:r>
-      <w:r>
-        <w:t>cy</w:t>
-      </w:r>
-      <w:r>
-        <w:t xml:space="preserve"> variables, respectively.</w:t>
-      </w:r>
-      <w:r>
-        <w:t xml:space="preserve"> </w:t>
-      </w:r>
-      <w:r>
-        <w:rPr>
-          <w:noProof/>
-        </w:rPr>
         <w:drawing>
-          <wp:inline distT="0" distB="0" distL="0" distR="0" wp14:anchorId="3720A036" wp14:editId="79AEF92D">
-            <wp:extent cx="5715798" cy="4772691"/>
-            <wp:effectExtent l="0" t="0" r="0" b="8890"/>
-            <wp:docPr id="20" name="Picture 20"/>
+          <wp:inline distT="0" distB="0" distL="0" distR="0" wp14:anchorId="23AD6E1F" wp14:editId="4F666331">
+            <wp:extent cx="3829584" cy="3934374"/>
+            <wp:effectExtent l="0" t="0" r="0" b="9525"/>
+            <wp:docPr id="36" name="Picture 36"/>
             <wp:cNvGraphicFramePr>
               <a:graphicFrameLocks xmlns:a="http://schemas.openxmlformats.org/drawingml/2006/main" noChangeAspect="1"/>
             </wp:cNvGraphicFramePr>
@@ -3106,7 +3551,7 @@
                     <pic:cNvPicPr/>
                   </pic:nvPicPr>
                   <pic:blipFill>
-                    <a:blip r:embed="rId20"/>
+                    <a:blip r:embed="rId24"/>
                     <a:stretch>
                       <a:fillRect/>
                     </a:stretch>
@@ -3114,7 +3559,7 @@
                   <pic:spPr>
                     <a:xfrm>
                       <a:off x="0" y="0"/>
-                      <a:ext cx="5715798" cy="4772691"/>
+                      <a:ext cx="3829584" cy="3934374"/>
                     </a:xfrm>
                     <a:prstGeom prst="rect">
                       <a:avLst/>
@@ -3139,167 +3584,19 @@
           <w:rPr>
             <w:noProof/>
           </w:rPr>
-          <w:t>10</w:t>
+          <w:t>14</w:t>
         </w:r>
       </w:fldSimple>
       <w:r>
-        <w:t xml:space="preserve"> Training the Neural Network</w:t>
-      </w:r>
-    </w:p>
-    <w:p/>
-    <w:p/>
-    <w:p/>
-    <w:p/>
-    <w:p>
-      <w:pPr>
-        <w:pStyle w:val="Heading3"/>
-      </w:pPr>
-      <w:bookmarkStart w:id="20" w:name="_Toc129797939"/>
-      <w:r>
-        <w:lastRenderedPageBreak/>
-        <w:t>Results</w:t>
-      </w:r>
-      <w:bookmarkEnd w:id="20"/>
-    </w:p>
-    <w:p>
-      <w:r>
-        <w:t xml:space="preserve">The final </w:t>
-      </w:r>
-      <w:r>
-        <w:t>code snippet is the evaluation metrics of the trained neural network, including the confusion matrix</w:t>
-      </w:r>
-      <w:r>
-        <w:t>. It uses the tabulate</w:t>
-      </w:r>
-      <w:r>
-        <w:t xml:space="preserve"> library to create a table to organise the metric</w:t>
-      </w:r>
-      <w:r>
-        <w:t>s</w:t>
-      </w:r>
-      <w:r>
-        <w:t>.</w:t>
-      </w:r>
-      <w:r>
-        <w:t xml:space="preserve"> </w:t>
-      </w:r>
-    </w:p>
-    <w:p>
-      <w:pPr>
-        <w:keepNext/>
-      </w:pPr>
-      <w:r>
-        <w:rPr>
-          <w:noProof/>
-        </w:rPr>
-        <w:drawing>
-          <wp:inline distT="0" distB="0" distL="0" distR="0" wp14:anchorId="24837433" wp14:editId="620D8943">
-            <wp:extent cx="4277322" cy="4620270"/>
-            <wp:effectExtent l="0" t="0" r="9525" b="8890"/>
-            <wp:docPr id="21" name="Picture 21"/>
-            <wp:cNvGraphicFramePr>
-              <a:graphicFrameLocks xmlns:a="http://schemas.openxmlformats.org/drawingml/2006/main" noChangeAspect="1"/>
-            </wp:cNvGraphicFramePr>
-            <a:graphic xmlns:a="http://schemas.openxmlformats.org/drawingml/2006/main">
-              <a:graphicData uri="http://schemas.openxmlformats.org/drawingml/2006/picture">
-                <pic:pic xmlns:pic="http://schemas.openxmlformats.org/drawingml/2006/picture">
-                  <pic:nvPicPr>
-                    <pic:cNvPr id="1" name=""/>
-                    <pic:cNvPicPr/>
-                  </pic:nvPicPr>
-                  <pic:blipFill>
-                    <a:blip r:embed="rId21"/>
-                    <a:stretch>
-                      <a:fillRect/>
-                    </a:stretch>
-                  </pic:blipFill>
-                  <pic:spPr>
-                    <a:xfrm>
-                      <a:off x="0" y="0"/>
-                      <a:ext cx="4277322" cy="4620270"/>
-                    </a:xfrm>
-                    <a:prstGeom prst="rect">
-                      <a:avLst/>
-                    </a:prstGeom>
-                  </pic:spPr>
-                </pic:pic>
-              </a:graphicData>
-            </a:graphic>
-          </wp:inline>
-        </w:drawing>
-      </w:r>
-    </w:p>
-    <w:p>
-      <w:pPr>
-        <w:keepNext/>
-      </w:pPr>
-      <w:r>
-        <w:drawing>
-          <wp:inline distT="0" distB="0" distL="0" distR="0" wp14:anchorId="55DCADB6" wp14:editId="0E011522">
-            <wp:extent cx="3781953" cy="1333686"/>
-            <wp:effectExtent l="0" t="0" r="9525" b="0"/>
-            <wp:docPr id="48" name="Picture 48"/>
-            <wp:cNvGraphicFramePr>
-              <a:graphicFrameLocks xmlns:a="http://schemas.openxmlformats.org/drawingml/2006/main" noChangeAspect="1"/>
-            </wp:cNvGraphicFramePr>
-            <a:graphic xmlns:a="http://schemas.openxmlformats.org/drawingml/2006/main">
-              <a:graphicData uri="http://schemas.openxmlformats.org/drawingml/2006/picture">
-                <pic:pic xmlns:pic="http://schemas.openxmlformats.org/drawingml/2006/picture">
-                  <pic:nvPicPr>
-                    <pic:cNvPr id="1" name=""/>
-                    <pic:cNvPicPr/>
-                  </pic:nvPicPr>
-                  <pic:blipFill>
-                    <a:blip r:embed="rId22"/>
-                    <a:stretch>
-                      <a:fillRect/>
-                    </a:stretch>
-                  </pic:blipFill>
-                  <pic:spPr>
-                    <a:xfrm>
-                      <a:off x="0" y="0"/>
-                      <a:ext cx="3781953" cy="1333686"/>
-                    </a:xfrm>
-                    <a:prstGeom prst="rect">
-                      <a:avLst/>
-                    </a:prstGeom>
-                  </pic:spPr>
-                </pic:pic>
-              </a:graphicData>
-            </a:graphic>
-          </wp:inline>
-        </w:drawing>
-      </w:r>
-    </w:p>
-    <w:p>
-      <w:pPr>
-        <w:pStyle w:val="Caption"/>
-      </w:pPr>
-      <w:r>
-        <w:t xml:space="preserve">Figure </w:t>
-      </w:r>
-      <w:fldSimple w:instr=" SEQ Figure \* ARABIC ">
-        <w:r>
-          <w:rPr>
-            <w:noProof/>
-          </w:rPr>
-          <w:t>11</w:t>
-        </w:r>
-      </w:fldSimple>
-      <w:r>
-        <w:t xml:space="preserve"> Neural Network </w:t>
-      </w:r>
-      <w:r>
-        <w:t>–</w:t>
-      </w:r>
-      <w:r>
-        <w:t xml:space="preserve"> Results</w:t>
-      </w:r>
-    </w:p>
-    <w:p/>
-    <w:p/>
-    <w:p/>
-    <w:p/>
+        <w:t xml:space="preserve">neural </w:t>
+      </w:r>
+      <w:r>
+        <w:t>Network</w:t>
+      </w:r>
+      <w:r>
+        <w:t xml:space="preserve"> without LIBs- Confusion matrix</w:t>
+      </w:r>
+    </w:p>
     <w:p/>
     <w:p>
       <w:pPr>
@@ -3426,7 +3723,7 @@
         <mc:AlternateContent>
           <mc:Choice Requires="wps">
             <w:drawing>
-              <wp:anchor distT="0" distB="0" distL="114300" distR="114300" simplePos="0" relativeHeight="251854848" behindDoc="0" locked="0" layoutInCell="1" allowOverlap="1" wp14:anchorId="346D42E9" wp14:editId="79E72B8A">
+              <wp:anchor distT="0" distB="0" distL="114300" distR="114300" simplePos="0" relativeHeight="251683846" behindDoc="0" locked="0" layoutInCell="1" allowOverlap="1" wp14:anchorId="346D42E9" wp14:editId="79E72B8A">
                 <wp:simplePos x="0" y="0"/>
                 <wp:positionH relativeFrom="column">
                   <wp:posOffset>3061982</wp:posOffset>
@@ -3475,7 +3772,7 @@
                                 <w:rPr>
                                   <w:noProof/>
                                 </w:rPr>
-                                <w:t>12</w:t>
+                                <w:t>15</w:t>
                               </w:r>
                             </w:fldSimple>
                             <w:r>
@@ -3507,11 +3804,7 @@
           </mc:Choice>
           <mc:Fallback>
             <w:pict>
-              <v:shapetype w14:anchorId="346D42E9" id="_x0000_t202" coordsize="21600,21600" o:spt="202" path="m,l,21600r21600,l21600,xe">
-                <v:stroke joinstyle="miter"/>
-                <v:path gradientshapeok="t" o:connecttype="rect"/>
-              </v:shapetype>
-              <v:shape id="Text Box 43" o:spid="_x0000_s1026" type="#_x0000_t202" style="position:absolute;margin-left:241.1pt;margin-top:358.75pt;width:176.55pt;height:14.4pt;z-index:251854848;visibility:visible;mso-wrap-style:square;mso-width-percent:0;mso-height-percent:0;mso-wrap-distance-left:9pt;mso-wrap-distance-top:0;mso-wrap-distance-right:9pt;mso-wrap-distance-bottom:0;mso-position-horizontal:absolute;mso-position-horizontal-relative:text;mso-position-vertical:absolute;mso-position-vertical-relative:text;mso-width-percent:0;mso-height-percent:0;mso-width-relative:margin;mso-height-relative:margin;v-text-anchor:top" o:gfxdata="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" stroked="f">
+              <v:shape w14:anchorId="346D42E9" id="Text Box 43" o:spid="_x0000_s1027" type="#_x0000_t202" style="position:absolute;margin-left:241.1pt;margin-top:358.75pt;width:176.55pt;height:14.4pt;z-index:251683846;visibility:visible;mso-wrap-style:square;mso-width-percent:0;mso-height-percent:0;mso-wrap-distance-left:9pt;mso-wrap-distance-top:0;mso-wrap-distance-right:9pt;mso-wrap-distance-bottom:0;mso-position-horizontal:absolute;mso-position-horizontal-relative:text;mso-position-vertical:absolute;mso-position-vertical-relative:text;mso-width-percent:0;mso-height-percent:0;mso-width-relative:margin;mso-height-relative:margin;v-text-anchor:top" o:gfxdata="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" stroked="f">
                 <v:textbox inset="0,0,0,0">
                   <w:txbxContent>
                     <w:p>
@@ -3529,7 +3822,7 @@
                           <w:rPr>
                             <w:noProof/>
                           </w:rPr>
-                          <w:t>12</w:t>
+                          <w:t>15</w:t>
                         </w:r>
                       </w:fldSimple>
                       <w:r>
@@ -3552,7 +3845,7 @@
           <w:noProof/>
         </w:rPr>
         <w:drawing>
-          <wp:anchor distT="0" distB="0" distL="114300" distR="114300" simplePos="0" relativeHeight="251979776" behindDoc="0" locked="0" layoutInCell="1" allowOverlap="1" wp14:anchorId="1B2B12FD" wp14:editId="06B28F45">
+          <wp:anchor distT="0" distB="0" distL="114300" distR="114300" simplePos="0" relativeHeight="251693062" behindDoc="0" locked="0" layoutInCell="1" allowOverlap="1" wp14:anchorId="1B2B12FD" wp14:editId="06B28F45">
             <wp:simplePos x="0" y="0"/>
             <wp:positionH relativeFrom="page">
               <wp:posOffset>274320</wp:posOffset>
@@ -3575,7 +3868,7 @@
                     <pic:cNvPicPr/>
                   </pic:nvPicPr>
                   <pic:blipFill>
-                    <a:blip r:embed="rId23">
+                    <a:blip r:embed="rId25">
                       <a:extLst>
                         <a:ext uri="{28A0092B-C50C-407E-A947-70E740481C1C}">
                           <a14:useLocalDpi xmlns:a14="http://schemas.microsoft.com/office/drawing/2010/main" val="0"/>
@@ -3608,7 +3901,7 @@
         <mc:AlternateContent>
           <mc:Choice Requires="wps">
             <w:drawing>
-              <wp:anchor distT="0" distB="0" distL="114300" distR="114300" simplePos="0" relativeHeight="251838464" behindDoc="0" locked="0" layoutInCell="1" allowOverlap="1" wp14:anchorId="7E88781C" wp14:editId="0CDEC5D6">
+              <wp:anchor distT="0" distB="0" distL="114300" distR="114300" simplePos="0" relativeHeight="251681798" behindDoc="0" locked="0" layoutInCell="1" allowOverlap="1" wp14:anchorId="7E88781C" wp14:editId="0CDEC5D6">
                 <wp:simplePos x="0" y="0"/>
                 <wp:positionH relativeFrom="column">
                   <wp:posOffset>-551971</wp:posOffset>
@@ -3657,7 +3950,7 @@
                                 <w:rPr>
                                   <w:noProof/>
                                 </w:rPr>
-                                <w:t>13</w:t>
+                                <w:t>16</w:t>
                               </w:r>
                             </w:fldSimple>
                             <w:r>
@@ -3686,7 +3979,7 @@
           </mc:Choice>
           <mc:Fallback>
             <w:pict>
-              <v:shape w14:anchorId="7E88781C" id="Text Box 42" o:spid="_x0000_s1027" type="#_x0000_t202" style="position:absolute;margin-left:-43.45pt;margin-top:293.1pt;width:183.35pt;height:12.2pt;z-index:251838464;visibility:visible;mso-wrap-style:square;mso-width-percent:0;mso-height-percent:0;mso-wrap-distance-left:9pt;mso-wrap-distance-top:0;mso-wrap-distance-right:9pt;mso-wrap-distance-bottom:0;mso-position-horizontal:absolute;mso-position-horizontal-relative:text;mso-position-vertical:absolute;mso-position-vertical-relative:text;mso-width-percent:0;mso-height-percent:0;mso-width-relative:margin;mso-height-relative:margin;v-text-anchor:top" o:gfxdata="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" stroked="f">
+              <v:shape w14:anchorId="7E88781C" id="Text Box 42" o:spid="_x0000_s1028" type="#_x0000_t202" style="position:absolute;margin-left:-43.45pt;margin-top:293.1pt;width:183.35pt;height:12.2pt;z-index:251681798;visibility:visible;mso-wrap-style:square;mso-width-percent:0;mso-height-percent:0;mso-wrap-distance-left:9pt;mso-wrap-distance-top:0;mso-wrap-distance-right:9pt;mso-wrap-distance-bottom:0;mso-position-horizontal:absolute;mso-position-horizontal-relative:text;mso-position-vertical:absolute;mso-position-vertical-relative:text;mso-width-percent:0;mso-height-percent:0;mso-width-relative:margin;mso-height-relative:margin;v-text-anchor:top" o:gfxdata="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" stroked="f">
                 <v:textbox inset="0,0,0,0">
                   <w:txbxContent>
                     <w:p>
@@ -3704,7 +3997,7 @@
                           <w:rPr>
                             <w:noProof/>
                           </w:rPr>
-                          <w:t>13</w:t>
+                          <w:t>16</w:t>
                         </w:r>
                       </w:fldSimple>
                       <w:r>
@@ -3724,7 +4017,7 @@
           <w:noProof/>
         </w:rPr>
         <w:drawing>
-          <wp:anchor distT="0" distB="0" distL="114300" distR="114300" simplePos="0" relativeHeight="251305984" behindDoc="0" locked="0" layoutInCell="1" allowOverlap="1" wp14:anchorId="4690C68D" wp14:editId="0F72D3D0">
+          <wp:anchor distT="0" distB="0" distL="114300" distR="114300" simplePos="0" relativeHeight="251658241" behindDoc="0" locked="0" layoutInCell="1" allowOverlap="1" wp14:anchorId="4690C68D" wp14:editId="0F72D3D0">
             <wp:simplePos x="0" y="0"/>
             <wp:positionH relativeFrom="page">
               <wp:posOffset>3086316</wp:posOffset>
@@ -3747,7 +4040,7 @@
                     <pic:cNvPicPr/>
                   </pic:nvPicPr>
                   <pic:blipFill>
-                    <a:blip r:embed="rId24">
+                    <a:blip r:embed="rId26">
                       <a:extLst>
                         <a:ext uri="{28A0092B-C50C-407E-A947-70E740481C1C}">
                           <a14:useLocalDpi xmlns:a14="http://schemas.microsoft.com/office/drawing/2010/main" val="0"/>
@@ -3894,7 +4187,7 @@
         <mc:AlternateContent>
           <mc:Choice Requires="wps">
             <w:drawing>
-              <wp:anchor distT="0" distB="0" distL="114300" distR="114300" simplePos="0" relativeHeight="251891712" behindDoc="0" locked="0" layoutInCell="1" allowOverlap="1" wp14:anchorId="727F4801" wp14:editId="5DAF7CE1">
+              <wp:anchor distT="0" distB="0" distL="114300" distR="114300" simplePos="0" relativeHeight="251687942" behindDoc="0" locked="0" layoutInCell="1" allowOverlap="1" wp14:anchorId="727F4801" wp14:editId="5DAF7CE1">
                 <wp:simplePos x="0" y="0"/>
                 <wp:positionH relativeFrom="column">
                   <wp:posOffset>2873035</wp:posOffset>
@@ -3943,7 +4236,7 @@
                                 <w:rPr>
                                   <w:noProof/>
                                 </w:rPr>
-                                <w:t>14</w:t>
+                                <w:t>17</w:t>
                               </w:r>
                             </w:fldSimple>
                             <w:r>
@@ -3981,7 +4274,7 @@
           </mc:Choice>
           <mc:Fallback>
             <w:pict>
-              <v:shape w14:anchorId="727F4801" id="Text Box 45" o:spid="_x0000_s1028" type="#_x0000_t202" style="position:absolute;margin-left:226.2pt;margin-top:391.75pt;width:173.35pt;height:12.05pt;z-index:251891712;visibility:visible;mso-wrap-style:square;mso-width-percent:0;mso-height-percent:0;mso-wrap-distance-left:9pt;mso-wrap-distance-top:0;mso-wrap-distance-right:9pt;mso-wrap-distance-bottom:0;mso-position-horizontal:absolute;mso-position-horizontal-relative:text;mso-position-vertical:absolute;mso-position-vertical-relative:text;mso-width-percent:0;mso-height-percent:0;mso-width-relative:margin;mso-height-relative:margin;v-text-anchor:top" o:gfxdata="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" stroked="f">
+              <v:shape w14:anchorId="727F4801" id="Text Box 45" o:spid="_x0000_s1029" type="#_x0000_t202" style="position:absolute;margin-left:226.2pt;margin-top:391.75pt;width:173.35pt;height:12.05pt;z-index:251687942;visibility:visible;mso-wrap-style:square;mso-width-percent:0;mso-height-percent:0;mso-wrap-distance-left:9pt;mso-wrap-distance-top:0;mso-wrap-distance-right:9pt;mso-wrap-distance-bottom:0;mso-position-horizontal:absolute;mso-position-horizontal-relative:text;mso-position-vertical:absolute;mso-position-vertical-relative:text;mso-width-percent:0;mso-height-percent:0;mso-width-relative:margin;mso-height-relative:margin;v-text-anchor:top" o:gfxdata="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" stroked="f">
                 <v:textbox inset="0,0,0,0">
                   <w:txbxContent>
                     <w:p>
@@ -3999,7 +4292,7 @@
                           <w:rPr>
                             <w:noProof/>
                           </w:rPr>
-                          <w:t>14</w:t>
+                          <w:t>17</w:t>
                         </w:r>
                       </w:fldSimple>
                       <w:r>
@@ -4024,8 +4317,11 @@
         </mc:AlternateContent>
       </w:r>
       <w:r>
+        <w:rPr>
+          <w:noProof/>
+        </w:rPr>
         <w:drawing>
-          <wp:anchor distT="0" distB="0" distL="114300" distR="114300" simplePos="0" relativeHeight="251997184" behindDoc="0" locked="0" layoutInCell="1" allowOverlap="1" wp14:anchorId="16595D3F" wp14:editId="3590FDF9">
+          <wp:anchor distT="0" distB="0" distL="114300" distR="114300" simplePos="0" relativeHeight="251694086" behindDoc="0" locked="0" layoutInCell="1" allowOverlap="1" wp14:anchorId="16595D3F" wp14:editId="3590FDF9">
             <wp:simplePos x="0" y="0"/>
             <wp:positionH relativeFrom="column">
               <wp:posOffset>-426410</wp:posOffset>
@@ -4048,7 +4344,7 @@
                     <pic:cNvPicPr/>
                   </pic:nvPicPr>
                   <pic:blipFill>
-                    <a:blip r:embed="rId25">
+                    <a:blip r:embed="rId27">
                       <a:extLst>
                         <a:ext uri="{28A0092B-C50C-407E-A947-70E740481C1C}">
                           <a14:useLocalDpi xmlns:a14="http://schemas.microsoft.com/office/drawing/2010/main" val="0"/>
@@ -4085,7 +4381,7 @@
           <w:noProof/>
         </w:rPr>
         <w:drawing>
-          <wp:anchor distT="0" distB="0" distL="114300" distR="114300" simplePos="0" relativeHeight="251377664" behindDoc="0" locked="0" layoutInCell="1" allowOverlap="1" wp14:anchorId="0A3C2267" wp14:editId="094EB5A5">
+          <wp:anchor distT="0" distB="0" distL="114300" distR="114300" simplePos="0" relativeHeight="251658244" behindDoc="0" locked="0" layoutInCell="1" allowOverlap="1" wp14:anchorId="0A3C2267" wp14:editId="094EB5A5">
             <wp:simplePos x="0" y="0"/>
             <wp:positionH relativeFrom="margin">
               <wp:posOffset>1820545</wp:posOffset>
@@ -4108,7 +4404,7 @@
                     <pic:cNvPicPr/>
                   </pic:nvPicPr>
                   <pic:blipFill>
-                    <a:blip r:embed="rId26">
+                    <a:blip r:embed="rId28">
                       <a:extLst>
                         <a:ext uri="{28A0092B-C50C-407E-A947-70E740481C1C}">
                           <a14:useLocalDpi xmlns:a14="http://schemas.microsoft.com/office/drawing/2010/main" val="0"/>
@@ -4257,7 +4553,7 @@
         <mc:AlternateContent>
           <mc:Choice Requires="wps">
             <w:drawing>
-              <wp:anchor distT="0" distB="0" distL="114300" distR="114300" simplePos="0" relativeHeight="251870208" behindDoc="0" locked="0" layoutInCell="1" allowOverlap="1" wp14:anchorId="69F50806" wp14:editId="63357583">
+              <wp:anchor distT="0" distB="0" distL="114300" distR="114300" simplePos="0" relativeHeight="251685894" behindDoc="0" locked="0" layoutInCell="1" allowOverlap="1" wp14:anchorId="69F50806" wp14:editId="63357583">
                 <wp:simplePos x="0" y="0"/>
                 <wp:positionH relativeFrom="column">
                   <wp:posOffset>-533577</wp:posOffset>
@@ -4306,7 +4602,7 @@
                                 <w:rPr>
                                   <w:noProof/>
                                 </w:rPr>
-                                <w:t>15</w:t>
+                                <w:t>18</w:t>
                               </w:r>
                             </w:fldSimple>
                             <w:r>
@@ -4344,7 +4640,7 @@
           </mc:Choice>
           <mc:Fallback>
             <w:pict>
-              <v:shape w14:anchorId="69F50806" id="Text Box 44" o:spid="_x0000_s1029" type="#_x0000_t202" style="position:absolute;margin-left:-42pt;margin-top:224.7pt;width:190.15pt;height:12.9pt;z-index:251870208;visibility:visible;mso-wrap-style:square;mso-width-percent:0;mso-height-percent:0;mso-wrap-distance-left:9pt;mso-wrap-distance-top:0;mso-wrap-distance-right:9pt;mso-wrap-distance-bottom:0;mso-position-horizontal:absolute;mso-position-horizontal-relative:text;mso-position-vertical:absolute;mso-position-vertical-relative:text;mso-width-percent:0;mso-height-percent:0;mso-width-relative:margin;mso-height-relative:margin;v-text-anchor:top" o:gfxdata="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" stroked="f">
+              <v:shape w14:anchorId="69F50806" id="Text Box 44" o:spid="_x0000_s1030" type="#_x0000_t202" style="position:absolute;margin-left:-42pt;margin-top:224.7pt;width:190.15pt;height:12.9pt;z-index:251685894;visibility:visible;mso-wrap-style:square;mso-width-percent:0;mso-height-percent:0;mso-wrap-distance-left:9pt;mso-wrap-distance-top:0;mso-wrap-distance-right:9pt;mso-wrap-distance-bottom:0;mso-position-horizontal:absolute;mso-position-horizontal-relative:text;mso-position-vertical:absolute;mso-position-vertical-relative:text;mso-width-percent:0;mso-height-percent:0;mso-width-relative:margin;mso-height-relative:margin;v-text-anchor:top" o:gfxdata="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" stroked="f">
                 <v:textbox inset="0,0,0,0">
                   <w:txbxContent>
                     <w:p>
@@ -4362,7 +4658,7 @@
                           <w:rPr>
                             <w:noProof/>
                           </w:rPr>
-                          <w:t>15</w:t>
+                          <w:t>18</w:t>
                         </w:r>
                       </w:fldSimple>
                       <w:r>
@@ -4388,12 +4684,24 @@
       </w:r>
     </w:p>
     <w:p/>
+    <w:p/>
+    <w:p/>
+    <w:p/>
+    <w:p/>
+    <w:p/>
+    <w:p>
+      <w:bookmarkStart w:id="24" w:name="_Toc129797943"/>
+    </w:p>
+    <w:p/>
+    <w:p/>
+    <w:p/>
+    <w:p/>
     <w:p>
       <w:pPr>
         <w:pStyle w:val="Heading3"/>
       </w:pPr>
-      <w:bookmarkStart w:id="24" w:name="_Toc129797943"/>
-      <w:r>
+      <w:r>
+        <w:lastRenderedPageBreak/>
         <w:t>3</w:t>
       </w:r>
       <w:r>
@@ -4536,21 +4844,13 @@
       </w:r>
     </w:p>
     <w:p>
-      <w:pPr>
-        <w:pStyle w:val="Heading2"/>
-      </w:pPr>
-    </w:p>
-    <w:p>
-      <w:pPr>
-        <w:pStyle w:val="Heading2"/>
-      </w:pPr>
       <w:bookmarkStart w:id="25" w:name="_Toc129797944"/>
       <w:r>
         <w:rPr>
           <w:noProof/>
         </w:rPr>
         <w:drawing>
-          <wp:anchor distT="0" distB="0" distL="114300" distR="114300" simplePos="0" relativeHeight="251423744" behindDoc="0" locked="0" layoutInCell="1" allowOverlap="1" wp14:anchorId="032E0FBA" wp14:editId="5197D47F">
+          <wp:anchor distT="0" distB="0" distL="114300" distR="114300" simplePos="0" relativeHeight="251629568" behindDoc="0" locked="0" layoutInCell="1" allowOverlap="1" wp14:anchorId="032E0FBA" wp14:editId="5197D47F">
             <wp:simplePos x="0" y="0"/>
             <wp:positionH relativeFrom="margin">
               <wp:posOffset>2815871</wp:posOffset>
@@ -4573,7 +4873,7 @@
                     <pic:cNvPicPr/>
                   </pic:nvPicPr>
                   <pic:blipFill>
-                    <a:blip r:embed="rId27">
+                    <a:blip r:embed="rId29">
                       <a:extLst>
                         <a:ext uri="{28A0092B-C50C-407E-A947-70E740481C1C}">
                           <a14:useLocalDpi xmlns:a14="http://schemas.microsoft.com/office/drawing/2010/main" val="0"/>
@@ -4606,8 +4906,11 @@
         </w:drawing>
       </w:r>
       <w:r>
+        <w:rPr>
+          <w:noProof/>
+        </w:rPr>
         <w:drawing>
-          <wp:anchor distT="0" distB="0" distL="114300" distR="114300" simplePos="0" relativeHeight="252021760" behindDoc="0" locked="0" layoutInCell="1" allowOverlap="1" wp14:anchorId="6A2DBF13" wp14:editId="3D89907B">
+          <wp:anchor distT="0" distB="0" distL="114300" distR="114300" simplePos="0" relativeHeight="251631616" behindDoc="0" locked="0" layoutInCell="1" allowOverlap="1" wp14:anchorId="6A2DBF13" wp14:editId="3D89907B">
             <wp:simplePos x="0" y="0"/>
             <wp:positionH relativeFrom="column">
               <wp:posOffset>-62053</wp:posOffset>
@@ -4630,7 +4933,7 @@
                     <pic:cNvPicPr/>
                   </pic:nvPicPr>
                   <pic:blipFill>
-                    <a:blip r:embed="rId28">
+                    <a:blip r:embed="rId30">
                       <a:extLst>
                         <a:ext uri="{28A0092B-C50C-407E-A947-70E740481C1C}">
                           <a14:useLocalDpi xmlns:a14="http://schemas.microsoft.com/office/drawing/2010/main" val="0"/>
@@ -4666,7 +4969,7 @@
         <mc:AlternateContent>
           <mc:Choice Requires="wps">
             <w:drawing>
-              <wp:anchor distT="0" distB="0" distL="114300" distR="114300" simplePos="0" relativeHeight="251952128" behindDoc="0" locked="0" layoutInCell="1" allowOverlap="1" wp14:anchorId="7B9499E8" wp14:editId="78BC9F3A">
+              <wp:anchor distT="0" distB="0" distL="114300" distR="114300" simplePos="0" relativeHeight="251692038" behindDoc="0" locked="0" layoutInCell="1" allowOverlap="1" wp14:anchorId="7B9499E8" wp14:editId="78BC9F3A">
                 <wp:simplePos x="0" y="0"/>
                 <wp:positionH relativeFrom="margin">
                   <wp:align>left</wp:align>
@@ -4715,7 +5018,7 @@
                                 <w:rPr>
                                   <w:noProof/>
                                 </w:rPr>
-                                <w:t>16</w:t>
+                                <w:t>19</w:t>
                               </w:r>
                             </w:fldSimple>
                             <w:r>
@@ -4753,7 +5056,7 @@
           </mc:Choice>
           <mc:Fallback>
             <w:pict>
-              <v:shape w14:anchorId="7B9499E8" id="Text Box 47" o:spid="_x0000_s1030" type="#_x0000_t202" style="position:absolute;margin-left:0;margin-top:221.45pt;width:199.25pt;height:15.05pt;z-index:251952128;visibility:visible;mso-wrap-style:square;mso-width-percent:0;mso-height-percent:0;mso-wrap-distance-left:9pt;mso-wrap-distance-top:0;mso-wrap-distance-right:9pt;mso-wrap-distance-bottom:0;mso-position-horizontal:left;mso-position-horizontal-relative:margin;mso-position-vertical:absolute;mso-position-vertical-relative:text;mso-width-percent:0;mso-height-percent:0;mso-width-relative:margin;mso-height-relative:margin;v-text-anchor:top" o:gfxdata="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" stroked="f">
+              <v:shape w14:anchorId="7B9499E8" id="Text Box 47" o:spid="_x0000_s1031" type="#_x0000_t202" style="position:absolute;margin-left:0;margin-top:221.45pt;width:199.25pt;height:15.05pt;z-index:251692038;visibility:visible;mso-wrap-style:square;mso-width-percent:0;mso-height-percent:0;mso-wrap-distance-left:9pt;mso-wrap-distance-top:0;mso-wrap-distance-right:9pt;mso-wrap-distance-bottom:0;mso-position-horizontal:left;mso-position-horizontal-relative:margin;mso-position-vertical:absolute;mso-position-vertical-relative:text;mso-width-percent:0;mso-height-percent:0;mso-width-relative:margin;mso-height-relative:margin;v-text-anchor:top" o:gfxdata="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" stroked="f">
                 <v:textbox inset="0,0,0,0">
                   <w:txbxContent>
                     <w:p>
@@ -4771,7 +5074,7 @@
                           <w:rPr>
                             <w:noProof/>
                           </w:rPr>
-                          <w:t>16</w:t>
+                          <w:t>19</w:t>
                         </w:r>
                       </w:fldSimple>
                       <w:r>
@@ -4802,7 +5105,7 @@
         <mc:AlternateContent>
           <mc:Choice Requires="wps">
             <w:drawing>
-              <wp:anchor distT="0" distB="0" distL="114300" distR="114300" simplePos="0" relativeHeight="251920384" behindDoc="0" locked="0" layoutInCell="1" allowOverlap="1" wp14:anchorId="4C5B7B2C" wp14:editId="0E773FA6">
+              <wp:anchor distT="0" distB="0" distL="114300" distR="114300" simplePos="0" relativeHeight="251689990" behindDoc="0" locked="0" layoutInCell="1" allowOverlap="1" wp14:anchorId="4C5B7B2C" wp14:editId="0E773FA6">
                 <wp:simplePos x="0" y="0"/>
                 <wp:positionH relativeFrom="column">
                   <wp:posOffset>3576423</wp:posOffset>
@@ -4848,7 +5151,7 @@
                                 <w:rPr>
                                   <w:noProof/>
                                 </w:rPr>
-                                <w:t>17</w:t>
+                                <w:t>20</w:t>
                               </w:r>
                             </w:fldSimple>
                             <w:r>
@@ -4888,7 +5191,7 @@
           </mc:Choice>
           <mc:Fallback>
             <w:pict>
-              <v:shape w14:anchorId="4C5B7B2C" id="Text Box 46" o:spid="_x0000_s1031" type="#_x0000_t202" style="position:absolute;margin-left:281.6pt;margin-top:226.75pt;width:174.9pt;height:12.65pt;z-index:251920384;visibility:visible;mso-wrap-style:square;mso-width-percent:0;mso-height-percent:0;mso-wrap-distance-left:9pt;mso-wrap-distance-top:0;mso-wrap-distance-right:9pt;mso-wrap-distance-bottom:0;mso-position-horizontal:absolute;mso-position-horizontal-relative:text;mso-position-vertical:absolute;mso-position-vertical-relative:text;mso-width-percent:0;mso-height-percent:0;mso-width-relative:margin;mso-height-relative:margin;v-text-anchor:top" o:gfxdata="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" stroked="f">
+              <v:shape w14:anchorId="4C5B7B2C" id="Text Box 46" o:spid="_x0000_s1032" type="#_x0000_t202" style="position:absolute;margin-left:281.6pt;margin-top:226.75pt;width:174.9pt;height:12.65pt;z-index:251689990;visibility:visible;mso-wrap-style:square;mso-width-percent:0;mso-height-percent:0;mso-wrap-distance-left:9pt;mso-wrap-distance-top:0;mso-wrap-distance-right:9pt;mso-wrap-distance-bottom:0;mso-position-horizontal:absolute;mso-position-horizontal-relative:text;mso-position-vertical:absolute;mso-position-vertical-relative:text;mso-width-percent:0;mso-height-percent:0;mso-width-relative:margin;mso-height-relative:margin;v-text-anchor:top" o:gfxdata="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" stroked="f">
                 <v:textbox inset="0,0,0,0">
                   <w:txbxContent>
                     <w:p>
@@ -4903,7 +5206,7 @@
                           <w:rPr>
                             <w:noProof/>
                           </w:rPr>
-                          <w:t>17</w:t>
+                          <w:t>20</w:t>
                         </w:r>
                       </w:fldSimple>
                       <w:r>
@@ -5036,10 +5339,6 @@
     <w:p/>
     <w:p/>
     <w:p/>
-    <w:p/>
-    <w:p/>
-    <w:p/>
-    <w:p/>
     <w:p>
       <w:pPr>
         <w:pStyle w:val="Heading2"/>
@@ -5050,10 +5349,7 @@
         <w:t>Part 2</w:t>
       </w:r>
       <w:r>
-        <w:t xml:space="preserve"> - </w:t>
-      </w:r>
-      <w:r>
-        <w:t>Neural Network with Machine Learning Libraries</w:t>
+        <w:t xml:space="preserve"> - Neural Network with Machine Learning Libraries</w:t>
       </w:r>
       <w:bookmarkEnd w:id="27"/>
     </w:p>
@@ -5474,13 +5770,7 @@
       </w:r>
       <w:proofErr w:type="spellEnd"/>
       <w:r>
-        <w:t>',</w:t>
-      </w:r>
-      <w:r>
-        <w:t xml:space="preserve"> </w:t>
-      </w:r>
-      <w:r>
-        <w:t>loss='</w:t>
+        <w:t>', loss='</w:t>
       </w:r>
       <w:proofErr w:type="spellStart"/>
       <w:r>
@@ -5488,13 +5778,7 @@
       </w:r>
       <w:proofErr w:type="spellEnd"/>
       <w:r>
-        <w:t>',</w:t>
-      </w:r>
-      <w:r>
-        <w:t xml:space="preserve"> </w:t>
-      </w:r>
-      <w:r>
-        <w:t>metrics=['accuracy'])</w:t>
+        <w:t>', metrics=['accuracy'])</w:t>
       </w:r>
       <w:r>
         <w:t xml:space="preserve">`. </w:t>
@@ -5712,7 +5996,7 @@
                     </pic:cNvPicPr>
                   </pic:nvPicPr>
                   <pic:blipFill>
-                    <a:blip r:embed="rId29">
+                    <a:blip r:embed="rId31">
                       <a:extLst>
                         <a:ext uri="{28A0092B-C50C-407E-A947-70E740481C1C}">
                           <a14:useLocalDpi xmlns:a14="http://schemas.microsoft.com/office/drawing/2010/main" val="0"/>
@@ -5753,7 +6037,7 @@
           <w:rPr>
             <w:noProof/>
           </w:rPr>
-          <w:t>18</w:t>
+          <w:t>21</w:t>
         </w:r>
       </w:fldSimple>
       <w:r>
@@ -5766,7 +6050,7 @@
         <mc:AlternateContent>
           <mc:Choice Requires="wps">
             <w:drawing>
-              <wp:anchor distT="0" distB="0" distL="114300" distR="114300" simplePos="0" relativeHeight="251551744" behindDoc="0" locked="0" layoutInCell="1" allowOverlap="1" wp14:anchorId="549977B5" wp14:editId="367153AD">
+              <wp:anchor distT="0" distB="0" distL="114300" distR="114300" simplePos="0" relativeHeight="251662342" behindDoc="0" locked="0" layoutInCell="1" allowOverlap="1" wp14:anchorId="549977B5" wp14:editId="367153AD">
                 <wp:simplePos x="0" y="0"/>
                 <wp:positionH relativeFrom="column">
                   <wp:posOffset>-441960</wp:posOffset>
@@ -5812,7 +6096,7 @@
                                 <w:rPr>
                                   <w:noProof/>
                                 </w:rPr>
-                                <w:t>19</w:t>
+                                <w:t>22</w:t>
                               </w:r>
                             </w:fldSimple>
                             <w:r>
@@ -5835,7 +6119,7 @@
           </mc:Choice>
           <mc:Fallback>
             <w:pict>
-              <v:shape w14:anchorId="549977B5" id="Text Box 25" o:spid="_x0000_s1032" type="#_x0000_t202" style="position:absolute;margin-left:-34.8pt;margin-top:296.6pt;width:288.8pt;height:.05pt;z-index:251551744;visibility:visible;mso-wrap-style:square;mso-wrap-distance-left:9pt;mso-wrap-distance-top:0;mso-wrap-distance-right:9pt;mso-wrap-distance-bottom:0;mso-position-horizontal:absolute;mso-position-horizontal-relative:text;mso-position-vertical:absolute;mso-position-vertical-relative:text;v-text-anchor:top" o:gfxdata="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" stroked="f">
+              <v:shape w14:anchorId="549977B5" id="Text Box 25" o:spid="_x0000_s1033" type="#_x0000_t202" style="position:absolute;margin-left:-34.8pt;margin-top:296.6pt;width:288.8pt;height:.05pt;z-index:251662342;visibility:visible;mso-wrap-style:square;mso-wrap-distance-left:9pt;mso-wrap-distance-top:0;mso-wrap-distance-right:9pt;mso-wrap-distance-bottom:0;mso-position-horizontal:absolute;mso-position-horizontal-relative:text;mso-position-vertical:absolute;mso-position-vertical-relative:text;v-text-anchor:top" o:gfxdata="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" stroked="f">
                 <v:textbox style="mso-fit-shape-to-text:t" inset="0,0,0,0">
                   <w:txbxContent>
                     <w:p>
@@ -5850,7 +6134,7 @@
                           <w:rPr>
                             <w:noProof/>
                           </w:rPr>
-                          <w:t>19</w:t>
+                          <w:t>22</w:t>
                         </w:r>
                       </w:fldSimple>
                       <w:r>
@@ -5870,7 +6154,7 @@
           <w:noProof/>
         </w:rPr>
         <w:drawing>
-          <wp:anchor distT="0" distB="0" distL="114300" distR="114300" simplePos="0" relativeHeight="251489280" behindDoc="0" locked="0" layoutInCell="1" allowOverlap="1" wp14:anchorId="1ECA1578" wp14:editId="319EBA71">
+          <wp:anchor distT="0" distB="0" distL="114300" distR="114300" simplePos="0" relativeHeight="251659270" behindDoc="0" locked="0" layoutInCell="1" allowOverlap="1" wp14:anchorId="1ECA1578" wp14:editId="319EBA71">
             <wp:simplePos x="0" y="0"/>
             <wp:positionH relativeFrom="page">
               <wp:posOffset>472643</wp:posOffset>
@@ -5895,7 +6179,7 @@
                     </pic:cNvPicPr>
                   </pic:nvPicPr>
                   <pic:blipFill>
-                    <a:blip r:embed="rId30">
+                    <a:blip r:embed="rId32">
                       <a:extLst>
                         <a:ext uri="{28A0092B-C50C-407E-A947-70E740481C1C}">
                           <a14:useLocalDpi xmlns:a14="http://schemas.microsoft.com/office/drawing/2010/main" val="0"/>
@@ -5933,7 +6217,7 @@
         <mc:AlternateContent>
           <mc:Choice Requires="wps">
             <w:drawing>
-              <wp:anchor distT="0" distB="0" distL="114300" distR="114300" simplePos="0" relativeHeight="251568128" behindDoc="0" locked="0" layoutInCell="1" allowOverlap="1" wp14:anchorId="695FBF74" wp14:editId="0C3C6CEC">
+              <wp:anchor distT="0" distB="0" distL="114300" distR="114300" simplePos="0" relativeHeight="251664390" behindDoc="0" locked="0" layoutInCell="1" allowOverlap="1" wp14:anchorId="695FBF74" wp14:editId="0C3C6CEC">
                 <wp:simplePos x="0" y="0"/>
                 <wp:positionH relativeFrom="column">
                   <wp:posOffset>3583940</wp:posOffset>
@@ -5982,7 +6266,7 @@
                                 <w:rPr>
                                   <w:noProof/>
                                 </w:rPr>
-                                <w:t>20</w:t>
+                                <w:t>23</w:t>
                               </w:r>
                             </w:fldSimple>
                             <w:r>
@@ -6005,7 +6289,7 @@
           </mc:Choice>
           <mc:Fallback>
             <w:pict>
-              <v:shape w14:anchorId="695FBF74" id="Text Box 26" o:spid="_x0000_s1033" type="#_x0000_t202" style="position:absolute;margin-left:282.2pt;margin-top:124.2pt;width:183.05pt;height:.05pt;z-index:251568128;visibility:visible;mso-wrap-style:square;mso-wrap-distance-left:9pt;mso-wrap-distance-top:0;mso-wrap-distance-right:9pt;mso-wrap-distance-bottom:0;mso-position-horizontal:absolute;mso-position-horizontal-relative:text;mso-position-vertical:absolute;mso-position-vertical-relative:text;v-text-anchor:top" o:gfxdata="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" stroked="f">
+              <v:shape w14:anchorId="695FBF74" id="Text Box 26" o:spid="_x0000_s1034" type="#_x0000_t202" style="position:absolute;margin-left:282.2pt;margin-top:124.2pt;width:183.05pt;height:.05pt;z-index:251664390;visibility:visible;mso-wrap-style:square;mso-wrap-distance-left:9pt;mso-wrap-distance-top:0;mso-wrap-distance-right:9pt;mso-wrap-distance-bottom:0;mso-position-horizontal:absolute;mso-position-horizontal-relative:text;mso-position-vertical:absolute;mso-position-vertical-relative:text;v-text-anchor:top" o:gfxdata="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" stroked="f">
                 <v:textbox style="mso-fit-shape-to-text:t" inset="0,0,0,0">
                   <w:txbxContent>
                     <w:p>
@@ -6023,7 +6307,7 @@
                           <w:rPr>
                             <w:noProof/>
                           </w:rPr>
-                          <w:t>20</w:t>
+                          <w:t>23</w:t>
                         </w:r>
                       </w:fldSimple>
                       <w:r>
@@ -6043,7 +6327,7 @@
           <w:noProof/>
         </w:rPr>
         <w:drawing>
-          <wp:anchor distT="0" distB="0" distL="114300" distR="114300" simplePos="0" relativeHeight="251535360" behindDoc="0" locked="0" layoutInCell="1" allowOverlap="1" wp14:anchorId="3822C0B2" wp14:editId="00E03A5C">
+          <wp:anchor distT="0" distB="0" distL="114300" distR="114300" simplePos="0" relativeHeight="251660294" behindDoc="0" locked="0" layoutInCell="1" allowOverlap="1" wp14:anchorId="3822C0B2" wp14:editId="00E03A5C">
             <wp:simplePos x="0" y="0"/>
             <wp:positionH relativeFrom="column">
               <wp:posOffset>3584245</wp:posOffset>
@@ -6068,7 +6352,7 @@
                     </pic:cNvPicPr>
                   </pic:nvPicPr>
                   <pic:blipFill>
-                    <a:blip r:embed="rId31">
+                    <a:blip r:embed="rId33">
                       <a:extLst>
                         <a:ext uri="{28A0092B-C50C-407E-A947-70E740481C1C}">
                           <a14:useLocalDpi xmlns:a14="http://schemas.microsoft.com/office/drawing/2010/main" val="0"/>
@@ -6124,7 +6408,7 @@
                     </pic:cNvPicPr>
                   </pic:nvPicPr>
                   <pic:blipFill>
-                    <a:blip r:embed="rId32">
+                    <a:blip r:embed="rId34">
                       <a:extLst>
                         <a:ext uri="{28A0092B-C50C-407E-A947-70E740481C1C}">
                           <a14:useLocalDpi xmlns:a14="http://schemas.microsoft.com/office/drawing/2010/main" val="0"/>
@@ -6165,7 +6449,7 @@
           <w:rPr>
             <w:noProof/>
           </w:rPr>
-          <w:t>21</w:t>
+          <w:t>24</w:t>
         </w:r>
       </w:fldSimple>
       <w:r>
@@ -6197,8 +6481,11 @@
     </w:p>
     <w:p>
       <w:r>
+        <w:rPr>
+          <w:noProof/>
+        </w:rPr>
         <w:drawing>
-          <wp:anchor distT="0" distB="0" distL="114300" distR="114300" simplePos="0" relativeHeight="252053504" behindDoc="0" locked="0" layoutInCell="1" allowOverlap="1" wp14:anchorId="5A6A53B3" wp14:editId="54CFE78F">
+          <wp:anchor distT="0" distB="0" distL="114300" distR="114300" simplePos="0" relativeHeight="251698182" behindDoc="0" locked="0" layoutInCell="1" allowOverlap="1" wp14:anchorId="5A6A53B3" wp14:editId="54CFE78F">
             <wp:simplePos x="0" y="0"/>
             <wp:positionH relativeFrom="column">
               <wp:posOffset>3455035</wp:posOffset>
@@ -6221,7 +6508,7 @@
                     <pic:cNvPicPr/>
                   </pic:nvPicPr>
                   <pic:blipFill>
-                    <a:blip r:embed="rId33">
+                    <a:blip r:embed="rId35">
                       <a:extLst>
                         <a:ext uri="{28A0092B-C50C-407E-A947-70E740481C1C}">
                           <a14:useLocalDpi xmlns:a14="http://schemas.microsoft.com/office/drawing/2010/main" val="0"/>
@@ -6254,8 +6541,11 @@
         </w:drawing>
       </w:r>
       <w:r>
+        <w:rPr>
+          <w:noProof/>
+        </w:rPr>
         <w:drawing>
-          <wp:anchor distT="0" distB="0" distL="114300" distR="114300" simplePos="0" relativeHeight="251618304" behindDoc="0" locked="0" layoutInCell="1" allowOverlap="1" wp14:anchorId="7E9B47F9" wp14:editId="77AB2B16">
+          <wp:anchor distT="0" distB="0" distL="114300" distR="114300" simplePos="0" relativeHeight="251665414" behindDoc="0" locked="0" layoutInCell="1" allowOverlap="1" wp14:anchorId="7E9B47F9" wp14:editId="77AB2B16">
             <wp:simplePos x="0" y="0"/>
             <wp:positionH relativeFrom="margin">
               <wp:posOffset>-341630</wp:posOffset>
@@ -6278,7 +6568,7 @@
                     <pic:cNvPicPr/>
                   </pic:nvPicPr>
                   <pic:blipFill>
-                    <a:blip r:embed="rId34">
+                    <a:blip r:embed="rId36">
                       <a:extLst>
                         <a:ext uri="{28A0092B-C50C-407E-A947-70E740481C1C}">
                           <a14:useLocalDpi xmlns:a14="http://schemas.microsoft.com/office/drawing/2010/main" val="0"/>
@@ -6317,7 +6607,7 @@
         <mc:AlternateContent>
           <mc:Choice Requires="wps">
             <w:drawing>
-              <wp:anchor distT="0" distB="0" distL="114300" distR="114300" simplePos="0" relativeHeight="251683840" behindDoc="0" locked="0" layoutInCell="1" allowOverlap="1" wp14:anchorId="7EABBDCE" wp14:editId="20D9F566">
+              <wp:anchor distT="0" distB="0" distL="114300" distR="114300" simplePos="0" relativeHeight="251668486" behindDoc="0" locked="0" layoutInCell="1" allowOverlap="1" wp14:anchorId="7EABBDCE" wp14:editId="20D9F566">
                 <wp:simplePos x="0" y="0"/>
                 <wp:positionH relativeFrom="margin">
                   <wp:align>left</wp:align>
@@ -6366,7 +6656,7 @@
                                 <w:rPr>
                                   <w:noProof/>
                                 </w:rPr>
-                                <w:t>22</w:t>
+                                <w:t>25</w:t>
                               </w:r>
                             </w:fldSimple>
                             <w:r>
@@ -6395,7 +6685,7 @@
           </mc:Choice>
           <mc:Fallback>
             <w:pict>
-              <v:shape w14:anchorId="7EABBDCE" id="Text Box 31" o:spid="_x0000_s1034" type="#_x0000_t202" style="position:absolute;margin-left:0;margin-top:314.45pt;width:311pt;height:.05pt;z-index:251683840;visibility:visible;mso-wrap-style:square;mso-wrap-distance-left:9pt;mso-wrap-distance-top:0;mso-wrap-distance-right:9pt;mso-wrap-distance-bottom:0;mso-position-horizontal:left;mso-position-horizontal-relative:margin;mso-position-vertical:absolute;mso-position-vertical-relative:text;v-text-anchor:top" o:gfxdata="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" stroked="f">
+              <v:shape w14:anchorId="7EABBDCE" id="Text Box 31" o:spid="_x0000_s1035" type="#_x0000_t202" style="position:absolute;margin-left:0;margin-top:314.45pt;width:311pt;height:.05pt;z-index:251668486;visibility:visible;mso-wrap-style:square;mso-wrap-distance-left:9pt;mso-wrap-distance-top:0;mso-wrap-distance-right:9pt;mso-wrap-distance-bottom:0;mso-position-horizontal:left;mso-position-horizontal-relative:margin;mso-position-vertical:absolute;mso-position-vertical-relative:text;v-text-anchor:top" o:gfxdata="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" stroked="f">
                 <v:textbox style="mso-fit-shape-to-text:t" inset="0,0,0,0">
                   <w:txbxContent>
                     <w:p>
@@ -6413,7 +6703,7 @@
                           <w:rPr>
                             <w:noProof/>
                           </w:rPr>
-                          <w:t>22</w:t>
+                          <w:t>25</w:t>
                         </w:r>
                       </w:fldSimple>
                       <w:r>
@@ -6441,7 +6731,7 @@
         <mc:AlternateContent>
           <mc:Choice Requires="wps">
             <w:drawing>
-              <wp:anchor distT="0" distB="0" distL="114300" distR="114300" simplePos="0" relativeHeight="251715584" behindDoc="0" locked="0" layoutInCell="1" allowOverlap="1" wp14:anchorId="16CBD10E" wp14:editId="6C514B1A">
+              <wp:anchor distT="0" distB="0" distL="114300" distR="114300" simplePos="0" relativeHeight="251670534" behindDoc="0" locked="0" layoutInCell="1" allowOverlap="1" wp14:anchorId="16CBD10E" wp14:editId="6C514B1A">
                 <wp:simplePos x="0" y="0"/>
                 <wp:positionH relativeFrom="column">
                   <wp:posOffset>3774491</wp:posOffset>
@@ -6490,7 +6780,7 @@
                                 <w:rPr>
                                   <w:noProof/>
                                 </w:rPr>
-                                <w:t>23</w:t>
+                                <w:t>26</w:t>
                               </w:r>
                             </w:fldSimple>
                             <w:r>
@@ -6513,7 +6803,7 @@
           </mc:Choice>
           <mc:Fallback>
             <w:pict>
-              <v:shape w14:anchorId="16CBD10E" id="Text Box 32" o:spid="_x0000_s1035" type="#_x0000_t202" style="position:absolute;margin-left:297.2pt;margin-top:249.75pt;width:177pt;height:.05pt;z-index:251715584;visibility:visible;mso-wrap-style:square;mso-wrap-distance-left:9pt;mso-wrap-distance-top:0;mso-wrap-distance-right:9pt;mso-wrap-distance-bottom:0;mso-position-horizontal:absolute;mso-position-horizontal-relative:text;mso-position-vertical:absolute;mso-position-vertical-relative:text;v-text-anchor:top" o:gfxdata="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" stroked="f">
+              <v:shape w14:anchorId="16CBD10E" id="Text Box 32" o:spid="_x0000_s1036" type="#_x0000_t202" style="position:absolute;margin-left:297.2pt;margin-top:249.75pt;width:177pt;height:.05pt;z-index:251670534;visibility:visible;mso-wrap-style:square;mso-wrap-distance-left:9pt;mso-wrap-distance-top:0;mso-wrap-distance-right:9pt;mso-wrap-distance-bottom:0;mso-position-horizontal:absolute;mso-position-horizontal-relative:text;mso-position-vertical:absolute;mso-position-vertical-relative:text;v-text-anchor:top" o:gfxdata="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" stroked="f">
                 <v:textbox style="mso-fit-shape-to-text:t" inset="0,0,0,0">
                   <w:txbxContent>
                     <w:p>
@@ -6531,7 +6821,7 @@
                           <w:rPr>
                             <w:noProof/>
                           </w:rPr>
-                          <w:t>23</w:t>
+                          <w:t>26</w:t>
                         </w:r>
                       </w:fldSimple>
                       <w:r>
@@ -6607,10 +6897,7 @@
       </w:pPr>
       <w:bookmarkStart w:id="29" w:name="_Toc129797948"/>
       <w:r>
-        <w:t xml:space="preserve">Hidden Neurons </w:t>
-      </w:r>
-      <w:r>
-        <w:t>20</w:t>
+        <w:t>Hidden Neurons 20</w:t>
       </w:r>
       <w:bookmarkEnd w:id="29"/>
     </w:p>
@@ -6688,7 +6975,7 @@
         <mc:AlternateContent>
           <mc:Choice Requires="wps">
             <w:drawing>
-              <wp:anchor distT="0" distB="0" distL="114300" distR="114300" simplePos="0" relativeHeight="251758592" behindDoc="0" locked="0" layoutInCell="1" allowOverlap="1" wp14:anchorId="0F98245F" wp14:editId="16E15251">
+              <wp:anchor distT="0" distB="0" distL="114300" distR="114300" simplePos="0" relativeHeight="251674630" behindDoc="0" locked="0" layoutInCell="1" allowOverlap="1" wp14:anchorId="0F98245F" wp14:editId="16E15251">
                 <wp:simplePos x="0" y="0"/>
                 <wp:positionH relativeFrom="column">
                   <wp:posOffset>3498171</wp:posOffset>
@@ -6734,7 +7021,7 @@
                                 <w:rPr>
                                   <w:noProof/>
                                 </w:rPr>
-                                <w:t>24</w:t>
+                                <w:t>27</w:t>
                               </w:r>
                             </w:fldSimple>
                             <w:r>
@@ -6760,7 +7047,7 @@
           </mc:Choice>
           <mc:Fallback>
             <w:pict>
-              <v:shape w14:anchorId="0F98245F" id="Text Box 39" o:spid="_x0000_s1036" type="#_x0000_t202" style="position:absolute;margin-left:275.45pt;margin-top:147.4pt;width:187.05pt;height:.05pt;z-index:251758592;visibility:visible;mso-wrap-style:square;mso-wrap-distance-left:9pt;mso-wrap-distance-top:0;mso-wrap-distance-right:9pt;mso-wrap-distance-bottom:0;mso-position-horizontal:absolute;mso-position-horizontal-relative:text;mso-position-vertical:absolute;mso-position-vertical-relative:text;v-text-anchor:top" o:gfxdata="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" stroked="f">
+              <v:shape w14:anchorId="0F98245F" id="Text Box 39" o:spid="_x0000_s1037" type="#_x0000_t202" style="position:absolute;margin-left:275.45pt;margin-top:147.4pt;width:187.05pt;height:.05pt;z-index:251674630;visibility:visible;mso-wrap-style:square;mso-wrap-distance-left:9pt;mso-wrap-distance-top:0;mso-wrap-distance-right:9pt;mso-wrap-distance-bottom:0;mso-position-horizontal:absolute;mso-position-horizontal-relative:text;mso-position-vertical:absolute;mso-position-vertical-relative:text;v-text-anchor:top" o:gfxdata="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" stroked="f">
                 <v:textbox style="mso-fit-shape-to-text:t" inset="0,0,0,0">
                   <w:txbxContent>
                     <w:p>
@@ -6775,7 +7062,7 @@
                           <w:rPr>
                             <w:noProof/>
                           </w:rPr>
-                          <w:t>24</w:t>
+                          <w:t>27</w:t>
                         </w:r>
                       </w:fldSimple>
                       <w:r>
@@ -6794,8 +7081,11 @@
         </mc:AlternateContent>
       </w:r>
       <w:r>
+        <w:rPr>
+          <w:noProof/>
+        </w:rPr>
         <w:drawing>
-          <wp:anchor distT="0" distB="0" distL="114300" distR="114300" simplePos="0" relativeHeight="252044288" behindDoc="0" locked="0" layoutInCell="1" allowOverlap="1" wp14:anchorId="1AA73D16" wp14:editId="6A8B289B">
+          <wp:anchor distT="0" distB="0" distL="114300" distR="114300" simplePos="0" relativeHeight="251697158" behindDoc="0" locked="0" layoutInCell="1" allowOverlap="1" wp14:anchorId="1AA73D16" wp14:editId="6A8B289B">
             <wp:simplePos x="0" y="0"/>
             <wp:positionH relativeFrom="column">
               <wp:posOffset>3293272</wp:posOffset>
@@ -6818,7 +7108,7 @@
                     <pic:cNvPicPr/>
                   </pic:nvPicPr>
                   <pic:blipFill>
-                    <a:blip r:embed="rId35">
+                    <a:blip r:embed="rId37">
                       <a:extLst>
                         <a:ext uri="{28A0092B-C50C-407E-A947-70E740481C1C}">
                           <a14:useLocalDpi xmlns:a14="http://schemas.microsoft.com/office/drawing/2010/main" val="0"/>
@@ -6851,6 +7141,9 @@
         </w:drawing>
       </w:r>
       <w:r>
+        <w:rPr>
+          <w:noProof/>
+        </w:rPr>
         <w:drawing>
           <wp:inline distT="0" distB="0" distL="0" distR="0" wp14:anchorId="30A1F453" wp14:editId="52F356C0">
             <wp:extent cx="3161987" cy="2370125"/>
@@ -6867,7 +7160,7 @@
                     <pic:cNvPicPr/>
                   </pic:nvPicPr>
                   <pic:blipFill>
-                    <a:blip r:embed="rId36"/>
+                    <a:blip r:embed="rId38"/>
                     <a:stretch>
                       <a:fillRect/>
                     </a:stretch>
@@ -6900,7 +7193,7 @@
           <w:rPr>
             <w:noProof/>
           </w:rPr>
-          <w:t>25</w:t>
+          <w:t>28</w:t>
         </w:r>
       </w:fldSimple>
       <w:r>
@@ -6913,10 +7206,7 @@
       </w:pPr>
       <w:bookmarkStart w:id="30" w:name="_Toc129797949"/>
       <w:r>
-        <w:t xml:space="preserve">Hidden Neurons </w:t>
-      </w:r>
-      <w:r>
-        <w:t>12</w:t>
+        <w:t>Hidden Neurons 12</w:t>
       </w:r>
       <w:bookmarkEnd w:id="30"/>
     </w:p>
@@ -7050,7 +7340,7 @@
         <mc:AlternateContent>
           <mc:Choice Requires="wps">
             <w:drawing>
-              <wp:anchor distT="0" distB="0" distL="114300" distR="114300" simplePos="0" relativeHeight="251817984" behindDoc="0" locked="0" layoutInCell="1" allowOverlap="1" wp14:anchorId="4FD7DD9D" wp14:editId="5C403EC1">
+              <wp:anchor distT="0" distB="0" distL="114300" distR="114300" simplePos="0" relativeHeight="251679750" behindDoc="0" locked="0" layoutInCell="1" allowOverlap="1" wp14:anchorId="4FD7DD9D" wp14:editId="5C403EC1">
                 <wp:simplePos x="0" y="0"/>
                 <wp:positionH relativeFrom="margin">
                   <wp:align>right</wp:align>
@@ -7096,7 +7386,7 @@
                                 <w:rPr>
                                   <w:noProof/>
                                 </w:rPr>
-                                <w:t>26</w:t>
+                                <w:t>29</w:t>
                               </w:r>
                             </w:fldSimple>
                             <w:r>
@@ -7134,7 +7424,7 @@
           </mc:Choice>
           <mc:Fallback>
             <w:pict>
-              <v:shape w14:anchorId="4FD7DD9D" id="Text Box 41" o:spid="_x0000_s1037" type="#_x0000_t202" style="position:absolute;margin-left:141.3pt;margin-top:151.3pt;width:192.5pt;height:17.55pt;z-index:251817984;visibility:visible;mso-wrap-style:square;mso-width-percent:0;mso-height-percent:0;mso-wrap-distance-left:9pt;mso-wrap-distance-top:0;mso-wrap-distance-right:9pt;mso-wrap-distance-bottom:0;mso-position-horizontal:right;mso-position-horizontal-relative:margin;mso-position-vertical:absolute;mso-position-vertical-relative:text;mso-width-percent:0;mso-height-percent:0;mso-width-relative:margin;mso-height-relative:margin;v-text-anchor:top" o:gfxdata="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" stroked="f">
+              <v:shape w14:anchorId="4FD7DD9D" id="Text Box 41" o:spid="_x0000_s1038" type="#_x0000_t202" style="position:absolute;margin-left:141.3pt;margin-top:151.3pt;width:192.5pt;height:17.55pt;z-index:251679750;visibility:visible;mso-wrap-style:square;mso-width-percent:0;mso-height-percent:0;mso-wrap-distance-left:9pt;mso-wrap-distance-top:0;mso-wrap-distance-right:9pt;mso-wrap-distance-bottom:0;mso-position-horizontal:right;mso-position-horizontal-relative:margin;mso-position-vertical:absolute;mso-position-vertical-relative:text;mso-width-percent:0;mso-height-percent:0;mso-width-relative:margin;mso-height-relative:margin;v-text-anchor:top" o:gfxdata="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" stroked="f">
                 <v:textbox inset="0,0,0,0">
                   <w:txbxContent>
                     <w:p>
@@ -7149,7 +7439,7 @@
                           <w:rPr>
                             <w:noProof/>
                           </w:rPr>
-                          <w:t>26</w:t>
+                          <w:t>29</w:t>
                         </w:r>
                       </w:fldSimple>
                       <w:r>
@@ -7178,7 +7468,7 @@
           <w:noProof/>
         </w:rPr>
         <w:drawing>
-          <wp:anchor distT="0" distB="0" distL="114300" distR="114300" simplePos="0" relativeHeight="252033024" behindDoc="0" locked="0" layoutInCell="1" allowOverlap="1" wp14:anchorId="45E4228B" wp14:editId="4F4E38C4">
+          <wp:anchor distT="0" distB="0" distL="114300" distR="114300" simplePos="0" relativeHeight="251696134" behindDoc="0" locked="0" layoutInCell="1" allowOverlap="1" wp14:anchorId="45E4228B" wp14:editId="4F4E38C4">
             <wp:simplePos x="0" y="0"/>
             <wp:positionH relativeFrom="margin">
               <wp:align>right</wp:align>
@@ -7203,7 +7493,7 @@
                     </pic:cNvPicPr>
                   </pic:nvPicPr>
                   <pic:blipFill>
-                    <a:blip r:embed="rId37">
+                    <a:blip r:embed="rId39">
                       <a:extLst>
                         <a:ext uri="{28A0092B-C50C-407E-A947-70E740481C1C}">
                           <a14:useLocalDpi xmlns:a14="http://schemas.microsoft.com/office/drawing/2010/main" val="0"/>
@@ -7236,7 +7526,7 @@
           <w:noProof/>
         </w:rPr>
         <w:drawing>
-          <wp:anchor distT="0" distB="0" distL="114300" distR="114300" simplePos="0" relativeHeight="251777024" behindDoc="0" locked="0" layoutInCell="1" allowOverlap="1" wp14:anchorId="47BBFE9C" wp14:editId="108992EB">
+          <wp:anchor distT="0" distB="0" distL="114300" distR="114300" simplePos="0" relativeHeight="251675654" behindDoc="0" locked="0" layoutInCell="1" allowOverlap="1" wp14:anchorId="47BBFE9C" wp14:editId="108992EB">
             <wp:simplePos x="0" y="0"/>
             <wp:positionH relativeFrom="column">
               <wp:posOffset>-292405</wp:posOffset>
@@ -7261,7 +7551,7 @@
                     </pic:cNvPicPr>
                   </pic:nvPicPr>
                   <pic:blipFill>
-                    <a:blip r:embed="rId38">
+                    <a:blip r:embed="rId40">
                       <a:extLst>
                         <a:ext uri="{28A0092B-C50C-407E-A947-70E740481C1C}">
                           <a14:useLocalDpi xmlns:a14="http://schemas.microsoft.com/office/drawing/2010/main" val="0"/>
@@ -7298,7 +7588,7 @@
         <mc:AlternateContent>
           <mc:Choice Requires="wps">
             <w:drawing>
-              <wp:anchor distT="0" distB="0" distL="114300" distR="114300" simplePos="0" relativeHeight="251796480" behindDoc="0" locked="0" layoutInCell="1" allowOverlap="1" wp14:anchorId="0524BC8B" wp14:editId="4DA600DF">
+              <wp:anchor distT="0" distB="0" distL="114300" distR="114300" simplePos="0" relativeHeight="251677702" behindDoc="0" locked="0" layoutInCell="1" allowOverlap="1" wp14:anchorId="0524BC8B" wp14:editId="4DA600DF">
                 <wp:simplePos x="0" y="0"/>
                 <wp:positionH relativeFrom="column">
                   <wp:posOffset>-21590</wp:posOffset>
@@ -7347,7 +7637,7 @@
                                 <w:rPr>
                                   <w:noProof/>
                                 </w:rPr>
-                                <w:t>27</w:t>
+                                <w:t>30</w:t>
                               </w:r>
                             </w:fldSimple>
                             <w:r>
@@ -7382,7 +7672,7 @@
           </mc:Choice>
           <mc:Fallback>
             <w:pict>
-              <v:shape w14:anchorId="0524BC8B" id="Text Box 40" o:spid="_x0000_s1038" type="#_x0000_t202" style="position:absolute;margin-left:-1.7pt;margin-top:165.6pt;width:193.35pt;height:.05pt;z-index:251796480;visibility:visible;mso-wrap-style:square;mso-width-percent:0;mso-wrap-distance-left:9pt;mso-wrap-distance-top:0;mso-wrap-distance-right:9pt;mso-wrap-distance-bottom:0;mso-position-horizontal:absolute;mso-position-horizontal-relative:text;mso-position-vertical:absolute;mso-position-vertical-relative:text;mso-width-percent:0;mso-width-relative:margin;v-text-anchor:top" o:gfxdata="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" stroked="f">
+              <v:shape w14:anchorId="0524BC8B" id="Text Box 40" o:spid="_x0000_s1039" type="#_x0000_t202" style="position:absolute;margin-left:-1.7pt;margin-top:165.6pt;width:193.35pt;height:.05pt;z-index:251677702;visibility:visible;mso-wrap-style:square;mso-width-percent:0;mso-wrap-distance-left:9pt;mso-wrap-distance-top:0;mso-wrap-distance-right:9pt;mso-wrap-distance-bottom:0;mso-position-horizontal:absolute;mso-position-horizontal-relative:text;mso-position-vertical:absolute;mso-position-vertical-relative:text;mso-width-percent:0;mso-width-relative:margin;v-text-anchor:top" o:gfxdata="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" stroked="f">
                 <v:textbox style="mso-fit-shape-to-text:t" inset="0,0,0,0">
                   <w:txbxContent>
                     <w:p>
@@ -7400,7 +7690,7 @@
                           <w:rPr>
                             <w:noProof/>
                           </w:rPr>
-                          <w:t>27</w:t>
+                          <w:t>30</w:t>
                         </w:r>
                       </w:fldSimple>
                       <w:r>
@@ -7609,57 +7899,474 @@
         <w:t>recall: 0.7265625).</w:t>
       </w:r>
     </w:p>
-    <w:p>
-      <w:pPr>
-        <w:pStyle w:val="ListParagraph"/>
-        <w:ind w:left="405"/>
-      </w:pPr>
-    </w:p>
-    <w:p>
-      <w:r>
-        <w:t xml:space="preserve">Since the primary goal is to accurately identify as many cases of diabetic retinopathy as possible, a model with a high recall may be preferred. In </w:t>
-      </w:r>
-      <w:r>
-        <w:t>that</w:t>
-      </w:r>
-      <w:r>
-        <w:t xml:space="preserve"> case, FIG [16] may be a better choice due to its higher recall.</w:t>
+    <w:p/>
+    <w:p>
+      <w:pPr>
+        <w:pStyle w:val="Heading4"/>
+      </w:pPr>
+      <w:r>
+        <w:t>ROC Curve</w:t>
+      </w:r>
+    </w:p>
+    <w:p>
+      <w:r>
+        <w:drawing>
+          <wp:anchor distT="0" distB="0" distL="114300" distR="114300" simplePos="0" relativeHeight="251665408" behindDoc="0" locked="0" layoutInCell="1" allowOverlap="1" wp14:anchorId="1C4C61D9" wp14:editId="274C9ACE">
+            <wp:simplePos x="0" y="0"/>
+            <wp:positionH relativeFrom="margin">
+              <wp:posOffset>2971165</wp:posOffset>
+            </wp:positionH>
+            <wp:positionV relativeFrom="paragraph">
+              <wp:posOffset>1189355</wp:posOffset>
+            </wp:positionV>
+            <wp:extent cx="2943225" cy="2220595"/>
+            <wp:effectExtent l="0" t="0" r="9525" b="8255"/>
+            <wp:wrapSquare wrapText="bothSides"/>
+            <wp:docPr id="9" name="Picture 9"/>
+            <wp:cNvGraphicFramePr>
+              <a:graphicFrameLocks xmlns:a="http://schemas.openxmlformats.org/drawingml/2006/main" noChangeAspect="1"/>
+            </wp:cNvGraphicFramePr>
+            <a:graphic xmlns:a="http://schemas.openxmlformats.org/drawingml/2006/main">
+              <a:graphicData uri="http://schemas.openxmlformats.org/drawingml/2006/picture">
+                <pic:pic xmlns:pic="http://schemas.openxmlformats.org/drawingml/2006/picture">
+                  <pic:nvPicPr>
+                    <pic:cNvPr id="1" name=""/>
+                    <pic:cNvPicPr/>
+                  </pic:nvPicPr>
+                  <pic:blipFill>
+                    <a:blip r:embed="rId41">
+                      <a:extLst>
+                        <a:ext uri="{28A0092B-C50C-407E-A947-70E740481C1C}">
+                          <a14:useLocalDpi xmlns:a14="http://schemas.microsoft.com/office/drawing/2010/main" val="0"/>
+                        </a:ext>
+                      </a:extLst>
+                    </a:blip>
+                    <a:stretch>
+                      <a:fillRect/>
+                    </a:stretch>
+                  </pic:blipFill>
+                  <pic:spPr>
+                    <a:xfrm>
+                      <a:off x="0" y="0"/>
+                      <a:ext cx="2943225" cy="2220595"/>
+                    </a:xfrm>
+                    <a:prstGeom prst="rect">
+                      <a:avLst/>
+                    </a:prstGeom>
+                  </pic:spPr>
+                </pic:pic>
+              </a:graphicData>
+            </a:graphic>
+            <wp14:sizeRelH relativeFrom="margin">
+              <wp14:pctWidth>0</wp14:pctWidth>
+            </wp14:sizeRelH>
+            <wp14:sizeRelV relativeFrom="margin">
+              <wp14:pctHeight>0</wp14:pctHeight>
+            </wp14:sizeRelV>
+          </wp:anchor>
+        </w:drawing>
+      </w:r>
+      <w:r>
+        <w:t>In FIG [2</w:t>
+      </w:r>
+      <w:r>
+        <w:t>9</w:t>
+      </w:r>
+      <w:r>
+        <w:t xml:space="preserve">] is the Neural Network with machine learning </w:t>
+      </w:r>
+      <w:r>
+        <w:t>libraries, as</w:t>
+      </w:r>
+      <w:r>
+        <w:t xml:space="preserve"> you can see when the ROC curve started out </w:t>
+      </w:r>
+      <w:r>
+        <w:t xml:space="preserve">it hit a TPR of around 0.4 – 0.5 </w:t>
+      </w:r>
+      <w:r>
+        <w:t>slowly</w:t>
+      </w:r>
+      <w:r>
+        <w:t xml:space="preserve"> and sluggishly, it</w:t>
+      </w:r>
+      <w:r>
+        <w:t xml:space="preserve"> started to even out when it hits around 0.8 TPR &amp; </w:t>
+      </w:r>
+      <w:r>
+        <w:t>0.6 FPR</w:t>
+      </w:r>
+      <w:r>
+        <w:t xml:space="preserve">. </w:t>
+      </w:r>
+      <w:r>
+        <w:t>Whereas</w:t>
+      </w:r>
+      <w:r>
+        <w:t xml:space="preserve"> the </w:t>
+      </w:r>
+      <w:r>
+        <w:t>Neural network without libraries hit 0.6</w:t>
+      </w:r>
+      <w:r>
+        <w:t xml:space="preserve"> TPR</w:t>
+      </w:r>
+      <w:r>
+        <w:t xml:space="preserve"> within the 0.2 of the FPR and starts to even out at 0.4</w:t>
+      </w:r>
+      <w:r>
+        <w:t xml:space="preserve"> FPR</w:t>
+      </w:r>
+      <w:r>
+        <w:t>.</w:t>
+      </w:r>
+      <w:r>
+        <w:t xml:space="preserve"> </w:t>
+      </w:r>
+      <w:r>
+        <w:t>Overall,</w:t>
+      </w:r>
+      <w:r>
+        <w:t xml:space="preserve"> the Model without libraries is the best choice as it is closer to </w:t>
+      </w:r>
+      <w:r>
+        <w:t>1 of the AUC than Fig [32]</w:t>
+      </w:r>
+      <w:r>
+        <w:t xml:space="preserve"> is, and because FIG [32] is closer to 0.5 it is the less effective classifier </w:t>
+      </w:r>
+      <w:r>
+        <w:t>disguising between them both.</w:t>
+      </w:r>
+    </w:p>
+    <w:p>
+      <w:r>
+        <w:rPr>
+          <w:noProof/>
+        </w:rPr>
+        <mc:AlternateContent>
+          <mc:Choice Requires="wps">
+            <w:drawing>
+              <wp:anchor distT="0" distB="0" distL="114300" distR="114300" simplePos="0" relativeHeight="251677696" behindDoc="0" locked="0" layoutInCell="1" allowOverlap="1" wp14:anchorId="20EA80D5" wp14:editId="42164FB9">
+                <wp:simplePos x="0" y="0"/>
+                <wp:positionH relativeFrom="column">
+                  <wp:posOffset>3209290</wp:posOffset>
+                </wp:positionH>
+                <wp:positionV relativeFrom="paragraph">
+                  <wp:posOffset>2224405</wp:posOffset>
+                </wp:positionV>
+                <wp:extent cx="2943225" cy="635"/>
+                <wp:effectExtent l="0" t="0" r="0" b="0"/>
+                <wp:wrapSquare wrapText="bothSides"/>
+                <wp:docPr id="11" name="Text Box 11"/>
+                <wp:cNvGraphicFramePr/>
+                <a:graphic xmlns:a="http://schemas.openxmlformats.org/drawingml/2006/main">
+                  <a:graphicData uri="http://schemas.microsoft.com/office/word/2010/wordprocessingShape">
+                    <wps:wsp>
+                      <wps:cNvSpPr txBox="1"/>
+                      <wps:spPr>
+                        <a:xfrm>
+                          <a:off x="0" y="0"/>
+                          <a:ext cx="2943225" cy="635"/>
+                        </a:xfrm>
+                        <a:prstGeom prst="rect">
+                          <a:avLst/>
+                        </a:prstGeom>
+                        <a:solidFill>
+                          <a:prstClr val="white"/>
+                        </a:solidFill>
+                        <a:ln>
+                          <a:noFill/>
+                        </a:ln>
+                      </wps:spPr>
+                      <wps:txbx>
+                        <w:txbxContent>
+                          <w:p>
+                            <w:pPr>
+                              <w:pStyle w:val="Caption"/>
+                            </w:pPr>
+                            <w:r>
+                              <w:t xml:space="preserve">Figure </w:t>
+                            </w:r>
+                            <w:fldSimple w:instr=" SEQ Figure \* ARABIC ">
+                              <w:r>
+                                <w:rPr>
+                                  <w:noProof/>
+                                </w:rPr>
+                                <w:t>31</w:t>
+                              </w:r>
+                            </w:fldSimple>
+                            <w:r>
+                              <w:t xml:space="preserve"> Neural Network with NO libraries &amp; 30 hidden neurons</w:t>
+                            </w:r>
+                          </w:p>
+                        </w:txbxContent>
+                      </wps:txbx>
+                      <wps:bodyPr rot="0" spcFirstLastPara="0" vertOverflow="overflow" horzOverflow="overflow" vert="horz" wrap="square" lIns="0" tIns="0" rIns="0" bIns="0" numCol="1" spcCol="0" rtlCol="0" fromWordArt="0" anchor="t" anchorCtr="0" forceAA="0" compatLnSpc="1">
+                        <a:prstTxWarp prst="textNoShape">
+                          <a:avLst/>
+                        </a:prstTxWarp>
+                        <a:spAutoFit/>
+                      </wps:bodyPr>
+                    </wps:wsp>
+                  </a:graphicData>
+                </a:graphic>
+              </wp:anchor>
+            </w:drawing>
+          </mc:Choice>
+          <mc:Fallback>
+            <w:pict>
+              <v:shape w14:anchorId="20EA80D5" id="Text Box 11" o:spid="_x0000_s1040" type="#_x0000_t202" style="position:absolute;margin-left:252.7pt;margin-top:175.15pt;width:231.75pt;height:.05pt;z-index:251677696;visibility:visible;mso-wrap-style:square;mso-wrap-distance-left:9pt;mso-wrap-distance-top:0;mso-wrap-distance-right:9pt;mso-wrap-distance-bottom:0;mso-position-horizontal:absolute;mso-position-horizontal-relative:text;mso-position-vertical:absolute;mso-position-vertical-relative:text;v-text-anchor:top" o:gfxdata="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" stroked="f">
+                <v:textbox style="mso-fit-shape-to-text:t" inset="0,0,0,0">
+                  <w:txbxContent>
+                    <w:p>
+                      <w:pPr>
+                        <w:pStyle w:val="Caption"/>
+                      </w:pPr>
+                      <w:r>
+                        <w:t xml:space="preserve">Figure </w:t>
+                      </w:r>
+                      <w:fldSimple w:instr=" SEQ Figure \* ARABIC ">
+                        <w:r>
+                          <w:rPr>
+                            <w:noProof/>
+                          </w:rPr>
+                          <w:t>31</w:t>
+                        </w:r>
+                      </w:fldSimple>
+                      <w:r>
+                        <w:t xml:space="preserve"> Neural Network with NO libraries &amp; 30 hidden neurons</w:t>
+                      </w:r>
+                    </w:p>
+                  </w:txbxContent>
+                </v:textbox>
+                <w10:wrap type="square"/>
+              </v:shape>
+            </w:pict>
+          </mc:Fallback>
+        </mc:AlternateContent>
+      </w:r>
+      <w:r>
+        <w:rPr>
+          <w:noProof/>
+        </w:rPr>
+        <mc:AlternateContent>
+          <mc:Choice Requires="wps">
+            <w:drawing>
+              <wp:anchor distT="0" distB="0" distL="114300" distR="114300" simplePos="0" relativeHeight="251653120" behindDoc="0" locked="0" layoutInCell="1" allowOverlap="1" wp14:anchorId="09097497" wp14:editId="667A825B">
+                <wp:simplePos x="0" y="0"/>
+                <wp:positionH relativeFrom="column">
+                  <wp:posOffset>-285750</wp:posOffset>
+                </wp:positionH>
+                <wp:positionV relativeFrom="paragraph">
+                  <wp:posOffset>2308860</wp:posOffset>
+                </wp:positionV>
+                <wp:extent cx="2891155" cy="635"/>
+                <wp:effectExtent l="0" t="0" r="0" b="0"/>
+                <wp:wrapSquare wrapText="bothSides"/>
+                <wp:docPr id="4" name="Text Box 4"/>
+                <wp:cNvGraphicFramePr/>
+                <a:graphic xmlns:a="http://schemas.openxmlformats.org/drawingml/2006/main">
+                  <a:graphicData uri="http://schemas.microsoft.com/office/word/2010/wordprocessingShape">
+                    <wps:wsp>
+                      <wps:cNvSpPr txBox="1"/>
+                      <wps:spPr>
+                        <a:xfrm>
+                          <a:off x="0" y="0"/>
+                          <a:ext cx="2891155" cy="635"/>
+                        </a:xfrm>
+                        <a:prstGeom prst="rect">
+                          <a:avLst/>
+                        </a:prstGeom>
+                        <a:solidFill>
+                          <a:prstClr val="white"/>
+                        </a:solidFill>
+                        <a:ln>
+                          <a:noFill/>
+                        </a:ln>
+                      </wps:spPr>
+                      <wps:txbx>
+                        <w:txbxContent>
+                          <w:p>
+                            <w:pPr>
+                              <w:pStyle w:val="Caption"/>
+                              <w:rPr>
+                                <w:noProof/>
+                              </w:rPr>
+                            </w:pPr>
+                            <w:r>
+                              <w:t xml:space="preserve">Figure </w:t>
+                            </w:r>
+                            <w:fldSimple w:instr=" SEQ Figure \* ARABIC ">
+                              <w:r>
+                                <w:rPr>
+                                  <w:noProof/>
+                                </w:rPr>
+                                <w:t>32</w:t>
+                              </w:r>
+                            </w:fldSimple>
+                            <w:r>
+                              <w:t xml:space="preserve"> neural Network with Machine learning libraries &amp; 12 Hidden Neurons</w:t>
+                            </w:r>
+                          </w:p>
+                        </w:txbxContent>
+                      </wps:txbx>
+                      <wps:bodyPr rot="0" spcFirstLastPara="0" vertOverflow="overflow" horzOverflow="overflow" vert="horz" wrap="square" lIns="0" tIns="0" rIns="0" bIns="0" numCol="1" spcCol="0" rtlCol="0" fromWordArt="0" anchor="t" anchorCtr="0" forceAA="0" compatLnSpc="1">
+                        <a:prstTxWarp prst="textNoShape">
+                          <a:avLst/>
+                        </a:prstTxWarp>
+                        <a:spAutoFit/>
+                      </wps:bodyPr>
+                    </wps:wsp>
+                  </a:graphicData>
+                </a:graphic>
+              </wp:anchor>
+            </w:drawing>
+          </mc:Choice>
+          <mc:Fallback>
+            <w:pict>
+              <v:shape w14:anchorId="09097497" id="Text Box 4" o:spid="_x0000_s1041" type="#_x0000_t202" style="position:absolute;margin-left:-22.5pt;margin-top:181.8pt;width:227.65pt;height:.05pt;z-index:251653120;visibility:visible;mso-wrap-style:square;mso-wrap-distance-left:9pt;mso-wrap-distance-top:0;mso-wrap-distance-right:9pt;mso-wrap-distance-bottom:0;mso-position-horizontal:absolute;mso-position-horizontal-relative:text;mso-position-vertical:absolute;mso-position-vertical-relative:text;v-text-anchor:top" o:gfxdata="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" stroked="f">
+                <v:textbox style="mso-fit-shape-to-text:t" inset="0,0,0,0">
+                  <w:txbxContent>
+                    <w:p>
+                      <w:pPr>
+                        <w:pStyle w:val="Caption"/>
+                        <w:rPr>
+                          <w:noProof/>
+                        </w:rPr>
+                      </w:pPr>
+                      <w:r>
+                        <w:t xml:space="preserve">Figure </w:t>
+                      </w:r>
+                      <w:fldSimple w:instr=" SEQ Figure \* ARABIC ">
+                        <w:r>
+                          <w:rPr>
+                            <w:noProof/>
+                          </w:rPr>
+                          <w:t>32</w:t>
+                        </w:r>
+                      </w:fldSimple>
+                      <w:r>
+                        <w:t xml:space="preserve"> neural Network with Machine learning libraries &amp; 12 Hidden Neurons</w:t>
+                      </w:r>
+                    </w:p>
+                  </w:txbxContent>
+                </v:textbox>
+                <w10:wrap type="square"/>
+              </v:shape>
+            </w:pict>
+          </mc:Fallback>
+        </mc:AlternateContent>
+      </w:r>
+      <w:r>
+        <w:rPr>
+          <w:noProof/>
+        </w:rPr>
+        <w:drawing>
+          <wp:anchor distT="0" distB="0" distL="114300" distR="114300" simplePos="0" relativeHeight="251645952" behindDoc="0" locked="0" layoutInCell="1" allowOverlap="1" wp14:anchorId="3B3D19F9" wp14:editId="21F617EA">
+            <wp:simplePos x="0" y="0"/>
+            <wp:positionH relativeFrom="margin">
+              <wp:posOffset>-209550</wp:posOffset>
+            </wp:positionH>
+            <wp:positionV relativeFrom="paragraph">
+              <wp:posOffset>3810</wp:posOffset>
+            </wp:positionV>
+            <wp:extent cx="2891461" cy="2200275"/>
+            <wp:effectExtent l="0" t="0" r="4445" b="0"/>
+            <wp:wrapSquare wrapText="bothSides"/>
+            <wp:docPr id="3" name="Picture 3"/>
+            <wp:cNvGraphicFramePr>
+              <a:graphicFrameLocks xmlns:a="http://schemas.openxmlformats.org/drawingml/2006/main" noChangeAspect="1"/>
+            </wp:cNvGraphicFramePr>
+            <a:graphic xmlns:a="http://schemas.openxmlformats.org/drawingml/2006/main">
+              <a:graphicData uri="http://schemas.openxmlformats.org/drawingml/2006/picture">
+                <pic:pic xmlns:pic="http://schemas.openxmlformats.org/drawingml/2006/picture">
+                  <pic:nvPicPr>
+                    <pic:cNvPr id="0" name="Picture 2"/>
+                    <pic:cNvPicPr>
+                      <a:picLocks noChangeAspect="1" noChangeArrowheads="1"/>
+                    </pic:cNvPicPr>
+                  </pic:nvPicPr>
+                  <pic:blipFill>
+                    <a:blip r:embed="rId42">
+                      <a:extLst>
+                        <a:ext uri="{28A0092B-C50C-407E-A947-70E740481C1C}">
+                          <a14:useLocalDpi xmlns:a14="http://schemas.microsoft.com/office/drawing/2010/main" val="0"/>
+                        </a:ext>
+                      </a:extLst>
+                    </a:blip>
+                    <a:srcRect/>
+                    <a:stretch>
+                      <a:fillRect/>
+                    </a:stretch>
+                  </pic:blipFill>
+                  <pic:spPr bwMode="auto">
+                    <a:xfrm>
+                      <a:off x="0" y="0"/>
+                      <a:ext cx="2891461" cy="2200275"/>
+                    </a:xfrm>
+                    <a:prstGeom prst="rect">
+                      <a:avLst/>
+                    </a:prstGeom>
+                    <a:noFill/>
+                  </pic:spPr>
+                </pic:pic>
+              </a:graphicData>
+            </a:graphic>
+          </wp:anchor>
+        </w:drawing>
+      </w:r>
+    </w:p>
+    <w:p/>
+    <w:p>
+      <w:r>
+        <w:t>Since the primary goal is to accurately identify as many cases of diabetic retinopathy as possible, a model with a high recall may be preferred</w:t>
+      </w:r>
+      <w:r>
+        <w:t xml:space="preserve"> – and going by the ROC curve the neural network </w:t>
+      </w:r>
+      <w:r>
+        <w:t xml:space="preserve">with no machine learning </w:t>
+      </w:r>
+      <w:r>
+        <w:t xml:space="preserve">trained with </w:t>
+      </w:r>
+      <w:r>
+        <w:t>30 hidden neurons is the best</w:t>
+      </w:r>
+      <w:r>
+        <w:t xml:space="preserve">. </w:t>
+      </w:r>
+      <w:r>
+        <w:t>This overall down to</w:t>
+      </w:r>
+      <w:r>
+        <w:t xml:space="preserve"> be a better choice due to its higher recall.</w:t>
       </w:r>
       <w:r>
         <w:t xml:space="preserve"> But what if the goal was</w:t>
       </w:r>
       <w:r>
+        <w:t xml:space="preserve"> to minimize the number of false positive predictions, then </w:t>
+      </w:r>
+      <w:r>
+        <w:t>FIG [26]</w:t>
+      </w:r>
+      <w:r>
+        <w:t xml:space="preserve"> with a high precision may be preferred</w:t>
+      </w:r>
+      <w:r>
+        <w:t>.</w:t>
+      </w:r>
+      <w:r>
         <w:t xml:space="preserve"> </w:t>
       </w:r>
       <w:r>
-        <w:t xml:space="preserve">to minimize the number of false positive predictions, then </w:t>
-      </w:r>
-      <w:r>
-        <w:t>FIG [26]</w:t>
-      </w:r>
-      <w:r>
-        <w:t xml:space="preserve"> with a high precision may be preferred</w:t>
-      </w:r>
-      <w:r>
-        <w:t xml:space="preserve">. </w:t>
+        <w:t xml:space="preserve"> </w:t>
       </w:r>
     </w:p>
     <w:p/>
     <w:p/>
-    <w:p/>
-    <w:p/>
-    <w:p/>
-    <w:p/>
-    <w:p/>
-    <w:p/>
-    <w:p/>
-    <w:p/>
-    <w:p/>
-    <w:p/>
-    <w:p/>
-    <w:p/>
-    <w:p/>
-    <w:p/>
     <w:p>
       <w:pPr>
         <w:pStyle w:val="Heading1"/>
@@ -7676,10 +8383,7 @@
     </w:p>
     <w:p>
       <w:r>
-        <w:t>The</w:t>
-      </w:r>
-      <w:r>
-        <w:t xml:space="preserve"> performance metric to optimize is the binary cross-entropy loss function, specified as the "loss" argument in the model compilation step</w:t>
+        <w:t>The performance metric to optimize is the binary cross-entropy loss function, specified as the "loss" argument in the model compilation step</w:t>
       </w:r>
       <w:r>
         <w:t xml:space="preserve"> of the neural network</w:t>
@@ -7705,13 +8409,7 @@
       </w:r>
       <w:proofErr w:type="spellEnd"/>
       <w:r>
-        <w:t>',</w:t>
-      </w:r>
-      <w:r>
-        <w:t xml:space="preserve"> </w:t>
-      </w:r>
-      <w:r>
-        <w:t>loss='</w:t>
+        <w:t>', loss='</w:t>
       </w:r>
       <w:proofErr w:type="spellStart"/>
       <w:r>
@@ -7719,13 +8417,7 @@
       </w:r>
       <w:proofErr w:type="spellEnd"/>
       <w:r>
-        <w:t>',</w:t>
-      </w:r>
-      <w:r>
-        <w:t xml:space="preserve"> </w:t>
-      </w:r>
-      <w:r>
-        <w:t>metrics=['accuracy'])</w:t>
+        <w:t>', metrics=['accuracy'])</w:t>
       </w:r>
     </w:p>
     <w:p>
@@ -9880,6 +10572,15 @@
 </file>
 
 <file path=customXml/item1.xml><?xml version="1.0" encoding="utf-8"?>
+<?mso-contentType ?>
+<FormTemplates xmlns="http://schemas.microsoft.com/sharepoint/v3/contenttype/forms">
+  <Display>DocumentLibraryForm</Display>
+  <Edit>DocumentLibraryForm</Edit>
+  <New>DocumentLibraryForm</New>
+</FormTemplates>
+</file>
+
+<file path=customXml/item2.xml><?xml version="1.0" encoding="utf-8"?>
 <ct:contentTypeSchema xmlns:ct="http://schemas.microsoft.com/office/2006/metadata/contentType" xmlns:ma="http://schemas.microsoft.com/office/2006/metadata/properties/metaAttributes" ct:_="" ma:_="" ma:contentTypeName="Document" ma:contentTypeID="0x0101003E1E25BD99112A4FA4FE9898B7216786" ma:contentTypeVersion="14" ma:contentTypeDescription="Create a new document." ma:contentTypeScope="" ma:versionID="c774ff2a8508e464ee52e054e5eec944">
   <xsd:schema xmlns:xsd="http://www.w3.org/2001/XMLSchema" xmlns:xs="http://www.w3.org/2001/XMLSchema" xmlns:p="http://schemas.microsoft.com/office/2006/metadata/properties" xmlns:ns3="1ffcc935-8051-496c-9e77-da5741e8bdfb" xmlns:ns4="cf5a5e4f-7889-408b-b798-056f3b514eb7" targetNamespace="http://schemas.microsoft.com/office/2006/metadata/properties" ma:root="true" ma:fieldsID="a91b9444324d3889438647c631388530" ns3:_="" ns4:_="">
     <xsd:import namespace="1ffcc935-8051-496c-9e77-da5741e8bdfb"/>
@@ -10108,20 +10809,7 @@
 </ct:contentTypeSchema>
 </file>
 
-<file path=customXml/item2.xml><?xml version="1.0" encoding="utf-8"?>
-<?mso-contentType ?>
-<FormTemplates xmlns="http://schemas.microsoft.com/sharepoint/v3/contenttype/forms">
-  <Display>DocumentLibraryForm</Display>
-  <Edit>DocumentLibraryForm</Edit>
-  <New>DocumentLibraryForm</New>
-</FormTemplates>
-</file>
-
 <file path=customXml/item3.xml><?xml version="1.0" encoding="utf-8"?>
-<b:Sources xmlns:b="http://schemas.openxmlformats.org/officeDocument/2006/bibliography" xmlns="http://schemas.openxmlformats.org/officeDocument/2006/bibliography" SelectedStyle="\APASixthEditionOfficeOnline.xsl" StyleName="APA" Version="6"/>
-</file>
-
-<file path=customXml/item4.xml><?xml version="1.0" encoding="utf-8"?>
 <p:properties xmlns:p="http://schemas.microsoft.com/office/2006/metadata/properties" xmlns:xsi="http://www.w3.org/2001/XMLSchema-instance" xmlns:pc="http://schemas.microsoft.com/office/infopath/2007/PartnerControls">
   <documentManagement>
     <_activity xmlns="cf5a5e4f-7889-408b-b798-056f3b514eb7" xsi:nil="true"/>
@@ -10129,7 +10817,19 @@
 </p:properties>
 </file>
 
+<file path=customXml/item4.xml><?xml version="1.0" encoding="utf-8"?>
+<b:Sources xmlns:b="http://schemas.openxmlformats.org/officeDocument/2006/bibliography" xmlns="http://schemas.openxmlformats.org/officeDocument/2006/bibliography" SelectedStyle="\APASixthEditionOfficeOnline.xsl" StyleName="APA" Version="6"/>
+</file>
+
 <file path=customXml/itemProps1.xml><?xml version="1.0" encoding="utf-8"?>
+<ds:datastoreItem xmlns:ds="http://schemas.openxmlformats.org/officeDocument/2006/customXml" ds:itemID="{2B9A3602-65D1-4597-8B67-CE93F8E5055C}">
+  <ds:schemaRefs>
+    <ds:schemaRef ds:uri="http://schemas.microsoft.com/sharepoint/v3/contenttype/forms"/>
+  </ds:schemaRefs>
+</ds:datastoreItem>
+</file>
+
+<file path=customXml/itemProps2.xml><?xml version="1.0" encoding="utf-8"?>
 <ds:datastoreItem xmlns:ds="http://schemas.openxmlformats.org/officeDocument/2006/customXml" ds:itemID="{C23BF6D6-AA4C-4E4A-9321-A5BFBE97F307}">
   <ds:schemaRefs>
     <ds:schemaRef ds:uri="http://schemas.microsoft.com/office/2006/metadata/contentType"/>
@@ -10148,28 +10848,27 @@
 </ds:datastoreItem>
 </file>
 
-<file path=customXml/itemProps2.xml><?xml version="1.0" encoding="utf-8"?>
-<ds:datastoreItem xmlns:ds="http://schemas.openxmlformats.org/officeDocument/2006/customXml" ds:itemID="{2B9A3602-65D1-4597-8B67-CE93F8E5055C}">
+<file path=customXml/itemProps3.xml><?xml version="1.0" encoding="utf-8"?>
+<ds:datastoreItem xmlns:ds="http://schemas.openxmlformats.org/officeDocument/2006/customXml" ds:itemID="{E56CCBE8-4CC2-4D2C-86CB-F516095281FD}">
   <ds:schemaRefs>
-    <ds:schemaRef ds:uri="http://schemas.microsoft.com/sharepoint/v3/contenttype/forms"/>
+    <ds:schemaRef ds:uri="http://purl.org/dc/dcmitype/"/>
+    <ds:schemaRef ds:uri="http://schemas.microsoft.com/office/2006/documentManagement/types"/>
+    <ds:schemaRef ds:uri="http://schemas.microsoft.com/office/2006/metadata/properties"/>
+    <ds:schemaRef ds:uri="http://schemas.microsoft.com/office/infopath/2007/PartnerControls"/>
+    <ds:schemaRef ds:uri="http://purl.org/dc/elements/1.1/"/>
+    <ds:schemaRef ds:uri="http://purl.org/dc/terms/"/>
+    <ds:schemaRef ds:uri="http://schemas.openxmlformats.org/package/2006/metadata/core-properties"/>
+    <ds:schemaRef ds:uri="cf5a5e4f-7889-408b-b798-056f3b514eb7"/>
+    <ds:schemaRef ds:uri="1ffcc935-8051-496c-9e77-da5741e8bdfb"/>
+    <ds:schemaRef ds:uri="http://www.w3.org/XML/1998/namespace"/>
   </ds:schemaRefs>
 </ds:datastoreItem>
 </file>
 
-<file path=customXml/itemProps3.xml><?xml version="1.0" encoding="utf-8"?>
+<file path=customXml/itemProps4.xml><?xml version="1.0" encoding="utf-8"?>
 <ds:datastoreItem xmlns:ds="http://schemas.openxmlformats.org/officeDocument/2006/customXml" ds:itemID="{BE6F0ACE-FBF3-41A7-8650-A363D4076902}">
   <ds:schemaRefs>
     <ds:schemaRef ds:uri="http://schemas.openxmlformats.org/officeDocument/2006/bibliography"/>
   </ds:schemaRefs>
 </ds:datastoreItem>
-</file>
-
-<file path=customXml/itemProps4.xml><?xml version="1.0" encoding="utf-8"?>
-<ds:datastoreItem xmlns:ds="http://schemas.openxmlformats.org/officeDocument/2006/customXml" ds:itemID="{E56CCBE8-4CC2-4D2C-86CB-F516095281FD}">
-  <ds:schemaRefs>
-    <ds:schemaRef ds:uri="http://schemas.microsoft.com/office/2006/metadata/properties"/>
-    <ds:schemaRef ds:uri="http://schemas.microsoft.com/office/infopath/2007/PartnerControls"/>
-    <ds:schemaRef ds:uri="cf5a5e4f-7889-408b-b798-056f3b514eb7"/>
-  </ds:schemaRefs>
-</ds:datastoreItem>
 </file>
</xml_diff>